<commit_message>
paper updated with confusion matrix
</commit_message>
<xml_diff>
--- a/IS2020 Submission/Comparative Study of Classifiers on Human Activity Recognition Based on Tree Based Feature Engineering.docx
+++ b/IS2020 Submission/Comparative Study of Classifiers on Human Activity Recognition Based on Tree Based Feature Engineering.docx
@@ -1,6 +1,6 @@
 
 <file path=word/document.xml><?xml version="1.0" encoding="utf-8"?>
-<w:document xmlns:wpc="http://schemas.microsoft.com/office/word/2010/wordprocessingCanvas" xmlns:mc="http://schemas.openxmlformats.org/markup-compatibility/2006" xmlns:o="urn:schemas-microsoft-com:office:office" xmlns:r="http://schemas.openxmlformats.org/officeDocument/2006/relationships" xmlns:m="http://schemas.openxmlformats.org/officeDocument/2006/math" xmlns:v="urn:schemas-microsoft-com:vml" xmlns:wp14="http://schemas.microsoft.com/office/word/2010/wordprocessingDrawing" xmlns:wp="http://schemas.openxmlformats.org/drawingml/2006/wordprocessingDrawing" xmlns:w10="urn:schemas-microsoft-com:office:word" xmlns:w="http://schemas.openxmlformats.org/wordprocessingml/2006/main" xmlns:w14="http://schemas.microsoft.com/office/word/2010/wordml" xmlns:wpg="http://schemas.microsoft.com/office/word/2010/wordprocessingGroup" xmlns:wpi="http://schemas.microsoft.com/office/word/2010/wordprocessingInk" xmlns:wne="http://schemas.microsoft.com/office/word/2006/wordml" xmlns:wps="http://schemas.microsoft.com/office/word/2010/wordprocessingShape" mc:Ignorable="w14 wp14">
+<w:document xmlns:wpc="http://schemas.microsoft.com/office/word/2010/wordprocessingCanvas" xmlns:cx="http://schemas.microsoft.com/office/drawing/2014/chartex" xmlns:cx1="http://schemas.microsoft.com/office/drawing/2015/9/8/chartex" xmlns:mc="http://schemas.openxmlformats.org/markup-compatibility/2006" xmlns:o="urn:schemas-microsoft-com:office:office" xmlns:r="http://schemas.openxmlformats.org/officeDocument/2006/relationships" xmlns:m="http://schemas.openxmlformats.org/officeDocument/2006/math" xmlns:v="urn:schemas-microsoft-com:vml" xmlns:wp14="http://schemas.microsoft.com/office/word/2010/wordprocessingDrawing" xmlns:wp="http://schemas.openxmlformats.org/drawingml/2006/wordprocessingDrawing" xmlns:w10="urn:schemas-microsoft-com:office:word" xmlns:w="http://schemas.openxmlformats.org/wordprocessingml/2006/main" xmlns:w14="http://schemas.microsoft.com/office/word/2010/wordml" xmlns:w15="http://schemas.microsoft.com/office/word/2012/wordml" xmlns:w16se="http://schemas.microsoft.com/office/word/2015/wordml/symex" xmlns:wpg="http://schemas.microsoft.com/office/word/2010/wordprocessingGroup" xmlns:wpi="http://schemas.microsoft.com/office/word/2010/wordprocessingInk" xmlns:wne="http://schemas.microsoft.com/office/word/2006/wordml" xmlns:wps="http://schemas.microsoft.com/office/word/2010/wordprocessingShape" mc:Ignorable="w14 w15 w16se wp14">
   <w:body>
     <w:p>
       <w:pPr>
@@ -41,174 +41,8 @@
       </w:pPr>
     </w:p>
     <w:p>
-      <w:proofErr w:type="spellStart"/>
-      <w:r>
-        <w:lastRenderedPageBreak/>
-        <w:t>Mahbuba</w:t>
-      </w:r>
-      <w:proofErr w:type="spellEnd"/>
-      <w:r>
-        <w:t xml:space="preserve"> </w:t>
-      </w:r>
-      <w:proofErr w:type="spellStart"/>
-      <w:r>
-        <w:t>Tasmin</w:t>
-      </w:r>
-      <w:proofErr w:type="spellEnd"/>
-      <w:r>
-        <w:t xml:space="preserve">, </w:t>
-      </w:r>
-      <w:proofErr w:type="spellStart"/>
-      <w:r>
-        <w:t>Taoseef</w:t>
-      </w:r>
-      <w:proofErr w:type="spellEnd"/>
-      <w:r>
-        <w:t xml:space="preserve"> </w:t>
-      </w:r>
-      <w:proofErr w:type="spellStart"/>
-      <w:r>
-        <w:t>Ishtiak</w:t>
-      </w:r>
-      <w:proofErr w:type="spellEnd"/>
-      <w:r>
-        <w:t xml:space="preserve">, Sharif </w:t>
-      </w:r>
-      <w:proofErr w:type="spellStart"/>
-      <w:r>
-        <w:t>Uddin</w:t>
-      </w:r>
-      <w:proofErr w:type="spellEnd"/>
-      <w:r>
-        <w:t xml:space="preserve"> </w:t>
-      </w:r>
-      <w:proofErr w:type="spellStart"/>
-      <w:r>
-        <w:t>Ruman</w:t>
-      </w:r>
-      <w:proofErr w:type="spellEnd"/>
-      <w:r>
-        <w:t xml:space="preserve">, </w:t>
-      </w:r>
-      <w:proofErr w:type="spellStart"/>
-      <w:r>
-        <w:t>Arif</w:t>
-      </w:r>
-      <w:proofErr w:type="spellEnd"/>
-      <w:r>
-        <w:t xml:space="preserve">-Ur </w:t>
-      </w:r>
-      <w:proofErr w:type="spellStart"/>
-      <w:r>
-        <w:t>Rahman</w:t>
-      </w:r>
-      <w:proofErr w:type="spellEnd"/>
-      <w:r>
-        <w:t xml:space="preserve"> </w:t>
-      </w:r>
-      <w:proofErr w:type="spellStart"/>
-      <w:r>
-        <w:t>Chowdhury</w:t>
-      </w:r>
-      <w:proofErr w:type="spellEnd"/>
-      <w:r>
-        <w:t xml:space="preserve"> </w:t>
-      </w:r>
-      <w:proofErr w:type="spellStart"/>
-      <w:r>
-        <w:t>Suhan</w:t>
-      </w:r>
-      <w:proofErr w:type="spellEnd"/>
-      <w:r>
-        <w:t xml:space="preserve"> , N.M. </w:t>
-      </w:r>
-      <w:proofErr w:type="spellStart"/>
-      <w:r>
-        <w:t>Shihab</w:t>
-      </w:r>
-      <w:proofErr w:type="spellEnd"/>
-      <w:r>
-        <w:t xml:space="preserve"> Islam, </w:t>
-      </w:r>
-      <w:proofErr w:type="spellStart"/>
-      <w:r>
-        <w:t>Sifat</w:t>
-      </w:r>
-      <w:proofErr w:type="spellEnd"/>
-      <w:r>
-        <w:t xml:space="preserve"> </w:t>
-      </w:r>
-      <w:proofErr w:type="spellStart"/>
-      <w:r>
-        <w:t>Jahan</w:t>
-      </w:r>
-      <w:proofErr w:type="spellEnd"/>
-      <w:r>
-        <w:t xml:space="preserve">, </w:t>
-      </w:r>
-      <w:proofErr w:type="spellStart"/>
-      <w:r>
-        <w:t>Sajid</w:t>
-      </w:r>
-      <w:proofErr w:type="spellEnd"/>
-      <w:r>
-        <w:t xml:space="preserve"> Ahmed, Md. </w:t>
-      </w:r>
-      <w:proofErr w:type="spellStart"/>
-      <w:r>
-        <w:t>Shahnawaz</w:t>
-      </w:r>
-      <w:proofErr w:type="spellEnd"/>
-      <w:r>
-        <w:t xml:space="preserve"> </w:t>
-      </w:r>
-      <w:proofErr w:type="spellStart"/>
-      <w:r>
-        <w:t>Zulminan</w:t>
-      </w:r>
-      <w:proofErr w:type="spellEnd"/>
-      <w:r>
-        <w:t xml:space="preserve">, </w:t>
-      </w:r>
-      <w:proofErr w:type="spellStart"/>
-      <w:r>
-        <w:t>Abdur</w:t>
-      </w:r>
-      <w:proofErr w:type="spellEnd"/>
-      <w:r>
-        <w:t xml:space="preserve"> </w:t>
-      </w:r>
-      <w:proofErr w:type="spellStart"/>
-      <w:r>
-        <w:t>Raufus</w:t>
-      </w:r>
-      <w:proofErr w:type="spellEnd"/>
-      <w:r>
-        <w:t xml:space="preserve"> </w:t>
-      </w:r>
-      <w:proofErr w:type="spellStart"/>
-      <w:r>
-        <w:t>Saleheen</w:t>
-      </w:r>
-      <w:proofErr w:type="spellEnd"/>
-      <w:r>
-        <w:t xml:space="preserve">, </w:t>
-      </w:r>
-      <w:proofErr w:type="spellStart"/>
-      <w:r>
-        <w:t>Rashedur</w:t>
-      </w:r>
-      <w:proofErr w:type="spellEnd"/>
-      <w:r>
-        <w:t xml:space="preserve"> M. </w:t>
-      </w:r>
-      <w:proofErr w:type="spellStart"/>
-      <w:r>
-        <w:t>Rahman</w:t>
-      </w:r>
-      <w:proofErr w:type="spellEnd"/>
-      <w:r>
-        <w:t xml:space="preserve">                                        </w:t>
+      <w:r>
+        <w:t xml:space="preserve">Mahbuba Tasmin, Taoseef Ishtiak, Sharif Uddin Ruman, Arif-Ur Rahman Chowdhury Suhan , N.M. Shihab Islam, Sifat Jahan, Sajid Ahmed, Md. Shahnawaz Zulminan, Abdur Raufus Saleheen, Rashedur M. Rahman                                        </w:t>
       </w:r>
     </w:p>
     <w:p>
@@ -224,15 +58,7 @@
         <w:pStyle w:val="Affiliation"/>
       </w:pPr>
       <w:r>
-        <w:t xml:space="preserve">Plot-15, Block-B, </w:t>
-      </w:r>
-      <w:proofErr w:type="spellStart"/>
-      <w:r>
-        <w:t>Bashundhara</w:t>
-      </w:r>
-      <w:proofErr w:type="spellEnd"/>
-      <w:r>
-        <w:t>, Dhaka 1229, Bangladesh</w:t>
+        <w:t>Plot-15, Block-B, Bashundhara, Dhaka 1229, Bangladesh</w:t>
       </w:r>
     </w:p>
     <w:p>
@@ -281,297 +107,282 @@
           <w:b/>
           <w:bCs/>
         </w:rPr>
-        <w:lastRenderedPageBreak/>
         <w:t>Abstract</w:t>
       </w:r>
       <w:r>
         <w:t>—</w:t>
       </w:r>
       <w:r>
+        <w:t xml:space="preserve"> This</w:t>
+      </w:r>
+      <w:r>
+        <w:t xml:space="preserve"> paper presents a comparative discussion of classification approaches for human activity recognition</w:t>
+      </w:r>
+      <w:r>
+        <w:t xml:space="preserve"> tasks based on the feature s</w:t>
+      </w:r>
+      <w:r>
+        <w:t>et</w:t>
+      </w:r>
+      <w:r>
+        <w:t>s</w:t>
+      </w:r>
+      <w:r>
+        <w:t xml:space="preserve"> through </w:t>
+      </w:r>
+      <w:r>
+        <w:t>extensive feature selection technique</w:t>
+      </w:r>
+      <w:r>
+        <w:t xml:space="preserve">s. The original dataset </w:t>
+      </w:r>
+      <w:r>
+        <w:t>o</w:t>
+      </w:r>
+      <w:r>
+        <w:t>n</w:t>
+      </w:r>
+      <w:r>
         <w:t xml:space="preserve"> </w:t>
       </w:r>
-      <w:proofErr w:type="gramStart"/>
-      <w:r>
-        <w:t>This</w:t>
-      </w:r>
-      <w:proofErr w:type="gramEnd"/>
-      <w:r>
-        <w:t xml:space="preserve"> paper presents a comparative discussion of classification approaches for human activity recognition</w:t>
-      </w:r>
-      <w:r>
-        <w:t xml:space="preserve"> tasks based on the feature s</w:t>
-      </w:r>
-      <w:r>
-        <w:t>et</w:t>
+      <w:r>
+        <w:t>Human Activity Recognition from Continuous Ambient Sensor is collected from UCI machine learning repository</w:t>
+      </w:r>
+      <w:r>
+        <w:t xml:space="preserve">. </w:t>
+      </w:r>
+      <w:r>
+        <w:t>A</w:t>
+      </w:r>
+      <w:r>
+        <w:t>mongst the 12</w:t>
+      </w:r>
+      <w:r>
+        <w:t xml:space="preserve"> activities mentioned in the dataset,</w:t>
+      </w:r>
+      <w:r>
+        <w:t xml:space="preserve"> five specific activities (Watching TV, Reading, </w:t>
+      </w:r>
+      <w:r>
+        <w:t>T</w:t>
+      </w:r>
+      <w:r>
+        <w:t xml:space="preserve">alking over </w:t>
+      </w:r>
+      <w:r>
+        <w:t xml:space="preserve">Phone, Cooking </w:t>
+      </w:r>
+      <w:r>
+        <w:t xml:space="preserve">and Eating) have been selected from there for the purpose of this research. </w:t>
+      </w:r>
+      <w:r>
+        <w:t xml:space="preserve">The scraped </w:t>
+      </w:r>
+      <w:r>
+        <w:t>dataset</w:t>
+      </w:r>
+      <w:r>
+        <w:t xml:space="preserve"> is </w:t>
+      </w:r>
+      <w:r>
+        <w:t xml:space="preserve">analyzed </w:t>
+      </w:r>
+      <w:r>
+        <w:t>through four feature selection methods</w:t>
+      </w:r>
+      <w:r>
+        <w:t xml:space="preserve"> for extracting important features</w:t>
+      </w:r>
+      <w:r>
+        <w:t xml:space="preserve"> </w:t>
+      </w:r>
+      <w:r>
+        <w:t xml:space="preserve">upon </w:t>
+      </w:r>
+      <w:r>
+        <w:t>statistical significance of features and node impurity.</w:t>
+      </w:r>
+      <w:r>
+        <w:t xml:space="preserve"> </w:t>
+      </w:r>
+      <w:r>
+        <w:t>From the actual dataset with 37</w:t>
+      </w:r>
+      <w:r>
+        <w:t xml:space="preserve"> attributes, the feature selection methodologies have given four distinct features sets.</w:t>
+      </w:r>
+      <w:r>
+        <w:t xml:space="preserve"> Later on, Principal Componen</w:t>
+      </w:r>
+      <w:r>
+        <w:t>t Analysis is applied on the five</w:t>
+      </w:r>
+      <w:r>
+        <w:t xml:space="preserve"> feature </w:t>
+      </w:r>
+      <w:r>
+        <w:t>set</w:t>
       </w:r>
       <w:r>
         <w:t>s</w:t>
       </w:r>
       <w:r>
-        <w:t xml:space="preserve"> through </w:t>
-      </w:r>
-      <w:r>
-        <w:t>extensive feature selection technique</w:t>
-      </w:r>
-      <w:r>
-        <w:t xml:space="preserve">s. The original dataset </w:t>
-      </w:r>
-      <w:r>
-        <w:t>o</w:t>
-      </w:r>
-      <w:r>
-        <w:t>n</w:t>
-      </w:r>
+        <w:t xml:space="preserve"> including the original scraped dataset</w:t>
+      </w:r>
+      <w:r>
+        <w:t xml:space="preserve"> to reduce feature space and </w:t>
+      </w:r>
+      <w:r>
+        <w:t>five principal components are selected to cover more than 90</w:t>
+      </w:r>
+      <w:r>
+        <w:t xml:space="preserve">% data variance of the feature </w:t>
+      </w:r>
+      <w:r>
+        <w:t>set</w:t>
+      </w:r>
+      <w:r>
+        <w:t>s</w:t>
+      </w:r>
+      <w:r>
+        <w:t xml:space="preserve">. </w:t>
+      </w:r>
+      <w:r>
+        <w:t>Based on the 37</w:t>
+      </w:r>
+      <w:r>
+        <w:t xml:space="preserve"> features present in the actual dataset and obtained sets of important features, p</w:t>
+      </w:r>
+      <w:r>
+        <w:t xml:space="preserve">erformance of five classifier models (K Nearest Neighbors, Decision Tree, Random Forest, Gaussian Naïve Bayes and MLP classifier using </w:t>
+      </w:r>
+      <w:r>
+        <w:t>Back propagation</w:t>
+      </w:r>
+      <w:r>
+        <w:t xml:space="preserve">) </w:t>
+      </w:r>
+      <w:r>
+        <w:t>are</w:t>
+      </w:r>
+      <w:r>
+        <w:t xml:space="preserve"> evaluated.</w:t>
+      </w:r>
+      <w:r>
+        <w:t xml:space="preserve"> The selection of feature </w:t>
+      </w:r>
+      <w:r>
+        <w:t>set</w:t>
+      </w:r>
+      <w:r>
+        <w:t xml:space="preserve"> based on different approaches of feature importance creates a computational complexity and difference in outputs for each feature </w:t>
+      </w:r>
+      <w:r>
+        <w:t>set</w:t>
+      </w:r>
+      <w:r>
+        <w:t xml:space="preserve"> on each classifier. The result shows that Multi-layer Perceptron using </w:t>
+      </w:r>
+      <w:r>
+        <w:t>Back propagation</w:t>
+      </w:r>
+      <w:r>
+        <w:t xml:space="preserve"> algorithm achieves better accuracy on human activity recognition on the five feature </w:t>
+      </w:r>
+      <w:r>
+        <w:t>set</w:t>
+      </w:r>
+      <w:r>
+        <w:t>s. The research finding</w:t>
+      </w:r>
+      <w:r>
+        <w:t>s highlight</w:t>
+      </w:r>
+      <w:r>
+        <w:t xml:space="preserve"> the necessity of data preprocessing and significant feature selection for getting better accuracy score for noisy time-series data of HAR activity</w:t>
+      </w:r>
+      <w:r>
+        <w:t>.</w:t>
+      </w:r>
+    </w:p>
+    <w:p>
+      <w:pPr>
+        <w:pStyle w:val="keywords0"/>
+      </w:pPr>
+      <w:r>
+        <w:t>Keywords-</w:t>
+      </w:r>
+      <w:r>
+        <w:t xml:space="preserve"> Human Activity Recognition, Time Series Data, Activity Classification, Feature Engineering</w:t>
+      </w:r>
+      <w:r>
+        <w:t>, Sensor</w:t>
+      </w:r>
+    </w:p>
+    <w:p>
+      <w:pPr>
+        <w:pStyle w:val="Heading1"/>
+      </w:pPr>
       <w:r>
         <w:t xml:space="preserve"> </w:t>
       </w:r>
       <w:r>
-        <w:t>Human Activity Recognition from Continuous Ambient Sensor is collected from UCI machine learning repository</w:t>
-      </w:r>
-      <w:r>
-        <w:t xml:space="preserve">. </w:t>
-      </w:r>
-      <w:r>
-        <w:t>A</w:t>
-      </w:r>
-      <w:r>
-        <w:t>mongst the 12</w:t>
-      </w:r>
-      <w:r>
-        <w:t xml:space="preserve"> activities mentioned in the dataset,</w:t>
-      </w:r>
-      <w:r>
-        <w:t xml:space="preserve"> five specific activities (Watching TV, Reading, </w:t>
-      </w:r>
-      <w:r>
-        <w:t>T</w:t>
-      </w:r>
-      <w:r>
-        <w:t xml:space="preserve">alking over </w:t>
-      </w:r>
-      <w:r>
-        <w:t xml:space="preserve">Phone, Cooking </w:t>
-      </w:r>
-      <w:r>
-        <w:t xml:space="preserve">and Eating) have been selected from there for the purpose of this research. </w:t>
-      </w:r>
-      <w:r>
-        <w:t xml:space="preserve">The scraped </w:t>
-      </w:r>
-      <w:r>
-        <w:t>dataset</w:t>
-      </w:r>
-      <w:r>
-        <w:t xml:space="preserve"> is </w:t>
-      </w:r>
-      <w:r>
-        <w:t xml:space="preserve">analyzed </w:t>
-      </w:r>
-      <w:r>
-        <w:t>through four feature selection methods</w:t>
-      </w:r>
-      <w:r>
-        <w:t xml:space="preserve"> for extracting important features</w:t>
+        <w:t>Introduction</w:t>
       </w:r>
       <w:r>
         <w:t xml:space="preserve"> </w:t>
       </w:r>
-      <w:r>
-        <w:t xml:space="preserve">upon </w:t>
-      </w:r>
-      <w:r>
-        <w:t>statistical significance of features and node impurity.</w:t>
-      </w:r>
-      <w:r>
+    </w:p>
+    <w:p>
+      <w:pPr>
+        <w:pStyle w:val="BodyText"/>
+      </w:pPr>
+      <w:r>
+        <w:t xml:space="preserve">The advancement of Internet of Things (IoT) has paved the way for smart living in home spaces using intelligent system installed in the </w:t>
+      </w:r>
+      <w:r>
+        <w:t>framework of indoor spaces</w:t>
+      </w:r>
+      <w:r>
+        <w:rPr>
+          <w:color w:val="FF0000"/>
+        </w:rPr>
+        <w:t>.</w:t>
+      </w:r>
+      <w:r>
+        <w:rPr>
+          <w:color w:val="FF0000"/>
+        </w:rPr>
         <w:t xml:space="preserve"> </w:t>
       </w:r>
       <w:r>
-        <w:t>From the actual dataset with 37</w:t>
-      </w:r>
-      <w:r>
-        <w:t xml:space="preserve"> attributes, the feature selection methodologies have given four distinct features sets.</w:t>
-      </w:r>
-      <w:r>
-        <w:t xml:space="preserve"> Later on, Principal Componen</w:t>
-      </w:r>
-      <w:r>
-        <w:t>t Analysis is applied on the five</w:t>
-      </w:r>
-      <w:r>
-        <w:t xml:space="preserve"> feature </w:t>
-      </w:r>
-      <w:r>
-        <w:t>set</w:t>
-      </w:r>
-      <w:r>
-        <w:t>s</w:t>
-      </w:r>
-      <w:r>
-        <w:t xml:space="preserve"> including the original scraped dataset</w:t>
-      </w:r>
-      <w:r>
-        <w:t xml:space="preserve"> to reduce feature space and </w:t>
-      </w:r>
-      <w:r>
-        <w:t>five principal components are selected to cover more than 90</w:t>
-      </w:r>
-      <w:r>
-        <w:t xml:space="preserve">% data variance of the feature </w:t>
-      </w:r>
-      <w:r>
-        <w:t>set</w:t>
-      </w:r>
-      <w:r>
-        <w:t>s</w:t>
-      </w:r>
-      <w:r>
-        <w:t xml:space="preserve">. </w:t>
-      </w:r>
-      <w:r>
-        <w:t>Based on the 37</w:t>
-      </w:r>
-      <w:r>
-        <w:t xml:space="preserve"> features present in the actual dataset and obtained sets of important features, p</w:t>
-      </w:r>
-      <w:r>
-        <w:t xml:space="preserve">erformance of five classifier models (K Nearest Neighbors, Decision Tree, Random Forest, Gaussian Naïve Bayes and MLP classifier using </w:t>
-      </w:r>
-      <w:r>
-        <w:t>Back propagation</w:t>
-      </w:r>
-      <w:r>
-        <w:t xml:space="preserve">) </w:t>
-      </w:r>
-      <w:r>
-        <w:t>are</w:t>
-      </w:r>
-      <w:r>
-        <w:t xml:space="preserve"> evaluated.</w:t>
-      </w:r>
-      <w:r>
-        <w:t xml:space="preserve"> The selection of feature </w:t>
-      </w:r>
-      <w:r>
-        <w:t>set</w:t>
-      </w:r>
-      <w:r>
-        <w:t xml:space="preserve"> based on different approaches of feature importance creates a computational complexity and difference in outputs for each feature </w:t>
-      </w:r>
-      <w:r>
-        <w:t>set</w:t>
-      </w:r>
-      <w:r>
-        <w:t xml:space="preserve"> on each classifier. The result shows that Multi-layer Perceptron using </w:t>
-      </w:r>
-      <w:r>
-        <w:t>Back propagation</w:t>
-      </w:r>
-      <w:r>
-        <w:t xml:space="preserve"> algorithm achieves better accuracy on human activity recognition on the five feature </w:t>
-      </w:r>
-      <w:r>
-        <w:t>set</w:t>
-      </w:r>
-      <w:r>
-        <w:t>s. The research finding</w:t>
-      </w:r>
-      <w:r>
-        <w:t>s highlight</w:t>
-      </w:r>
-      <w:r>
-        <w:t xml:space="preserve"> the necessity of data preprocessing and significant feature selection for getting better accuracy score for noisy time-series data of HAR activity</w:t>
-      </w:r>
-      <w:r>
-        <w:t>.</w:t>
-      </w:r>
-    </w:p>
-    <w:p>
-      <w:pPr>
-        <w:pStyle w:val="keywords0"/>
-      </w:pPr>
-      <w:r>
-        <w:t>Keywords-</w:t>
-      </w:r>
-      <w:r>
-        <w:t xml:space="preserve"> Human Activity Recognition, Time Series Data, Activity Classification, Feature Engineering</w:t>
-      </w:r>
-      <w:r>
-        <w:t>, Sensor</w:t>
-      </w:r>
-    </w:p>
-    <w:p>
-      <w:pPr>
-        <w:pStyle w:val="Heading1"/>
-      </w:pPr>
+        <w:t>[1]. Smart intelligent appliances have been developed for convenient living style, which is gradually proceeding towards assisted living through interacting system space. Ambient Assisted Living</w:t>
+      </w:r>
+      <w:r>
+        <w:t xml:space="preserve"> (AAL)</w:t>
+      </w:r>
+      <w:r>
+        <w:t xml:space="preserve"> [2] emerged with the aim of easing the life </w:t>
+      </w:r>
+      <w:r>
+        <w:rPr>
+          <w:lang w:val="en-US"/>
+        </w:rPr>
+        <w:t xml:space="preserve">of </w:t>
+      </w:r>
+      <w:r>
+        <w:t>independent elderly citizens</w:t>
+      </w:r>
       <w:r>
         <w:t xml:space="preserve"> </w:t>
       </w:r>
       <w:r>
-        <w:t>Introduction</w:t>
-      </w:r>
-      <w:r>
-        <w:t xml:space="preserve"> </w:t>
-      </w:r>
-    </w:p>
-    <w:p>
-      <w:pPr>
-        <w:pStyle w:val="BodyText"/>
-      </w:pPr>
-      <w:r>
-        <w:t>The advancement of Internet of Things (</w:t>
-      </w:r>
-      <w:proofErr w:type="spellStart"/>
-      <w:r>
-        <w:t>IoT</w:t>
-      </w:r>
-      <w:proofErr w:type="spellEnd"/>
-      <w:r>
-        <w:t xml:space="preserve">) has paved the way for smart living in home spaces using intelligent system installed in the </w:t>
-      </w:r>
-      <w:r>
-        <w:t>framework of indoor spaces</w:t>
-      </w:r>
-      <w:r>
-        <w:rPr>
-          <w:color w:val="FF0000"/>
-        </w:rPr>
-        <w:t>.</w:t>
-      </w:r>
-      <w:r>
-        <w:rPr>
-          <w:color w:val="FF0000"/>
-        </w:rPr>
-        <w:t xml:space="preserve"> </w:t>
-      </w:r>
-      <w:r>
-        <w:t>[1]. Smart intelligent appliances have been developed for convenient living style, which is gradually proceeding towards assisted living through interacting system space. Ambient Assisted Living</w:t>
-      </w:r>
-      <w:r>
-        <w:t xml:space="preserve"> (AAL)</w:t>
-      </w:r>
-      <w:r>
-        <w:t xml:space="preserve"> [2] emerged with the aim of easing the life </w:t>
-      </w:r>
-      <w:r>
-        <w:rPr>
-          <w:lang w:val="en-US"/>
-        </w:rPr>
-        <w:t xml:space="preserve">of </w:t>
-      </w:r>
-      <w:r>
-        <w:t>independent elderly citizens</w:t>
-      </w:r>
-      <w:r>
-        <w:t xml:space="preserve"> </w:t>
-      </w:r>
-      <w:r>
         <w:t>in indoor space for the, throug</w:t>
       </w:r>
       <w:r>
         <w:t xml:space="preserve">h </w:t>
       </w:r>
       <w:r>
-        <w:lastRenderedPageBreak/>
         <w:t>the use of smart technolog</w:t>
       </w:r>
       <w:r>
@@ -645,9 +456,6 @@
     <w:p>
       <w:pPr>
         <w:pStyle w:val="BodyText"/>
-        <w:rPr>
-          <w:lang w:val="en-US"/>
-        </w:rPr>
       </w:pPr>
       <w:r>
         <w:t xml:space="preserve">This research work is motivated to classify five distinct activities (Watching TV, Reading, Taking on Phone, Cooking, </w:t>
@@ -1099,7 +907,6 @@
         <w:ind w:firstLine="0"/>
       </w:pPr>
       <w:r>
-        <w:lastRenderedPageBreak/>
         <w:t xml:space="preserve">   The rest of the paper is organized as follows. Section II presents the related works on human activity recognition. Section III presents data source and Section IV presents methodology where data preprocessing, feature selection approaches, and classifier models are discussed. Section V reports performance evaluation of the five classifier models on the feature sets.  In the following Section VI concludes the paper and gives direction of future works.</w:t>
       </w:r>
     </w:p>
@@ -1743,7 +1550,7 @@
                     </pic:cNvPicPr>
                   </pic:nvPicPr>
                   <pic:blipFill>
-                    <a:blip r:embed="rId9">
+                    <a:blip r:embed="rId8">
                       <a:extLst>
                         <a:ext uri="{28A0092B-C50C-407E-A947-70E740481C1C}">
                           <a14:useLocalDpi xmlns:a14="http://schemas.microsoft.com/office/drawing/2010/main" val="0"/>
@@ -1907,7 +1714,6 @@
         <w:t xml:space="preserve">s through extensive feature engineering of </w:t>
       </w:r>
       <w:r>
-        <w:lastRenderedPageBreak/>
         <w:t>five activities from “Human Activity Recognition from Continuous A</w:t>
       </w:r>
       <w:r>
@@ -2372,15 +2178,7 @@
         <w:t>ing and eliminating</w:t>
       </w:r>
       <w:r>
-        <w:t xml:space="preserve"> the number of features that do not contribute to training. Four approaches have been considered in feature selection and feature importance paradigm. All the approaches are run on </w:t>
-      </w:r>
-      <w:proofErr w:type="spellStart"/>
-      <w:r>
-        <w:t>scikit</w:t>
-      </w:r>
-      <w:proofErr w:type="spellEnd"/>
-      <w:r>
-        <w:t>-learn [21].</w:t>
+        <w:t xml:space="preserve"> the number of features that do not contribute to training. Four approaches have been considered in feature selection and feature importance paradigm. All the approaches are run on scikit-learn [21].</w:t>
       </w:r>
     </w:p>
     <w:p>
@@ -2445,7 +2243,7 @@
                     </pic:cNvPicPr>
                   </pic:nvPicPr>
                   <pic:blipFill>
-                    <a:blip r:embed="rId10" cstate="print">
+                    <a:blip r:embed="rId9" cstate="print">
                       <a:extLst>
                         <a:ext uri="{28A0092B-C50C-407E-A947-70E740481C1C}">
                           <a14:useLocalDpi xmlns:a14="http://schemas.microsoft.com/office/drawing/2010/main" val="0"/>
@@ -2676,16 +2474,7 @@
         <w:t xml:space="preserve">The four different approaches of feature selection and feature importance implemented by the research </w:t>
       </w:r>
       <w:r>
-        <w:lastRenderedPageBreak/>
-        <w:t xml:space="preserve">team </w:t>
-      </w:r>
-      <w:proofErr w:type="gramStart"/>
-      <w:r>
-        <w:t>has</w:t>
-      </w:r>
-      <w:proofErr w:type="gramEnd"/>
-      <w:r>
-        <w:t xml:space="preserve"> given four feature </w:t>
+        <w:t xml:space="preserve">team has given four feature </w:t>
       </w:r>
       <w:r>
         <w:t>set</w:t>
@@ -2911,7 +2700,6 @@
                 <w:szCs w:val="16"/>
               </w:rPr>
             </w:pPr>
-            <w:proofErr w:type="spellStart"/>
             <w:r>
               <w:rPr>
                 <w:color w:val="000000"/>
@@ -2920,7 +2708,6 @@
               </w:rPr>
               <w:t>lastSensorEventHours</w:t>
             </w:r>
-            <w:proofErr w:type="spellEnd"/>
           </w:p>
         </w:tc>
         <w:tc>
@@ -3050,7 +2837,6 @@
                 <w:szCs w:val="16"/>
               </w:rPr>
             </w:pPr>
-            <w:proofErr w:type="spellStart"/>
             <w:r>
               <w:rPr>
                 <w:color w:val="000000"/>
@@ -3059,7 +2845,6 @@
               </w:rPr>
               <w:t>lastSensorEventSeconds</w:t>
             </w:r>
-            <w:proofErr w:type="spellEnd"/>
           </w:p>
         </w:tc>
         <w:tc>
@@ -3189,7 +2974,6 @@
                 <w:szCs w:val="16"/>
               </w:rPr>
             </w:pPr>
-            <w:proofErr w:type="spellStart"/>
             <w:r>
               <w:rPr>
                 <w:color w:val="000000"/>
@@ -3198,7 +2982,6 @@
               </w:rPr>
               <w:t>lastSensorDayOfWeek</w:t>
             </w:r>
-            <w:proofErr w:type="spellEnd"/>
           </w:p>
         </w:tc>
         <w:tc>
@@ -3318,7 +3101,6 @@
                 <w:szCs w:val="16"/>
               </w:rPr>
             </w:pPr>
-            <w:proofErr w:type="spellStart"/>
             <w:r>
               <w:rPr>
                 <w:color w:val="000000"/>
@@ -3327,7 +3109,6 @@
               </w:rPr>
               <w:t>windowDuration</w:t>
             </w:r>
-            <w:proofErr w:type="spellEnd"/>
           </w:p>
         </w:tc>
         <w:tc>
@@ -3447,7 +3228,6 @@
                 <w:szCs w:val="16"/>
               </w:rPr>
             </w:pPr>
-            <w:proofErr w:type="spellStart"/>
             <w:r>
               <w:rPr>
                 <w:color w:val="000000"/>
@@ -3456,7 +3236,6 @@
               </w:rPr>
               <w:t>timeSinceLastSensorEvent</w:t>
             </w:r>
-            <w:proofErr w:type="spellEnd"/>
           </w:p>
         </w:tc>
         <w:tc>
@@ -3770,7 +3549,6 @@
                 <w:szCs w:val="16"/>
               </w:rPr>
             </w:pPr>
-            <w:proofErr w:type="spellStart"/>
             <w:r>
               <w:rPr>
                 <w:color w:val="000000"/>
@@ -3779,7 +3557,6 @@
               </w:rPr>
               <w:t>lastSensorID</w:t>
             </w:r>
-            <w:proofErr w:type="spellEnd"/>
           </w:p>
         </w:tc>
         <w:tc>
@@ -3889,7 +3666,6 @@
                 <w:szCs w:val="16"/>
               </w:rPr>
             </w:pPr>
-            <w:proofErr w:type="spellStart"/>
             <w:r>
               <w:rPr>
                 <w:color w:val="000000"/>
@@ -3898,7 +3674,6 @@
               </w:rPr>
               <w:t>lastSensorLocation</w:t>
             </w:r>
-            <w:proofErr w:type="spellEnd"/>
           </w:p>
         </w:tc>
         <w:tc>
@@ -4018,7 +3793,6 @@
                 <w:szCs w:val="16"/>
               </w:rPr>
             </w:pPr>
-            <w:proofErr w:type="spellStart"/>
             <w:r>
               <w:rPr>
                 <w:color w:val="000000"/>
@@ -4027,7 +3801,6 @@
               </w:rPr>
               <w:t>lastMotionLocation</w:t>
             </w:r>
-            <w:proofErr w:type="spellEnd"/>
           </w:p>
         </w:tc>
         <w:tc>
@@ -4274,7 +4047,6 @@
                 <w:szCs w:val="16"/>
               </w:rPr>
             </w:pPr>
-            <w:proofErr w:type="spellStart"/>
             <w:r>
               <w:rPr>
                 <w:color w:val="000000"/>
@@ -4283,7 +4055,6 @@
               </w:rPr>
               <w:t>activityChange</w:t>
             </w:r>
-            <w:proofErr w:type="spellEnd"/>
           </w:p>
         </w:tc>
         <w:tc>
@@ -4373,7 +4144,6 @@
                 <w:szCs w:val="16"/>
               </w:rPr>
             </w:pPr>
-            <w:proofErr w:type="spellStart"/>
             <w:r>
               <w:rPr>
                 <w:color w:val="000000"/>
@@ -4382,7 +4152,6 @@
               </w:rPr>
               <w:t>areaTransitions</w:t>
             </w:r>
-            <w:proofErr w:type="spellEnd"/>
           </w:p>
         </w:tc>
         <w:tc>
@@ -4482,7 +4251,6 @@
                 <w:szCs w:val="16"/>
               </w:rPr>
             </w:pPr>
-            <w:proofErr w:type="spellStart"/>
             <w:r>
               <w:rPr>
                 <w:color w:val="000000"/>
@@ -4491,7 +4259,6 @@
               </w:rPr>
               <w:t>numDistinctSensors</w:t>
             </w:r>
-            <w:proofErr w:type="spellEnd"/>
           </w:p>
         </w:tc>
         <w:tc>
@@ -4581,23 +4348,13 @@
                 <w:szCs w:val="16"/>
               </w:rPr>
             </w:pPr>
-            <w:proofErr w:type="spellStart"/>
-            <w:r>
-              <w:rPr>
-                <w:color w:val="000000"/>
-                <w:sz w:val="14"/>
-                <w:szCs w:val="16"/>
-              </w:rPr>
-              <w:t>sensorCount</w:t>
-            </w:r>
-            <w:proofErr w:type="spellEnd"/>
-            <w:r>
-              <w:rPr>
-                <w:color w:val="000000"/>
-                <w:sz w:val="14"/>
-                <w:szCs w:val="16"/>
-              </w:rPr>
-              <w:t>-Bathroom</w:t>
+            <w:r>
+              <w:rPr>
+                <w:color w:val="000000"/>
+                <w:sz w:val="14"/>
+                <w:szCs w:val="16"/>
+              </w:rPr>
+              <w:t>sensorCount-Bathroom</w:t>
             </w:r>
           </w:p>
         </w:tc>
@@ -4688,23 +4445,13 @@
                 <w:szCs w:val="16"/>
               </w:rPr>
             </w:pPr>
-            <w:proofErr w:type="spellStart"/>
-            <w:r>
-              <w:rPr>
-                <w:color w:val="000000"/>
-                <w:sz w:val="14"/>
-                <w:szCs w:val="16"/>
-              </w:rPr>
-              <w:t>sensorCount</w:t>
-            </w:r>
-            <w:proofErr w:type="spellEnd"/>
-            <w:r>
-              <w:rPr>
-                <w:color w:val="000000"/>
-                <w:sz w:val="14"/>
-                <w:szCs w:val="16"/>
-              </w:rPr>
-              <w:t>-Bedroom</w:t>
+            <w:r>
+              <w:rPr>
+                <w:color w:val="000000"/>
+                <w:sz w:val="14"/>
+                <w:szCs w:val="16"/>
+              </w:rPr>
+              <w:t>sensorCount-Bedroom</w:t>
             </w:r>
           </w:p>
         </w:tc>
@@ -4815,23 +4562,13 @@
                 <w:szCs w:val="16"/>
               </w:rPr>
             </w:pPr>
-            <w:proofErr w:type="spellStart"/>
-            <w:r>
-              <w:rPr>
-                <w:color w:val="000000"/>
-                <w:sz w:val="14"/>
-                <w:szCs w:val="16"/>
-              </w:rPr>
-              <w:t>sensorCount</w:t>
-            </w:r>
-            <w:proofErr w:type="spellEnd"/>
-            <w:r>
-              <w:rPr>
-                <w:color w:val="000000"/>
-                <w:sz w:val="14"/>
-                <w:szCs w:val="16"/>
-              </w:rPr>
-              <w:t>-Chair</w:t>
+            <w:r>
+              <w:rPr>
+                <w:color w:val="000000"/>
+                <w:sz w:val="14"/>
+                <w:szCs w:val="16"/>
+              </w:rPr>
+              <w:t>sensorCount-Chair</w:t>
             </w:r>
           </w:p>
         </w:tc>
@@ -4920,7 +4657,6 @@
                 <w:szCs w:val="16"/>
               </w:rPr>
             </w:pPr>
-            <w:proofErr w:type="spellStart"/>
             <w:r>
               <w:rPr>
                 <w:color w:val="000000"/>
@@ -4929,7 +4665,6 @@
               </w:rPr>
               <w:t>sensorCount-DiningRoom</w:t>
             </w:r>
-            <w:proofErr w:type="spellEnd"/>
           </w:p>
         </w:tc>
         <w:tc>
@@ -5019,23 +4754,13 @@
                 <w:szCs w:val="16"/>
               </w:rPr>
             </w:pPr>
-            <w:proofErr w:type="spellStart"/>
-            <w:r>
-              <w:rPr>
-                <w:color w:val="000000"/>
-                <w:sz w:val="14"/>
-                <w:szCs w:val="16"/>
-              </w:rPr>
-              <w:t>sensorCount</w:t>
-            </w:r>
-            <w:proofErr w:type="spellEnd"/>
-            <w:r>
-              <w:rPr>
-                <w:color w:val="000000"/>
-                <w:sz w:val="14"/>
-                <w:szCs w:val="16"/>
-              </w:rPr>
-              <w:t>-Hall</w:t>
+            <w:r>
+              <w:rPr>
+                <w:color w:val="000000"/>
+                <w:sz w:val="14"/>
+                <w:szCs w:val="16"/>
+              </w:rPr>
+              <w:t>sensorCount-Hall</w:t>
             </w:r>
           </w:p>
         </w:tc>
@@ -5126,23 +4851,13 @@
                 <w:szCs w:val="16"/>
               </w:rPr>
             </w:pPr>
-            <w:proofErr w:type="spellStart"/>
-            <w:r>
-              <w:rPr>
-                <w:color w:val="000000"/>
-                <w:sz w:val="14"/>
-                <w:szCs w:val="16"/>
-              </w:rPr>
-              <w:t>sensorCount</w:t>
-            </w:r>
-            <w:proofErr w:type="spellEnd"/>
-            <w:r>
-              <w:rPr>
-                <w:color w:val="000000"/>
-                <w:sz w:val="14"/>
-                <w:szCs w:val="16"/>
-              </w:rPr>
-              <w:t>-Ignore</w:t>
+            <w:r>
+              <w:rPr>
+                <w:color w:val="000000"/>
+                <w:sz w:val="14"/>
+                <w:szCs w:val="16"/>
+              </w:rPr>
+              <w:t>sensorCount-Ignore</w:t>
             </w:r>
           </w:p>
         </w:tc>
@@ -5253,23 +4968,13 @@
                 <w:szCs w:val="16"/>
               </w:rPr>
             </w:pPr>
-            <w:proofErr w:type="spellStart"/>
-            <w:r>
-              <w:rPr>
-                <w:color w:val="000000"/>
-                <w:sz w:val="14"/>
-                <w:szCs w:val="16"/>
-              </w:rPr>
-              <w:t>sensorCount</w:t>
-            </w:r>
-            <w:proofErr w:type="spellEnd"/>
-            <w:r>
-              <w:rPr>
-                <w:color w:val="000000"/>
-                <w:sz w:val="14"/>
-                <w:szCs w:val="16"/>
-              </w:rPr>
-              <w:t>-Kitchen</w:t>
+            <w:r>
+              <w:rPr>
+                <w:color w:val="000000"/>
+                <w:sz w:val="14"/>
+                <w:szCs w:val="16"/>
+              </w:rPr>
+              <w:t>sensorCount-Kitchen</w:t>
             </w:r>
           </w:p>
         </w:tc>
@@ -5400,7 +5105,6 @@
                 <w:szCs w:val="16"/>
               </w:rPr>
             </w:pPr>
-            <w:proofErr w:type="spellStart"/>
             <w:r>
               <w:rPr>
                 <w:color w:val="000000"/>
@@ -5409,7 +5113,6 @@
               </w:rPr>
               <w:t>sensorCount-LivingRoom</w:t>
             </w:r>
-            <w:proofErr w:type="spellEnd"/>
           </w:p>
         </w:tc>
         <w:tc>
@@ -5527,23 +5230,13 @@
                 <w:szCs w:val="16"/>
               </w:rPr>
             </w:pPr>
-            <w:proofErr w:type="spellStart"/>
-            <w:r>
-              <w:rPr>
-                <w:color w:val="000000"/>
-                <w:sz w:val="14"/>
-                <w:szCs w:val="16"/>
-              </w:rPr>
-              <w:t>sensorCount</w:t>
-            </w:r>
-            <w:proofErr w:type="spellEnd"/>
-            <w:r>
-              <w:rPr>
-                <w:color w:val="000000"/>
-                <w:sz w:val="14"/>
-                <w:szCs w:val="16"/>
-              </w:rPr>
-              <w:t>-Office</w:t>
+            <w:r>
+              <w:rPr>
+                <w:color w:val="000000"/>
+                <w:sz w:val="14"/>
+                <w:szCs w:val="16"/>
+              </w:rPr>
+              <w:t>sensorCount-Office</w:t>
             </w:r>
           </w:p>
         </w:tc>
@@ -5644,7 +5337,6 @@
                 <w:szCs w:val="16"/>
               </w:rPr>
             </w:pPr>
-            <w:proofErr w:type="spellStart"/>
             <w:r>
               <w:rPr>
                 <w:color w:val="000000"/>
@@ -5653,7 +5345,6 @@
               </w:rPr>
               <w:t>sensorCount-OutsideDoor</w:t>
             </w:r>
-            <w:proofErr w:type="spellEnd"/>
           </w:p>
         </w:tc>
         <w:tc>
@@ -5743,7 +5434,6 @@
                 <w:szCs w:val="16"/>
               </w:rPr>
             </w:pPr>
-            <w:proofErr w:type="spellStart"/>
             <w:r>
               <w:rPr>
                 <w:color w:val="000000"/>
@@ -5752,7 +5442,6 @@
               </w:rPr>
               <w:t>sensorCount-WorkArea</w:t>
             </w:r>
-            <w:proofErr w:type="spellEnd"/>
           </w:p>
         </w:tc>
         <w:tc>
@@ -5843,23 +5532,13 @@
                 <w:szCs w:val="16"/>
               </w:rPr>
             </w:pPr>
-            <w:proofErr w:type="spellStart"/>
-            <w:r>
-              <w:rPr>
-                <w:color w:val="000000"/>
-                <w:sz w:val="14"/>
-                <w:szCs w:val="16"/>
-              </w:rPr>
-              <w:t>sensorElTime</w:t>
-            </w:r>
-            <w:proofErr w:type="spellEnd"/>
-            <w:r>
-              <w:rPr>
-                <w:color w:val="000000"/>
-                <w:sz w:val="14"/>
-                <w:szCs w:val="16"/>
-              </w:rPr>
-              <w:t>-Bathroom</w:t>
+            <w:r>
+              <w:rPr>
+                <w:color w:val="000000"/>
+                <w:sz w:val="14"/>
+                <w:szCs w:val="16"/>
+              </w:rPr>
+              <w:t>sensorElTime-Bathroom</w:t>
             </w:r>
           </w:p>
         </w:tc>
@@ -5973,23 +5652,13 @@
                 <w:szCs w:val="16"/>
               </w:rPr>
             </w:pPr>
-            <w:proofErr w:type="spellStart"/>
-            <w:r>
-              <w:rPr>
-                <w:color w:val="000000"/>
-                <w:sz w:val="14"/>
-                <w:szCs w:val="16"/>
-              </w:rPr>
-              <w:t>sensorElTime</w:t>
-            </w:r>
-            <w:proofErr w:type="spellEnd"/>
-            <w:r>
-              <w:rPr>
-                <w:color w:val="000000"/>
-                <w:sz w:val="14"/>
-                <w:szCs w:val="16"/>
-              </w:rPr>
-              <w:t>-Bedroom</w:t>
+            <w:r>
+              <w:rPr>
+                <w:color w:val="000000"/>
+                <w:sz w:val="14"/>
+                <w:szCs w:val="16"/>
+              </w:rPr>
+              <w:t>sensorElTime-Bedroom</w:t>
             </w:r>
           </w:p>
         </w:tc>
@@ -6103,23 +5772,13 @@
                 <w:szCs w:val="16"/>
               </w:rPr>
             </w:pPr>
-            <w:proofErr w:type="spellStart"/>
-            <w:r>
-              <w:rPr>
-                <w:color w:val="000000"/>
-                <w:sz w:val="14"/>
-                <w:szCs w:val="16"/>
-              </w:rPr>
-              <w:t>sensorElTime</w:t>
-            </w:r>
-            <w:proofErr w:type="spellEnd"/>
-            <w:r>
-              <w:rPr>
-                <w:color w:val="000000"/>
-                <w:sz w:val="14"/>
-                <w:szCs w:val="16"/>
-              </w:rPr>
-              <w:t>-Chair</w:t>
+            <w:r>
+              <w:rPr>
+                <w:color w:val="000000"/>
+                <w:sz w:val="14"/>
+                <w:szCs w:val="16"/>
+              </w:rPr>
+              <w:t>sensorElTime-Chair</w:t>
             </w:r>
           </w:p>
         </w:tc>
@@ -6233,7 +5892,6 @@
                 <w:szCs w:val="16"/>
               </w:rPr>
             </w:pPr>
-            <w:proofErr w:type="spellStart"/>
             <w:r>
               <w:rPr>
                 <w:color w:val="000000"/>
@@ -6242,7 +5900,6 @@
               </w:rPr>
               <w:t>sensorElTime-DiningRoom</w:t>
             </w:r>
-            <w:proofErr w:type="spellEnd"/>
           </w:p>
         </w:tc>
         <w:tc>
@@ -6355,23 +6012,13 @@
                 <w:szCs w:val="16"/>
               </w:rPr>
             </w:pPr>
-            <w:proofErr w:type="spellStart"/>
-            <w:r>
-              <w:rPr>
-                <w:color w:val="000000"/>
-                <w:sz w:val="14"/>
-                <w:szCs w:val="16"/>
-              </w:rPr>
-              <w:t>sensorElTime</w:t>
-            </w:r>
-            <w:proofErr w:type="spellEnd"/>
-            <w:r>
-              <w:rPr>
-                <w:color w:val="000000"/>
-                <w:sz w:val="14"/>
-                <w:szCs w:val="16"/>
-              </w:rPr>
-              <w:t>-Hall</w:t>
+            <w:r>
+              <w:rPr>
+                <w:color w:val="000000"/>
+                <w:sz w:val="14"/>
+                <w:szCs w:val="16"/>
+              </w:rPr>
+              <w:t>sensorElTime-Hall</w:t>
             </w:r>
           </w:p>
         </w:tc>
@@ -6465,23 +6112,13 @@
                 <w:szCs w:val="16"/>
               </w:rPr>
             </w:pPr>
-            <w:proofErr w:type="spellStart"/>
-            <w:r>
-              <w:rPr>
-                <w:color w:val="000000"/>
-                <w:sz w:val="14"/>
-                <w:szCs w:val="16"/>
-              </w:rPr>
-              <w:t>sensorElTime</w:t>
-            </w:r>
-            <w:proofErr w:type="spellEnd"/>
-            <w:r>
-              <w:rPr>
-                <w:color w:val="000000"/>
-                <w:sz w:val="14"/>
-                <w:szCs w:val="16"/>
-              </w:rPr>
-              <w:t>-Ignore</w:t>
+            <w:r>
+              <w:rPr>
+                <w:color w:val="000000"/>
+                <w:sz w:val="14"/>
+                <w:szCs w:val="16"/>
+              </w:rPr>
+              <w:t>sensorElTime-Ignore</w:t>
             </w:r>
           </w:p>
         </w:tc>
@@ -6575,23 +6212,13 @@
                 <w:szCs w:val="16"/>
               </w:rPr>
             </w:pPr>
-            <w:proofErr w:type="spellStart"/>
-            <w:r>
-              <w:rPr>
-                <w:color w:val="000000"/>
-                <w:sz w:val="14"/>
-                <w:szCs w:val="16"/>
-              </w:rPr>
-              <w:t>sensorElTime</w:t>
-            </w:r>
-            <w:proofErr w:type="spellEnd"/>
-            <w:r>
-              <w:rPr>
-                <w:color w:val="000000"/>
-                <w:sz w:val="14"/>
-                <w:szCs w:val="16"/>
-              </w:rPr>
-              <w:t>-Kitchen</w:t>
+            <w:r>
+              <w:rPr>
+                <w:color w:val="000000"/>
+                <w:sz w:val="14"/>
+                <w:szCs w:val="16"/>
+              </w:rPr>
+              <w:t>sensorElTime-Kitchen</w:t>
             </w:r>
           </w:p>
         </w:tc>
@@ -6705,7 +6332,6 @@
                 <w:szCs w:val="16"/>
               </w:rPr>
             </w:pPr>
-            <w:proofErr w:type="spellStart"/>
             <w:r>
               <w:rPr>
                 <w:color w:val="000000"/>
@@ -6715,7 +6341,6 @@
               <w:lastRenderedPageBreak/>
               <w:t>sensorElTime-LivingRoom</w:t>
             </w:r>
-            <w:proofErr w:type="spellEnd"/>
           </w:p>
         </w:tc>
         <w:tc>
@@ -6818,23 +6443,13 @@
                 <w:szCs w:val="16"/>
               </w:rPr>
             </w:pPr>
-            <w:proofErr w:type="spellStart"/>
-            <w:r>
-              <w:rPr>
-                <w:color w:val="000000"/>
-                <w:sz w:val="14"/>
-                <w:szCs w:val="16"/>
-              </w:rPr>
-              <w:t>sensorElTime</w:t>
-            </w:r>
-            <w:proofErr w:type="spellEnd"/>
-            <w:r>
-              <w:rPr>
-                <w:color w:val="000000"/>
-                <w:sz w:val="14"/>
-                <w:szCs w:val="16"/>
-              </w:rPr>
-              <w:t>-Office</w:t>
+            <w:r>
+              <w:rPr>
+                <w:color w:val="000000"/>
+                <w:sz w:val="14"/>
+                <w:szCs w:val="16"/>
+              </w:rPr>
+              <w:t>sensorElTime-Office</w:t>
             </w:r>
           </w:p>
         </w:tc>
@@ -6928,7 +6543,6 @@
                 <w:szCs w:val="16"/>
               </w:rPr>
             </w:pPr>
-            <w:proofErr w:type="spellStart"/>
             <w:r>
               <w:rPr>
                 <w:color w:val="000000"/>
@@ -6937,7 +6551,6 @@
               </w:rPr>
               <w:t>sensorElTime-OutsideDoor</w:t>
             </w:r>
-            <w:proofErr w:type="spellEnd"/>
           </w:p>
         </w:tc>
         <w:tc>
@@ -7050,7 +6663,6 @@
                 <w:szCs w:val="16"/>
               </w:rPr>
             </w:pPr>
-            <w:proofErr w:type="spellStart"/>
             <w:r>
               <w:rPr>
                 <w:color w:val="000000"/>
@@ -7059,7 +6671,6 @@
               </w:rPr>
               <w:t>sensorElTime-WorkArea</w:t>
             </w:r>
-            <w:proofErr w:type="spellEnd"/>
           </w:p>
         </w:tc>
         <w:tc>
@@ -7805,19 +7416,11 @@
         </w:rPr>
         <w:t>Entropy (</w:t>
       </w:r>
-      <w:proofErr w:type="spellStart"/>
       <w:r>
         <w:rPr>
           <w:i/>
         </w:rPr>
-        <w:t>Sv</w:t>
-      </w:r>
-      <w:proofErr w:type="spellEnd"/>
-      <w:r>
-        <w:rPr>
-          <w:i/>
-        </w:rPr>
-        <w:t>)</w:t>
+        <w:t>Sv)</w:t>
       </w:r>
       <w:r>
         <w:t xml:space="preserve"> from the total entropy </w:t>
@@ -8081,18 +7684,6 @@
     </w:p>
     <w:p>
       <w:pPr>
-        <w:ind w:firstLine="180"/>
-        <w:jc w:val="both"/>
-      </w:pPr>
-    </w:p>
-    <w:p>
-      <w:pPr>
-        <w:ind w:firstLine="180"/>
-        <w:jc w:val="both"/>
-      </w:pPr>
-    </w:p>
-    <w:p>
-      <w:pPr>
         <w:jc w:val="both"/>
       </w:pPr>
     </w:p>
@@ -8123,11 +7714,10 @@
         <w:t xml:space="preserve"> [27]</w:t>
       </w:r>
       <w:r>
-        <w:t xml:space="preserve">. Every node in the tree splits the dataset in to sub-set conditioning a single feature. It </w:t>
-      </w:r>
-      <w:r>
-        <w:lastRenderedPageBreak/>
-        <w:t>ensures the similar response values come to the same set. Impurity, here chooses the locally optimal condition by Gini impurity [</w:t>
+        <w:t xml:space="preserve">. Every node in the tree splits the dataset in to sub-set conditioning a single feature. It ensures the similar response values come to the same set. Impurity, here chooses the locally optimal condition by Gini </w:t>
+      </w:r>
+      <w:r>
+        <w:t>impurity [</w:t>
       </w:r>
       <w:r>
         <w:t>28</w:t>
@@ -8150,6 +7740,12 @@
       <w:r>
         <w:t>] with this approach.</w:t>
       </w:r>
+    </w:p>
+    <w:p>
+      <w:pPr>
+        <w:pStyle w:val="BodyText"/>
+        <w:ind w:firstLine="0"/>
+      </w:pPr>
     </w:p>
     <w:p>
       <w:pPr>
@@ -8179,7 +7775,7 @@
                     </pic:cNvPicPr>
                   </pic:nvPicPr>
                   <pic:blipFill>
-                    <a:blip r:embed="rId11" cstate="print">
+                    <a:blip r:embed="rId10" cstate="print">
                       <a:extLst>
                         <a:ext uri="{28A0092B-C50C-407E-A947-70E740481C1C}">
                           <a14:useLocalDpi xmlns:a14="http://schemas.microsoft.com/office/drawing/2010/main" val="0"/>
@@ -8238,6 +7834,14 @@
     </w:p>
     <w:p>
       <w:pPr>
+        <w:rPr>
+          <w:sz w:val="16"/>
+          <w:szCs w:val="16"/>
+        </w:rPr>
+      </w:pPr>
+    </w:p>
+    <w:p>
+      <w:pPr>
         <w:pStyle w:val="BodyText"/>
         <w:ind w:left="288" w:firstLine="0"/>
         <w:jc w:val="center"/>
@@ -8265,7 +7869,7 @@
                     </pic:cNvPicPr>
                   </pic:nvPicPr>
                   <pic:blipFill>
-                    <a:blip r:embed="rId12" cstate="print">
+                    <a:blip r:embed="rId11" cstate="print">
                       <a:extLst>
                         <a:ext uri="{28A0092B-C50C-407E-A947-70E740481C1C}">
                           <a14:useLocalDpi xmlns:a14="http://schemas.microsoft.com/office/drawing/2010/main" val="0"/>
@@ -8390,15 +7994,7 @@
         <w:t xml:space="preserve">is presenting </w:t>
       </w:r>
       <w:r>
-        <w:t xml:space="preserve">the PCA -5 projected subspace on the original scraped dataset. The test accuracy 91% is evaluated against 3-nearest </w:t>
-      </w:r>
-      <w:proofErr w:type="gramStart"/>
-      <w:r>
-        <w:t>neighbors</w:t>
-      </w:r>
-      <w:proofErr w:type="gramEnd"/>
-      <w:r>
-        <w:t xml:space="preserve"> classifier. While feature engineering selects the significant attributes, feature set generation through PCA-reduction afterwards contracts the instances of the dataset. Since the classifier models in the following sections are standard classifiers without advanced neural network architecture, the reduced feature set works faster with less resource requirement.  </w:t>
+        <w:t xml:space="preserve">the PCA -5 projected subspace on the original scraped dataset. The test accuracy 91% is evaluated against 3-nearest neighbors classifier. While feature engineering selects the significant attributes, feature set generation through PCA-reduction afterwards contracts the instances of the dataset. Since the classifier models in the following sections are standard classifiers without advanced neural network architecture, the reduced feature set works faster with less resource requirement.  </w:t>
       </w:r>
     </w:p>
     <w:p>
@@ -8411,19 +8007,43 @@
         <w:ind w:left="720"/>
         <w:jc w:val="both"/>
       </w:pPr>
+    </w:p>
+    <w:p>
+      <w:pPr>
+        <w:jc w:val="both"/>
+        <w:rPr>
+          <w:b/>
+          <w:sz w:val="16"/>
+        </w:rPr>
+      </w:pPr>
+      <w:r>
+        <w:rPr>
+          <w:b/>
+          <w:sz w:val="16"/>
+        </w:rPr>
+        <w:t xml:space="preserve">           </w:t>
+      </w:r>
+    </w:p>
+    <w:p>
+      <w:pPr>
+        <w:jc w:val="both"/>
+        <w:rPr>
+          <w:b/>
+          <w:sz w:val="16"/>
+        </w:rPr>
+      </w:pPr>
       <w:r>
         <w:rPr>
           <w:noProof/>
         </w:rPr>
-        <w:lastRenderedPageBreak/>
         <w:drawing>
-          <wp:anchor distT="0" distB="0" distL="114300" distR="114300" simplePos="0" relativeHeight="251660288" behindDoc="0" locked="0" layoutInCell="1" allowOverlap="1" wp14:anchorId="39BAD5E6" wp14:editId="1062505F">
+          <wp:anchor distT="0" distB="0" distL="114300" distR="114300" simplePos="0" relativeHeight="251660288" behindDoc="0" locked="0" layoutInCell="1" allowOverlap="1" wp14:anchorId="39BAD5E6" wp14:editId="3A8A3C98">
             <wp:simplePos x="0" y="0"/>
             <wp:positionH relativeFrom="margin">
-              <wp:posOffset>247650</wp:posOffset>
+              <wp:posOffset>308610</wp:posOffset>
             </wp:positionH>
             <wp:positionV relativeFrom="paragraph">
-              <wp:posOffset>-85090</wp:posOffset>
+              <wp:posOffset>-264160</wp:posOffset>
             </wp:positionV>
             <wp:extent cx="2585085" cy="1524000"/>
             <wp:effectExtent l="0" t="0" r="5715" b="0"/>
@@ -8442,7 +8062,7 @@
                     </pic:cNvPicPr>
                   </pic:nvPicPr>
                   <pic:blipFill>
-                    <a:blip r:embed="rId13" cstate="print">
+                    <a:blip r:embed="rId12" cstate="print">
                       <a:extLst>
                         <a:ext uri="{28A0092B-C50C-407E-A947-70E740481C1C}">
                           <a14:useLocalDpi xmlns:a14="http://schemas.microsoft.com/office/drawing/2010/main" val="0"/>
@@ -8487,13 +8107,15 @@
           <w:sz w:val="16"/>
         </w:rPr>
       </w:pPr>
-      <w:r>
+    </w:p>
+    <w:p>
+      <w:pPr>
+        <w:jc w:val="both"/>
         <w:rPr>
           <w:b/>
           <w:sz w:val="16"/>
         </w:rPr>
-        <w:t xml:space="preserve">           </w:t>
-      </w:r>
+      </w:pPr>
     </w:p>
     <w:p>
       <w:pPr>
@@ -8569,33 +8191,6 @@
     </w:p>
     <w:p>
       <w:pPr>
-        <w:jc w:val="both"/>
-        <w:rPr>
-          <w:b/>
-          <w:sz w:val="16"/>
-        </w:rPr>
-      </w:pPr>
-    </w:p>
-    <w:p>
-      <w:pPr>
-        <w:jc w:val="both"/>
-        <w:rPr>
-          <w:b/>
-          <w:sz w:val="16"/>
-        </w:rPr>
-      </w:pPr>
-    </w:p>
-    <w:p>
-      <w:pPr>
-        <w:jc w:val="both"/>
-        <w:rPr>
-          <w:b/>
-          <w:sz w:val="16"/>
-        </w:rPr>
-      </w:pPr>
-    </w:p>
-    <w:p>
-      <w:pPr>
         <w:rPr>
           <w:sz w:val="16"/>
           <w:szCs w:val="16"/>
@@ -8690,15 +8285,7 @@
         <w:t xml:space="preserve"> </w:t>
       </w:r>
       <w:r>
-        <w:t xml:space="preserve">The feed forward neural network of MLP Classifier achieves the highest accuracy in all the feature sets. All of the models are based on </w:t>
-      </w:r>
-      <w:proofErr w:type="spellStart"/>
-      <w:r>
-        <w:t>scikit</w:t>
-      </w:r>
-      <w:proofErr w:type="spellEnd"/>
-      <w:r>
-        <w:t xml:space="preserve">-learn [23]. </w:t>
+        <w:t xml:space="preserve">The feed forward neural network of MLP Classifier achieves the highest accuracy in all the feature sets. All of the models are based on scikit-learn [23]. </w:t>
       </w:r>
     </w:p>
     <w:p>
@@ -8814,7 +8401,6 @@
         <w:pStyle w:val="Heading1"/>
       </w:pPr>
       <w:r>
-        <w:lastRenderedPageBreak/>
         <w:t>Performance Evaluation</w:t>
       </w:r>
     </w:p>
@@ -9486,15 +9072,7 @@
         <w:t xml:space="preserve">the works lies in the detection approach taken by different research works. </w:t>
       </w:r>
       <w:r>
-        <w:t xml:space="preserve">The accuracy score of the activities “Eat” and “Phone” was the lowest in one of the first researches executed under the lead of Diane </w:t>
-      </w:r>
-      <w:proofErr w:type="spellStart"/>
-      <w:r>
-        <w:t>J.Cook</w:t>
-      </w:r>
-      <w:proofErr w:type="spellEnd"/>
-      <w:r>
-        <w:t xml:space="preserve"> [34]. The scores </w:t>
+        <w:t xml:space="preserve">The accuracy score of the activities “Eat” and “Phone” was the lowest in one of the first researches executed under the lead of Diane J.Cook [34]. The scores </w:t>
       </w:r>
       <w:r>
         <w:t xml:space="preserve">of activity </w:t>
@@ -9506,15 +9084,7 @@
         <w:t xml:space="preserve"> </w:t>
       </w:r>
       <w:r>
-        <w:t xml:space="preserve">were respectively 0.17 and 0.01 for the two above mentioned activities, which turns in this case to 0.00 and 0.11 respectively. The scarcity of enough training instance is one of the concern of such low accuracy, which is reflected in the support score of the activities in the classification report in </w:t>
-      </w:r>
-      <w:proofErr w:type="gramStart"/>
-      <w:r>
-        <w:t>Fig.7(</w:t>
-      </w:r>
-      <w:proofErr w:type="gramEnd"/>
-      <w:r>
-        <w:t xml:space="preserve">A). </w:t>
+        <w:t xml:space="preserve">were respectively 0.17 and 0.01 for the two above mentioned activities, which turns in this case to 0.00 and 0.11 respectively. The scarcity of enough training instance is one of the concern of such low accuracy, which is reflected in the support score of the activities in the classification report in Fig.7(A). </w:t>
       </w:r>
     </w:p>
     <w:p>
@@ -9530,6 +9100,14 @@
         <w:tblStyle w:val="TableGrid"/>
         <w:tblW w:w="4770" w:type="dxa"/>
         <w:jc w:val="center"/>
+        <w:tblBorders>
+          <w:top w:val="none" w:sz="0" w:space="0" w:color="auto"/>
+          <w:left w:val="none" w:sz="0" w:space="0" w:color="auto"/>
+          <w:bottom w:val="none" w:sz="0" w:space="0" w:color="auto"/>
+          <w:right w:val="none" w:sz="0" w:space="0" w:color="auto"/>
+          <w:insideH w:val="none" w:sz="0" w:space="0" w:color="auto"/>
+          <w:insideV w:val="none" w:sz="0" w:space="0" w:color="auto"/>
+        </w:tblBorders>
         <w:tblLayout w:type="fixed"/>
         <w:tblLook w:val="04A0" w:firstRow="1" w:lastRow="0" w:firstColumn="1" w:lastColumn="0" w:noHBand="0" w:noVBand="1"/>
       </w:tblPr>
@@ -9589,6 +9167,8 @@
                 <w:szCs w:val="18"/>
               </w:rPr>
             </w:pPr>
+            <w:bookmarkStart w:id="0" w:name="_GoBack"/>
+            <w:bookmarkEnd w:id="0"/>
           </w:p>
         </w:tc>
       </w:tr>
@@ -10509,18 +10089,8 @@
                 <w:szCs w:val="16"/>
                 <w:lang w:val="en-US"/>
               </w:rPr>
-              <w:t xml:space="preserve">Micro </w:t>
-            </w:r>
-            <w:proofErr w:type="spellStart"/>
-            <w:r>
-              <w:rPr>
-                <w:sz w:val="16"/>
-                <w:szCs w:val="16"/>
-                <w:lang w:val="en-US"/>
-              </w:rPr>
-              <w:t>avg</w:t>
-            </w:r>
-            <w:proofErr w:type="spellEnd"/>
+              <w:t>Micro avg</w:t>
+            </w:r>
           </w:p>
         </w:tc>
         <w:tc>
@@ -10647,18 +10217,8 @@
                 <w:szCs w:val="16"/>
                 <w:lang w:val="en-US"/>
               </w:rPr>
-              <w:t xml:space="preserve">Macro </w:t>
-            </w:r>
-            <w:proofErr w:type="spellStart"/>
-            <w:r>
-              <w:rPr>
-                <w:sz w:val="16"/>
-                <w:szCs w:val="16"/>
-                <w:lang w:val="en-US"/>
-              </w:rPr>
-              <w:t>avg</w:t>
-            </w:r>
-            <w:proofErr w:type="spellEnd"/>
+              <w:t>Macro avg</w:t>
+            </w:r>
           </w:p>
         </w:tc>
         <w:tc>
@@ -10783,18 +10343,8 @@
                 <w:szCs w:val="16"/>
                 <w:lang w:val="en-US"/>
               </w:rPr>
-              <w:t xml:space="preserve">Weighted </w:t>
-            </w:r>
-            <w:proofErr w:type="spellStart"/>
-            <w:r>
-              <w:rPr>
-                <w:sz w:val="16"/>
-                <w:szCs w:val="16"/>
-                <w:lang w:val="en-US"/>
-              </w:rPr>
-              <w:t>avg</w:t>
-            </w:r>
-            <w:proofErr w:type="spellEnd"/>
+              <w:t>Weighted avg</w:t>
+            </w:r>
           </w:p>
         </w:tc>
         <w:tc>
@@ -10929,16 +10479,16 @@
           <w:lang w:val="en-US" w:eastAsia="en-US"/>
         </w:rPr>
         <w:drawing>
-          <wp:anchor distT="0" distB="0" distL="114300" distR="114300" simplePos="0" relativeHeight="251660800" behindDoc="0" locked="0" layoutInCell="1" allowOverlap="1" wp14:anchorId="303333A1" wp14:editId="18907DBC">
+          <wp:anchor distT="0" distB="0" distL="114300" distR="114300" simplePos="0" relativeHeight="251660800" behindDoc="0" locked="0" layoutInCell="1" allowOverlap="1" wp14:anchorId="303333A1" wp14:editId="4B8E229F">
             <wp:simplePos x="0" y="0"/>
             <wp:positionH relativeFrom="margin">
-              <wp:posOffset>228184</wp:posOffset>
+              <wp:posOffset>229235</wp:posOffset>
             </wp:positionH>
             <wp:positionV relativeFrom="margin">
-              <wp:posOffset>4454929</wp:posOffset>
+              <wp:posOffset>4489129</wp:posOffset>
             </wp:positionV>
-            <wp:extent cx="2925445" cy="2593975"/>
-            <wp:effectExtent l="0" t="0" r="8255" b="0"/>
+            <wp:extent cx="2925445" cy="2527307"/>
+            <wp:effectExtent l="0" t="0" r="8255" b="6350"/>
             <wp:wrapNone/>
             <wp:docPr id="2" name="Picture 2"/>
             <wp:cNvGraphicFramePr>
@@ -10954,7 +10504,7 @@
                     </pic:cNvPicPr>
                   </pic:nvPicPr>
                   <pic:blipFill>
-                    <a:blip r:embed="rId14">
+                    <a:blip r:embed="rId13">
                       <a:extLst>
                         <a:ext uri="{28A0092B-C50C-407E-A947-70E740481C1C}">
                           <a14:useLocalDpi xmlns:a14="http://schemas.microsoft.com/office/drawing/2010/main" val="0"/>
@@ -10968,7 +10518,7 @@
                   <pic:spPr bwMode="auto">
                     <a:xfrm>
                       <a:off x="0" y="0"/>
-                      <a:ext cx="2925445" cy="2593975"/>
+                      <a:ext cx="2925445" cy="2527307"/>
                     </a:xfrm>
                     <a:prstGeom prst="rect">
                       <a:avLst/>
@@ -11127,11 +10677,10 @@
         </w:rPr>
       </w:pPr>
       <w:r>
-        <w:t xml:space="preserve">Figure 7(a) represents the evaluation metric scores obtained by the evaluation parameters (Accuracy, Precision, Recall and F1-score). The evaluation scores of each activity are strongly correlated with the support value of respective activity. The </w:t>
-      </w:r>
-      <w:r>
-        <w:lastRenderedPageBreak/>
-        <w:t>overall accuracy reaches to 78.5% upon application of feed forward neural network on the Extra-tree classifier based feature set. The activities ('Cook':0,'Read':3,'Watch_TV':4) have dominated the scores of evaluation parameters in this case with high correct prediction scores. Figure 7(b) presents the normalized confusion matrix on the output of MLP classifier on Extra-tree classifier based feature set. The diagonal values represents the percentage of correct predictions, which is higher for activities ('Cook':0,'Read':3,'Watch_TV':4). The off-diagonal elements also present noticing percentage value, representing mislabeled values by the classifier. The baseline classifier used in this case has achieved accuracy of 78.5%.</w:t>
+        <w:t xml:space="preserve">Figure 7(a) represents the evaluation metric scores obtained by the evaluation parameters (Accuracy, Precision, Recall and F1-score). The evaluation scores of each activity are strongly correlated with the support value of respective activity. The overall accuracy reaches to 78.5% upon application of feed </w:t>
+      </w:r>
+      <w:r>
+        <w:t>forward neural network on the Extra-tree classifier based feature set. The activities ('Cook':0,'Read':3,'Watch_TV':4) have dominated the scores of evaluation parameters in this case with high correct prediction scores. Figure 7(b) presents the normalized confusion matrix on the output of MLP classifier on Extra-tree classifier based feature set. The diagonal values represents the percentage of correct predictions, which is higher for activities ('Cook':0,'Read':3,'Watch_TV':4). The off-diagonal elements also present noticing percentage value, representing mislabeled values by the classifier. The baseline classifier used in this case has achieved accuracy of 78.5%.</w:t>
       </w:r>
     </w:p>
     <w:p>
@@ -12472,11 +12021,11 @@
         <w:t>.5</w:t>
       </w:r>
       <w:r>
-        <w:t xml:space="preserve">%, provided that the feature engineering followed baseline approaches along with baseline classifiers. Hence, this research paper presents that for human activity recognition systems, data preprocessing and feature selection greatly affects the </w:t>
+        <w:t xml:space="preserve">%, provided that the feature engineering followed baseline approaches along with baseline classifiers. Hence, this research paper presents that for human activity recognition systems, data preprocessing and feature selection greatly affects the classification performance and consequently the AAL and </w:t>
       </w:r>
       <w:r>
         <w:lastRenderedPageBreak/>
-        <w:t>classification performance and consequently the AAL and AML structures on the basis of HAR. State-of-the-art classifier models have presented varying accuracy score on the basis of how well the dataset has been preprocessed for running machine learning model on the dataset.</w:t>
+        <w:t>AML structures on the basis of HAR. State-of-the-art classifier models have presented varying accuracy score on the basis of how well the dataset has been preprocessed for running machine learning model on the dataset.</w:t>
       </w:r>
     </w:p>
     <w:p>
@@ -12638,11 +12187,10 @@
         <w:pStyle w:val="references"/>
       </w:pPr>
       <w:r>
-        <w:t xml:space="preserve">Nhan Duc Nguyen, Duong Trong Bui, Phuc Huu Truong, and Gu-Min Jeong, “Position-Based Feature Selection for Body Sensors regarding </w:t>
-      </w:r>
-      <w:r>
-        <w:lastRenderedPageBreak/>
-        <w:t>Daily Living Activity Recognition,” Journal of Sensors, vol. 2018, Article ID 9762098, 13 pages, 2018. https://doi.org/10.1155/2018/9762098.</w:t>
+        <w:t xml:space="preserve">Nhan Duc Nguyen, Duong Trong Bui, Phuc Huu Truong, and Gu-Min Jeong, “Position-Based Feature Selection for Body Sensors regarding Daily Living Activity Recognition,” Journal of Sensors, vol. 2018, </w:t>
+      </w:r>
+      <w:r>
+        <w:t>Article ID 9762098, 13 pages, 2018. https://doi.org/10.1155/2018/9762098.</w:t>
       </w:r>
     </w:p>
     <w:p>
@@ -13173,8 +12721,6 @@
       <w:r>
         <w:t>.</w:t>
       </w:r>
-      <w:bookmarkStart w:id="0" w:name="_GoBack"/>
-      <w:bookmarkEnd w:id="0"/>
     </w:p>
     <w:p>
       <w:pPr>
@@ -13201,7 +12747,7 @@
       </w:pPr>
     </w:p>
     <w:sectPr>
-      <w:footerReference w:type="first" r:id="rId15"/>
+      <w:footerReference w:type="first" r:id="rId14"/>
       <w:type w:val="continuous"/>
       <w:pgSz w:w="11906" w:h="16838" w:code="9"/>
       <w:pgMar w:top="1080" w:right="893" w:bottom="1440" w:left="893" w:header="720" w:footer="720" w:gutter="0"/>
@@ -13213,7 +12759,7 @@
 </file>
 
 <file path=word/endnotes.xml><?xml version="1.0" encoding="utf-8"?>
-<w:endnotes xmlns:wpc="http://schemas.microsoft.com/office/word/2010/wordprocessingCanvas" xmlns:mc="http://schemas.openxmlformats.org/markup-compatibility/2006" xmlns:o="urn:schemas-microsoft-com:office:office" xmlns:r="http://schemas.openxmlformats.org/officeDocument/2006/relationships" xmlns:m="http://schemas.openxmlformats.org/officeDocument/2006/math" xmlns:v="urn:schemas-microsoft-com:vml" xmlns:wp14="http://schemas.microsoft.com/office/word/2010/wordprocessingDrawing" xmlns:wp="http://schemas.openxmlformats.org/drawingml/2006/wordprocessingDrawing" xmlns:w10="urn:schemas-microsoft-com:office:word" xmlns:w="http://schemas.openxmlformats.org/wordprocessingml/2006/main" xmlns:w14="http://schemas.microsoft.com/office/word/2010/wordml" xmlns:wpg="http://schemas.microsoft.com/office/word/2010/wordprocessingGroup" xmlns:wpi="http://schemas.microsoft.com/office/word/2010/wordprocessingInk" xmlns:wne="http://schemas.microsoft.com/office/word/2006/wordml" xmlns:wps="http://schemas.microsoft.com/office/word/2010/wordprocessingShape" mc:Ignorable="w14 wp14">
+<w:endnotes xmlns:wpc="http://schemas.microsoft.com/office/word/2010/wordprocessingCanvas" xmlns:cx="http://schemas.microsoft.com/office/drawing/2014/chartex" xmlns:cx1="http://schemas.microsoft.com/office/drawing/2015/9/8/chartex" xmlns:mc="http://schemas.openxmlformats.org/markup-compatibility/2006" xmlns:o="urn:schemas-microsoft-com:office:office" xmlns:r="http://schemas.openxmlformats.org/officeDocument/2006/relationships" xmlns:m="http://schemas.openxmlformats.org/officeDocument/2006/math" xmlns:v="urn:schemas-microsoft-com:vml" xmlns:wp14="http://schemas.microsoft.com/office/word/2010/wordprocessingDrawing" xmlns:wp="http://schemas.openxmlformats.org/drawingml/2006/wordprocessingDrawing" xmlns:w10="urn:schemas-microsoft-com:office:word" xmlns:w="http://schemas.openxmlformats.org/wordprocessingml/2006/main" xmlns:w14="http://schemas.microsoft.com/office/word/2010/wordml" xmlns:w15="http://schemas.microsoft.com/office/word/2012/wordml" xmlns:w16se="http://schemas.microsoft.com/office/word/2015/wordml/symex" xmlns:wpg="http://schemas.microsoft.com/office/word/2010/wordprocessingGroup" xmlns:wpi="http://schemas.microsoft.com/office/word/2010/wordprocessingInk" xmlns:wne="http://schemas.microsoft.com/office/word/2006/wordml" xmlns:wps="http://schemas.microsoft.com/office/word/2010/wordprocessingShape" mc:Ignorable="w14 w15 w16se wp14">
   <w:endnote w:type="separator" w:id="-1">
     <w:p>
       <w:r>
@@ -13232,7 +12778,7 @@
 </file>
 
 <file path=word/footer1.xml><?xml version="1.0" encoding="utf-8"?>
-<w:ftr xmlns:wpc="http://schemas.microsoft.com/office/word/2010/wordprocessingCanvas" xmlns:mc="http://schemas.openxmlformats.org/markup-compatibility/2006" xmlns:o="urn:schemas-microsoft-com:office:office" xmlns:r="http://schemas.openxmlformats.org/officeDocument/2006/relationships" xmlns:m="http://schemas.openxmlformats.org/officeDocument/2006/math" xmlns:v="urn:schemas-microsoft-com:vml" xmlns:wp14="http://schemas.microsoft.com/office/word/2010/wordprocessingDrawing" xmlns:wp="http://schemas.openxmlformats.org/drawingml/2006/wordprocessingDrawing" xmlns:w10="urn:schemas-microsoft-com:office:word" xmlns:w="http://schemas.openxmlformats.org/wordprocessingml/2006/main" xmlns:w14="http://schemas.microsoft.com/office/word/2010/wordml" xmlns:wpg="http://schemas.microsoft.com/office/word/2010/wordprocessingGroup" xmlns:wpi="http://schemas.microsoft.com/office/word/2010/wordprocessingInk" xmlns:wne="http://schemas.microsoft.com/office/word/2006/wordml" xmlns:wps="http://schemas.microsoft.com/office/word/2010/wordprocessingShape" mc:Ignorable="w14 wp14">
+<w:ftr xmlns:wpc="http://schemas.microsoft.com/office/word/2010/wordprocessingCanvas" xmlns:cx="http://schemas.microsoft.com/office/drawing/2014/chartex" xmlns:cx1="http://schemas.microsoft.com/office/drawing/2015/9/8/chartex" xmlns:mc="http://schemas.openxmlformats.org/markup-compatibility/2006" xmlns:o="urn:schemas-microsoft-com:office:office" xmlns:r="http://schemas.openxmlformats.org/officeDocument/2006/relationships" xmlns:m="http://schemas.openxmlformats.org/officeDocument/2006/math" xmlns:v="urn:schemas-microsoft-com:vml" xmlns:wp14="http://schemas.microsoft.com/office/word/2010/wordprocessingDrawing" xmlns:wp="http://schemas.openxmlformats.org/drawingml/2006/wordprocessingDrawing" xmlns:w10="urn:schemas-microsoft-com:office:word" xmlns:w="http://schemas.openxmlformats.org/wordprocessingml/2006/main" xmlns:w14="http://schemas.microsoft.com/office/word/2010/wordml" xmlns:w15="http://schemas.microsoft.com/office/word/2012/wordml" xmlns:w16se="http://schemas.microsoft.com/office/word/2015/wordml/symex" xmlns:wpg="http://schemas.microsoft.com/office/word/2010/wordprocessingGroup" xmlns:wpi="http://schemas.microsoft.com/office/word/2010/wordprocessingInk" xmlns:wne="http://schemas.microsoft.com/office/word/2006/wordml" xmlns:wps="http://schemas.microsoft.com/office/word/2010/wordprocessingShape" mc:Ignorable="w14 w15 w16se wp14">
   <w:p>
     <w:pPr>
       <w:pStyle w:val="Footer"/>
@@ -13254,7 +12800,7 @@
 </file>
 
 <file path=word/footnotes.xml><?xml version="1.0" encoding="utf-8"?>
-<w:footnotes xmlns:wpc="http://schemas.microsoft.com/office/word/2010/wordprocessingCanvas" xmlns:mc="http://schemas.openxmlformats.org/markup-compatibility/2006" xmlns:o="urn:schemas-microsoft-com:office:office" xmlns:r="http://schemas.openxmlformats.org/officeDocument/2006/relationships" xmlns:m="http://schemas.openxmlformats.org/officeDocument/2006/math" xmlns:v="urn:schemas-microsoft-com:vml" xmlns:wp14="http://schemas.microsoft.com/office/word/2010/wordprocessingDrawing" xmlns:wp="http://schemas.openxmlformats.org/drawingml/2006/wordprocessingDrawing" xmlns:w10="urn:schemas-microsoft-com:office:word" xmlns:w="http://schemas.openxmlformats.org/wordprocessingml/2006/main" xmlns:w14="http://schemas.microsoft.com/office/word/2010/wordml" xmlns:wpg="http://schemas.microsoft.com/office/word/2010/wordprocessingGroup" xmlns:wpi="http://schemas.microsoft.com/office/word/2010/wordprocessingInk" xmlns:wne="http://schemas.microsoft.com/office/word/2006/wordml" xmlns:wps="http://schemas.microsoft.com/office/word/2010/wordprocessingShape" mc:Ignorable="w14 wp14">
+<w:footnotes xmlns:wpc="http://schemas.microsoft.com/office/word/2010/wordprocessingCanvas" xmlns:cx="http://schemas.microsoft.com/office/drawing/2014/chartex" xmlns:cx1="http://schemas.microsoft.com/office/drawing/2015/9/8/chartex" xmlns:mc="http://schemas.openxmlformats.org/markup-compatibility/2006" xmlns:o="urn:schemas-microsoft-com:office:office" xmlns:r="http://schemas.openxmlformats.org/officeDocument/2006/relationships" xmlns:m="http://schemas.openxmlformats.org/officeDocument/2006/math" xmlns:v="urn:schemas-microsoft-com:vml" xmlns:wp14="http://schemas.microsoft.com/office/word/2010/wordprocessingDrawing" xmlns:wp="http://schemas.openxmlformats.org/drawingml/2006/wordprocessingDrawing" xmlns:w10="urn:schemas-microsoft-com:office:word" xmlns:w="http://schemas.openxmlformats.org/wordprocessingml/2006/main" xmlns:w14="http://schemas.microsoft.com/office/word/2010/wordml" xmlns:w15="http://schemas.microsoft.com/office/word/2012/wordml" xmlns:w16se="http://schemas.microsoft.com/office/word/2015/wordml/symex" xmlns:wpg="http://schemas.microsoft.com/office/word/2010/wordprocessingGroup" xmlns:wpi="http://schemas.microsoft.com/office/word/2010/wordprocessingInk" xmlns:wne="http://schemas.microsoft.com/office/word/2006/wordml" xmlns:wps="http://schemas.microsoft.com/office/word/2010/wordprocessingShape" mc:Ignorable="w14 w15 w16se wp14">
   <w:footnote w:type="separator" w:id="-1">
     <w:p>
       <w:r>
@@ -13273,8 +12819,8 @@
 </file>
 
 <file path=word/numbering.xml><?xml version="1.0" encoding="utf-8"?>
-<w:numbering xmlns:wpc="http://schemas.microsoft.com/office/word/2010/wordprocessingCanvas" xmlns:mc="http://schemas.openxmlformats.org/markup-compatibility/2006" xmlns:o="urn:schemas-microsoft-com:office:office" xmlns:r="http://schemas.openxmlformats.org/officeDocument/2006/relationships" xmlns:m="http://schemas.openxmlformats.org/officeDocument/2006/math" xmlns:v="urn:schemas-microsoft-com:vml" xmlns:wp14="http://schemas.microsoft.com/office/word/2010/wordprocessingDrawing" xmlns:wp="http://schemas.openxmlformats.org/drawingml/2006/wordprocessingDrawing" xmlns:w10="urn:schemas-microsoft-com:office:word" xmlns:w="http://schemas.openxmlformats.org/wordprocessingml/2006/main" xmlns:w14="http://schemas.microsoft.com/office/word/2010/wordml" xmlns:wpg="http://schemas.microsoft.com/office/word/2010/wordprocessingGroup" xmlns:wpi="http://schemas.microsoft.com/office/word/2010/wordprocessingInk" xmlns:wne="http://schemas.microsoft.com/office/word/2006/wordml" xmlns:wps="http://schemas.microsoft.com/office/word/2010/wordprocessingShape" mc:Ignorable="w14 wp14">
-  <w:abstractNum w:abstractNumId="0">
+<w:numbering xmlns:wpc="http://schemas.microsoft.com/office/word/2010/wordprocessingCanvas" xmlns:cx="http://schemas.microsoft.com/office/drawing/2014/chartex" xmlns:cx1="http://schemas.microsoft.com/office/drawing/2015/9/8/chartex" xmlns:mc="http://schemas.openxmlformats.org/markup-compatibility/2006" xmlns:o="urn:schemas-microsoft-com:office:office" xmlns:r="http://schemas.openxmlformats.org/officeDocument/2006/relationships" xmlns:m="http://schemas.openxmlformats.org/officeDocument/2006/math" xmlns:v="urn:schemas-microsoft-com:vml" xmlns:wp14="http://schemas.microsoft.com/office/word/2010/wordprocessingDrawing" xmlns:wp="http://schemas.openxmlformats.org/drawingml/2006/wordprocessingDrawing" xmlns:w10="urn:schemas-microsoft-com:office:word" xmlns:w="http://schemas.openxmlformats.org/wordprocessingml/2006/main" xmlns:w14="http://schemas.microsoft.com/office/word/2010/wordml" xmlns:w15="http://schemas.microsoft.com/office/word/2012/wordml" xmlns:w16se="http://schemas.microsoft.com/office/word/2015/wordml/symex" xmlns:wpg="http://schemas.microsoft.com/office/word/2010/wordprocessingGroup" xmlns:wpi="http://schemas.microsoft.com/office/word/2010/wordprocessingInk" xmlns:wne="http://schemas.microsoft.com/office/word/2006/wordml" xmlns:wps="http://schemas.microsoft.com/office/word/2010/wordprocessingShape" mc:Ignorable="w14 w15 w16se wp14">
+  <w:abstractNum w:abstractNumId="0" w15:restartNumberingAfterBreak="0">
     <w:nsid w:val="FFFFFF1D"/>
     <w:multiLevelType w:val="multilevel"/>
     <w:tmpl w:val="7A36CE9E"/>
@@ -13414,7 +12960,7 @@
       </w:rPr>
     </w:lvl>
   </w:abstractNum>
-  <w:abstractNum w:abstractNumId="1">
+  <w:abstractNum w:abstractNumId="1" w15:restartNumberingAfterBreak="0">
     <w:nsid w:val="FFFFFF7C"/>
     <w:multiLevelType w:val="singleLevel"/>
     <w:tmpl w:val="DD629BEE"/>
@@ -13431,7 +12977,7 @@
       </w:pPr>
     </w:lvl>
   </w:abstractNum>
-  <w:abstractNum w:abstractNumId="2">
+  <w:abstractNum w:abstractNumId="2" w15:restartNumberingAfterBreak="0">
     <w:nsid w:val="FFFFFF7D"/>
     <w:multiLevelType w:val="singleLevel"/>
     <w:tmpl w:val="2648E1C4"/>
@@ -13448,7 +12994,7 @@
       </w:pPr>
     </w:lvl>
   </w:abstractNum>
-  <w:abstractNum w:abstractNumId="3">
+  <w:abstractNum w:abstractNumId="3" w15:restartNumberingAfterBreak="0">
     <w:nsid w:val="FFFFFF7E"/>
     <w:multiLevelType w:val="singleLevel"/>
     <w:tmpl w:val="9D38DB54"/>
@@ -13465,7 +13011,7 @@
       </w:pPr>
     </w:lvl>
   </w:abstractNum>
-  <w:abstractNum w:abstractNumId="4">
+  <w:abstractNum w:abstractNumId="4" w15:restartNumberingAfterBreak="0">
     <w:nsid w:val="FFFFFF7F"/>
     <w:multiLevelType w:val="singleLevel"/>
     <w:tmpl w:val="632C24E2"/>
@@ -13482,7 +13028,7 @@
       </w:pPr>
     </w:lvl>
   </w:abstractNum>
-  <w:abstractNum w:abstractNumId="5">
+  <w:abstractNum w:abstractNumId="5" w15:restartNumberingAfterBreak="0">
     <w:nsid w:val="FFFFFF80"/>
     <w:multiLevelType w:val="singleLevel"/>
     <w:tmpl w:val="82268A14"/>
@@ -13502,7 +13048,7 @@
       </w:rPr>
     </w:lvl>
   </w:abstractNum>
-  <w:abstractNum w:abstractNumId="6">
+  <w:abstractNum w:abstractNumId="6" w15:restartNumberingAfterBreak="0">
     <w:nsid w:val="FFFFFF81"/>
     <w:multiLevelType w:val="singleLevel"/>
     <w:tmpl w:val="8C0E77FE"/>
@@ -13522,7 +13068,7 @@
       </w:rPr>
     </w:lvl>
   </w:abstractNum>
-  <w:abstractNum w:abstractNumId="7">
+  <w:abstractNum w:abstractNumId="7" w15:restartNumberingAfterBreak="0">
     <w:nsid w:val="FFFFFF82"/>
     <w:multiLevelType w:val="singleLevel"/>
     <w:tmpl w:val="174639B8"/>
@@ -13542,7 +13088,7 @@
       </w:rPr>
     </w:lvl>
   </w:abstractNum>
-  <w:abstractNum w:abstractNumId="8">
+  <w:abstractNum w:abstractNumId="8" w15:restartNumberingAfterBreak="0">
     <w:nsid w:val="FFFFFF83"/>
     <w:multiLevelType w:val="singleLevel"/>
     <w:tmpl w:val="B1ACC408"/>
@@ -13562,7 +13108,7 @@
       </w:rPr>
     </w:lvl>
   </w:abstractNum>
-  <w:abstractNum w:abstractNumId="9">
+  <w:abstractNum w:abstractNumId="9" w15:restartNumberingAfterBreak="0">
     <w:nsid w:val="FFFFFF88"/>
     <w:multiLevelType w:val="singleLevel"/>
     <w:tmpl w:val="229E8DFE"/>
@@ -13579,7 +13125,7 @@
       </w:pPr>
     </w:lvl>
   </w:abstractNum>
-  <w:abstractNum w:abstractNumId="10">
+  <w:abstractNum w:abstractNumId="10" w15:restartNumberingAfterBreak="0">
     <w:nsid w:val="FFFFFF89"/>
     <w:multiLevelType w:val="singleLevel"/>
     <w:tmpl w:val="EA847AFE"/>
@@ -13599,7 +13145,7 @@
       </w:rPr>
     </w:lvl>
   </w:abstractNum>
-  <w:abstractNum w:abstractNumId="11">
+  <w:abstractNum w:abstractNumId="11" w15:restartNumberingAfterBreak="0">
     <w:nsid w:val="0F642C15"/>
     <w:multiLevelType w:val="hybridMultilevel"/>
     <w:tmpl w:val="D89C6B68"/>
@@ -13685,7 +13231,7 @@
       </w:pPr>
     </w:lvl>
   </w:abstractNum>
-  <w:abstractNum w:abstractNumId="12">
+  <w:abstractNum w:abstractNumId="12" w15:restartNumberingAfterBreak="0">
     <w:nsid w:val="1E177E97"/>
     <w:multiLevelType w:val="hybridMultilevel"/>
     <w:tmpl w:val="A6463BCE"/>
@@ -13771,7 +13317,7 @@
       </w:pPr>
     </w:lvl>
   </w:abstractNum>
-  <w:abstractNum w:abstractNumId="13">
+  <w:abstractNum w:abstractNumId="13" w15:restartNumberingAfterBreak="0">
     <w:nsid w:val="20AF0333"/>
     <w:multiLevelType w:val="hybridMultilevel"/>
     <w:tmpl w:val="CB0E7F4E"/>
@@ -13913,7 +13459,7 @@
       </w:rPr>
     </w:lvl>
   </w:abstractNum>
-  <w:abstractNum w:abstractNumId="14">
+  <w:abstractNum w:abstractNumId="14" w15:restartNumberingAfterBreak="0">
     <w:nsid w:val="26FE1FCF"/>
     <w:multiLevelType w:val="hybridMultilevel"/>
     <w:tmpl w:val="33826962"/>
@@ -14074,7 +13620,7 @@
       </w:rPr>
     </w:lvl>
   </w:abstractNum>
-  <w:abstractNum w:abstractNumId="15">
+  <w:abstractNum w:abstractNumId="15" w15:restartNumberingAfterBreak="0">
     <w:nsid w:val="37660336"/>
     <w:multiLevelType w:val="hybridMultilevel"/>
     <w:tmpl w:val="754EAC84"/>
@@ -14215,7 +13761,7 @@
       </w:rPr>
     </w:lvl>
   </w:abstractNum>
-  <w:abstractNum w:abstractNumId="16">
+  <w:abstractNum w:abstractNumId="16" w15:restartNumberingAfterBreak="0">
     <w:nsid w:val="39E54FC6"/>
     <w:multiLevelType w:val="singleLevel"/>
     <w:tmpl w:val="5B7288D4"/>
@@ -14235,7 +13781,7 @@
       </w:rPr>
     </w:lvl>
   </w:abstractNum>
-  <w:abstractNum w:abstractNumId="17">
+  <w:abstractNum w:abstractNumId="17" w15:restartNumberingAfterBreak="0">
     <w:nsid w:val="4189603E"/>
     <w:multiLevelType w:val="multilevel"/>
     <w:tmpl w:val="0AB06E12"/>
@@ -14442,7 +13988,7 @@
       </w:rPr>
     </w:lvl>
   </w:abstractNum>
-  <w:abstractNum w:abstractNumId="18">
+  <w:abstractNum w:abstractNumId="18" w15:restartNumberingAfterBreak="0">
     <w:nsid w:val="493C3F76"/>
     <w:multiLevelType w:val="hybridMultilevel"/>
     <w:tmpl w:val="9A9E418C"/>
@@ -14553,7 +14099,7 @@
       </w:pPr>
     </w:lvl>
   </w:abstractNum>
-  <w:abstractNum w:abstractNumId="19">
+  <w:abstractNum w:abstractNumId="19" w15:restartNumberingAfterBreak="0">
     <w:nsid w:val="52CA544A"/>
     <w:multiLevelType w:val="singleLevel"/>
     <w:tmpl w:val="AED6D67E"/>
@@ -14580,7 +14126,7 @@
       </w:rPr>
     </w:lvl>
   </w:abstractNum>
-  <w:abstractNum w:abstractNumId="20">
+  <w:abstractNum w:abstractNumId="20" w15:restartNumberingAfterBreak="0">
     <w:nsid w:val="6C402C58"/>
     <w:multiLevelType w:val="hybridMultilevel"/>
     <w:tmpl w:val="9A1CA078"/>
@@ -14725,7 +14271,7 @@
       </w:rPr>
     </w:lvl>
   </w:abstractNum>
-  <w:abstractNum w:abstractNumId="21">
+  <w:abstractNum w:abstractNumId="21" w15:restartNumberingAfterBreak="0">
     <w:nsid w:val="6CD32DA8"/>
     <w:multiLevelType w:val="singleLevel"/>
     <w:tmpl w:val="166470C2"/>
@@ -14751,7 +14297,7 @@
       </w:rPr>
     </w:lvl>
   </w:abstractNum>
-  <w:abstractNum w:abstractNumId="22">
+  <w:abstractNum w:abstractNumId="22" w15:restartNumberingAfterBreak="0">
     <w:nsid w:val="6F3931A5"/>
     <w:multiLevelType w:val="hybridMultilevel"/>
     <w:tmpl w:val="76E81596"/>
@@ -14922,7 +14468,7 @@
 </file>
 
 <file path=word/styles.xml><?xml version="1.0" encoding="utf-8"?>
-<w:styles xmlns:mc="http://schemas.openxmlformats.org/markup-compatibility/2006" xmlns:r="http://schemas.openxmlformats.org/officeDocument/2006/relationships" xmlns:w="http://schemas.openxmlformats.org/wordprocessingml/2006/main" xmlns:w14="http://schemas.microsoft.com/office/word/2010/wordml" mc:Ignorable="w14">
+<w:styles xmlns:mc="http://schemas.openxmlformats.org/markup-compatibility/2006" xmlns:r="http://schemas.openxmlformats.org/officeDocument/2006/relationships" xmlns:w="http://schemas.openxmlformats.org/wordprocessingml/2006/main" xmlns:w14="http://schemas.microsoft.com/office/word/2010/wordml" xmlns:w15="http://schemas.microsoft.com/office/word/2012/wordml" xmlns:w16se="http://schemas.microsoft.com/office/word/2015/wordml/symex" mc:Ignorable="w14 w15 w16se">
   <w:docDefaults>
     <w:rPrDefault>
       <w:rPr>
@@ -14932,141 +14478,371 @@
     </w:rPrDefault>
     <w:pPrDefault/>
   </w:docDefaults>
-  <w:latentStyles w:defLockedState="0" w:defUIPriority="0" w:defSemiHidden="1" w:defUnhideWhenUsed="1" w:defQFormat="0" w:count="267">
-    <w:lsdException w:name="Normal" w:semiHidden="0" w:unhideWhenUsed="0" w:qFormat="1"/>
-    <w:lsdException w:name="heading 1" w:semiHidden="0" w:unhideWhenUsed="0" w:qFormat="1"/>
-    <w:lsdException w:name="heading 2" w:semiHidden="0" w:unhideWhenUsed="0" w:qFormat="1"/>
-    <w:lsdException w:name="heading 3" w:semiHidden="0" w:unhideWhenUsed="0" w:qFormat="1"/>
-    <w:lsdException w:name="heading 4" w:semiHidden="0" w:unhideWhenUsed="0" w:qFormat="1"/>
-    <w:lsdException w:name="heading 5" w:semiHidden="0" w:unhideWhenUsed="0" w:qFormat="1"/>
-    <w:lsdException w:name="heading 6" w:qFormat="1"/>
-    <w:lsdException w:name="heading 7" w:qFormat="1"/>
-    <w:lsdException w:name="heading 8" w:qFormat="1"/>
-    <w:lsdException w:name="heading 9" w:qFormat="1"/>
-    <w:lsdException w:name="caption" w:qFormat="1"/>
-    <w:lsdException w:name="List Number" w:semiHidden="0" w:unhideWhenUsed="0"/>
-    <w:lsdException w:name="List 4" w:semiHidden="0" w:unhideWhenUsed="0"/>
-    <w:lsdException w:name="List 5" w:semiHidden="0" w:unhideWhenUsed="0"/>
-    <w:lsdException w:name="Title" w:semiHidden="0" w:unhideWhenUsed="0" w:qFormat="1"/>
-    <w:lsdException w:name="Subtitle" w:semiHidden="0" w:unhideWhenUsed="0" w:qFormat="1"/>
-    <w:lsdException w:name="Salutation" w:semiHidden="0" w:unhideWhenUsed="0"/>
-    <w:lsdException w:name="Date" w:semiHidden="0" w:unhideWhenUsed="0"/>
-    <w:lsdException w:name="Body Text First Indent" w:semiHidden="0" w:unhideWhenUsed="0"/>
-    <w:lsdException w:name="Strong" w:semiHidden="0" w:unhideWhenUsed="0" w:qFormat="1"/>
-    <w:lsdException w:name="Emphasis" w:semiHidden="0" w:unhideWhenUsed="0" w:qFormat="1"/>
-    <w:lsdException w:name="HTML Preformatted" w:uiPriority="99"/>
-    <w:lsdException w:name="Table Grid" w:semiHidden="0" w:unhideWhenUsed="0"/>
-    <w:lsdException w:name="Placeholder Text" w:uiPriority="99" w:unhideWhenUsed="0"/>
-    <w:lsdException w:name="No Spacing" w:semiHidden="0" w:uiPriority="1" w:unhideWhenUsed="0" w:qFormat="1"/>
-    <w:lsdException w:name="Light Shading" w:semiHidden="0" w:uiPriority="60" w:unhideWhenUsed="0"/>
-    <w:lsdException w:name="Light List" w:semiHidden="0" w:uiPriority="61" w:unhideWhenUsed="0"/>
-    <w:lsdException w:name="Light Grid" w:semiHidden="0" w:uiPriority="62" w:unhideWhenUsed="0"/>
-    <w:lsdException w:name="Medium Shading 1" w:semiHidden="0" w:uiPriority="63" w:unhideWhenUsed="0"/>
-    <w:lsdException w:name="Medium Shading 2" w:semiHidden="0" w:uiPriority="64" w:unhideWhenUsed="0"/>
-    <w:lsdException w:name="Medium List 1" w:semiHidden="0" w:uiPriority="65" w:unhideWhenUsed="0"/>
-    <w:lsdException w:name="Medium List 2" w:semiHidden="0" w:uiPriority="66" w:unhideWhenUsed="0"/>
-    <w:lsdException w:name="Medium Grid 1" w:semiHidden="0" w:uiPriority="67" w:unhideWhenUsed="0"/>
-    <w:lsdException w:name="Medium Grid 2" w:semiHidden="0" w:uiPriority="68" w:unhideWhenUsed="0"/>
-    <w:lsdException w:name="Medium Grid 3" w:semiHidden="0" w:uiPriority="69" w:unhideWhenUsed="0"/>
-    <w:lsdException w:name="Dark List" w:semiHidden="0" w:uiPriority="70" w:unhideWhenUsed="0"/>
-    <w:lsdException w:name="Colorful Shading" w:semiHidden="0" w:uiPriority="71" w:unhideWhenUsed="0"/>
-    <w:lsdException w:name="Colorful List" w:semiHidden="0" w:uiPriority="72" w:unhideWhenUsed="0"/>
-    <w:lsdException w:name="Colorful Grid" w:semiHidden="0" w:uiPriority="73" w:unhideWhenUsed="0"/>
-    <w:lsdException w:name="Light Shading Accent 1" w:semiHidden="0" w:uiPriority="60" w:unhideWhenUsed="0"/>
-    <w:lsdException w:name="Light List Accent 1" w:semiHidden="0" w:uiPriority="61" w:unhideWhenUsed="0"/>
-    <w:lsdException w:name="Light Grid Accent 1" w:semiHidden="0" w:uiPriority="62" w:unhideWhenUsed="0"/>
-    <w:lsdException w:name="Medium Shading 1 Accent 1" w:semiHidden="0" w:uiPriority="63" w:unhideWhenUsed="0"/>
-    <w:lsdException w:name="Medium Shading 2 Accent 1" w:semiHidden="0" w:uiPriority="64" w:unhideWhenUsed="0"/>
-    <w:lsdException w:name="Medium List 1 Accent 1" w:semiHidden="0" w:uiPriority="65" w:unhideWhenUsed="0"/>
-    <w:lsdException w:name="Revision" w:uiPriority="99" w:unhideWhenUsed="0"/>
-    <w:lsdException w:name="List Paragraph" w:semiHidden="0" w:uiPriority="34" w:unhideWhenUsed="0" w:qFormat="1"/>
-    <w:lsdException w:name="Quote" w:semiHidden="0" w:uiPriority="29" w:unhideWhenUsed="0" w:qFormat="1"/>
-    <w:lsdException w:name="Intense Quote" w:semiHidden="0" w:uiPriority="30" w:unhideWhenUsed="0" w:qFormat="1"/>
-    <w:lsdException w:name="Medium List 2 Accent 1" w:semiHidden="0" w:uiPriority="66" w:unhideWhenUsed="0"/>
-    <w:lsdException w:name="Medium Grid 1 Accent 1" w:semiHidden="0" w:uiPriority="67" w:unhideWhenUsed="0"/>
-    <w:lsdException w:name="Medium Grid 2 Accent 1" w:semiHidden="0" w:uiPriority="68" w:unhideWhenUsed="0"/>
-    <w:lsdException w:name="Medium Grid 3 Accent 1" w:semiHidden="0" w:uiPriority="69" w:unhideWhenUsed="0"/>
-    <w:lsdException w:name="Dark List Accent 1" w:semiHidden="0" w:uiPriority="70" w:unhideWhenUsed="0"/>
-    <w:lsdException w:name="Colorful Shading Accent 1" w:semiHidden="0" w:uiPriority="71" w:unhideWhenUsed="0"/>
-    <w:lsdException w:name="Colorful List Accent 1" w:semiHidden="0" w:uiPriority="72" w:unhideWhenUsed="0"/>
-    <w:lsdException w:name="Colorful Grid Accent 1" w:semiHidden="0" w:uiPriority="73" w:unhideWhenUsed="0"/>
-    <w:lsdException w:name="Light Shading Accent 2" w:semiHidden="0" w:uiPriority="60" w:unhideWhenUsed="0"/>
-    <w:lsdException w:name="Light List Accent 2" w:semiHidden="0" w:uiPriority="61" w:unhideWhenUsed="0"/>
-    <w:lsdException w:name="Light Grid Accent 2" w:semiHidden="0" w:uiPriority="62" w:unhideWhenUsed="0"/>
-    <w:lsdException w:name="Medium Shading 1 Accent 2" w:semiHidden="0" w:uiPriority="63" w:unhideWhenUsed="0"/>
-    <w:lsdException w:name="Medium Shading 2 Accent 2" w:semiHidden="0" w:uiPriority="64" w:unhideWhenUsed="0"/>
-    <w:lsdException w:name="Medium List 1 Accent 2" w:semiHidden="0" w:uiPriority="65" w:unhideWhenUsed="0"/>
-    <w:lsdException w:name="Medium List 2 Accent 2" w:semiHidden="0" w:uiPriority="66" w:unhideWhenUsed="0"/>
-    <w:lsdException w:name="Medium Grid 1 Accent 2" w:semiHidden="0" w:uiPriority="67" w:unhideWhenUsed="0"/>
-    <w:lsdException w:name="Medium Grid 2 Accent 2" w:semiHidden="0" w:uiPriority="68" w:unhideWhenUsed="0"/>
-    <w:lsdException w:name="Medium Grid 3 Accent 2" w:semiHidden="0" w:uiPriority="69" w:unhideWhenUsed="0"/>
-    <w:lsdException w:name="Dark List Accent 2" w:semiHidden="0" w:uiPriority="70" w:unhideWhenUsed="0"/>
-    <w:lsdException w:name="Colorful Shading Accent 2" w:semiHidden="0" w:uiPriority="71" w:unhideWhenUsed="0"/>
-    <w:lsdException w:name="Colorful List Accent 2" w:semiHidden="0" w:uiPriority="72" w:unhideWhenUsed="0"/>
-    <w:lsdException w:name="Colorful Grid Accent 2" w:semiHidden="0" w:uiPriority="73" w:unhideWhenUsed="0"/>
-    <w:lsdException w:name="Light Shading Accent 3" w:semiHidden="0" w:uiPriority="60" w:unhideWhenUsed="0"/>
-    <w:lsdException w:name="Light List Accent 3" w:semiHidden="0" w:uiPriority="61" w:unhideWhenUsed="0"/>
-    <w:lsdException w:name="Light Grid Accent 3" w:semiHidden="0" w:uiPriority="62" w:unhideWhenUsed="0"/>
-    <w:lsdException w:name="Medium Shading 1 Accent 3" w:semiHidden="0" w:uiPriority="63" w:unhideWhenUsed="0"/>
-    <w:lsdException w:name="Medium Shading 2 Accent 3" w:semiHidden="0" w:uiPriority="64" w:unhideWhenUsed="0"/>
-    <w:lsdException w:name="Medium List 1 Accent 3" w:semiHidden="0" w:uiPriority="65" w:unhideWhenUsed="0"/>
-    <w:lsdException w:name="Medium List 2 Accent 3" w:semiHidden="0" w:uiPriority="66" w:unhideWhenUsed="0"/>
-    <w:lsdException w:name="Medium Grid 1 Accent 3" w:semiHidden="0" w:uiPriority="67" w:unhideWhenUsed="0"/>
-    <w:lsdException w:name="Medium Grid 2 Accent 3" w:semiHidden="0" w:uiPriority="68" w:unhideWhenUsed="0"/>
-    <w:lsdException w:name="Medium Grid 3 Accent 3" w:semiHidden="0" w:uiPriority="69" w:unhideWhenUsed="0"/>
-    <w:lsdException w:name="Dark List Accent 3" w:semiHidden="0" w:uiPriority="70" w:unhideWhenUsed="0"/>
-    <w:lsdException w:name="Colorful Shading Accent 3" w:semiHidden="0" w:uiPriority="71" w:unhideWhenUsed="0"/>
-    <w:lsdException w:name="Colorful List Accent 3" w:semiHidden="0" w:uiPriority="72" w:unhideWhenUsed="0"/>
-    <w:lsdException w:name="Colorful Grid Accent 3" w:semiHidden="0" w:uiPriority="73" w:unhideWhenUsed="0"/>
-    <w:lsdException w:name="Light Shading Accent 4" w:semiHidden="0" w:uiPriority="60" w:unhideWhenUsed="0"/>
-    <w:lsdException w:name="Light List Accent 4" w:semiHidden="0" w:uiPriority="61" w:unhideWhenUsed="0"/>
-    <w:lsdException w:name="Light Grid Accent 4" w:semiHidden="0" w:uiPriority="62" w:unhideWhenUsed="0"/>
-    <w:lsdException w:name="Medium Shading 1 Accent 4" w:semiHidden="0" w:uiPriority="63" w:unhideWhenUsed="0"/>
-    <w:lsdException w:name="Medium Shading 2 Accent 4" w:semiHidden="0" w:uiPriority="64" w:unhideWhenUsed="0"/>
-    <w:lsdException w:name="Medium List 1 Accent 4" w:semiHidden="0" w:uiPriority="65" w:unhideWhenUsed="0"/>
-    <w:lsdException w:name="Medium List 2 Accent 4" w:semiHidden="0" w:uiPriority="66" w:unhideWhenUsed="0"/>
-    <w:lsdException w:name="Medium Grid 1 Accent 4" w:semiHidden="0" w:uiPriority="67" w:unhideWhenUsed="0"/>
-    <w:lsdException w:name="Medium Grid 2 Accent 4" w:semiHidden="0" w:uiPriority="68" w:unhideWhenUsed="0"/>
-    <w:lsdException w:name="Medium Grid 3 Accent 4" w:semiHidden="0" w:uiPriority="69" w:unhideWhenUsed="0"/>
-    <w:lsdException w:name="Dark List Accent 4" w:semiHidden="0" w:uiPriority="70" w:unhideWhenUsed="0"/>
-    <w:lsdException w:name="Colorful Shading Accent 4" w:semiHidden="0" w:uiPriority="71" w:unhideWhenUsed="0"/>
-    <w:lsdException w:name="Colorful List Accent 4" w:semiHidden="0" w:uiPriority="72" w:unhideWhenUsed="0"/>
-    <w:lsdException w:name="Colorful Grid Accent 4" w:semiHidden="0" w:uiPriority="73" w:unhideWhenUsed="0"/>
-    <w:lsdException w:name="Light Shading Accent 5" w:semiHidden="0" w:uiPriority="60" w:unhideWhenUsed="0"/>
-    <w:lsdException w:name="Light List Accent 5" w:semiHidden="0" w:uiPriority="61" w:unhideWhenUsed="0"/>
-    <w:lsdException w:name="Light Grid Accent 5" w:semiHidden="0" w:uiPriority="62" w:unhideWhenUsed="0"/>
-    <w:lsdException w:name="Medium Shading 1 Accent 5" w:semiHidden="0" w:uiPriority="63" w:unhideWhenUsed="0"/>
-    <w:lsdException w:name="Medium Shading 2 Accent 5" w:semiHidden="0" w:uiPriority="64" w:unhideWhenUsed="0"/>
-    <w:lsdException w:name="Medium List 1 Accent 5" w:semiHidden="0" w:uiPriority="65" w:unhideWhenUsed="0"/>
-    <w:lsdException w:name="Medium List 2 Accent 5" w:semiHidden="0" w:uiPriority="66" w:unhideWhenUsed="0"/>
-    <w:lsdException w:name="Medium Grid 1 Accent 5" w:semiHidden="0" w:uiPriority="67" w:unhideWhenUsed="0"/>
-    <w:lsdException w:name="Medium Grid 2 Accent 5" w:semiHidden="0" w:uiPriority="68" w:unhideWhenUsed="0"/>
-    <w:lsdException w:name="Medium Grid 3 Accent 5" w:semiHidden="0" w:uiPriority="69" w:unhideWhenUsed="0"/>
-    <w:lsdException w:name="Dark List Accent 5" w:semiHidden="0" w:uiPriority="70" w:unhideWhenUsed="0"/>
-    <w:lsdException w:name="Colorful Shading Accent 5" w:semiHidden="0" w:uiPriority="71" w:unhideWhenUsed="0"/>
-    <w:lsdException w:name="Colorful List Accent 5" w:semiHidden="0" w:uiPriority="72" w:unhideWhenUsed="0"/>
-    <w:lsdException w:name="Colorful Grid Accent 5" w:semiHidden="0" w:uiPriority="73" w:unhideWhenUsed="0"/>
-    <w:lsdException w:name="Light Shading Accent 6" w:semiHidden="0" w:uiPriority="60" w:unhideWhenUsed="0"/>
-    <w:lsdException w:name="Light List Accent 6" w:semiHidden="0" w:uiPriority="61" w:unhideWhenUsed="0"/>
-    <w:lsdException w:name="Light Grid Accent 6" w:semiHidden="0" w:uiPriority="62" w:unhideWhenUsed="0"/>
-    <w:lsdException w:name="Medium Shading 1 Accent 6" w:semiHidden="0" w:uiPriority="63" w:unhideWhenUsed="0"/>
-    <w:lsdException w:name="Medium Shading 2 Accent 6" w:semiHidden="0" w:uiPriority="64" w:unhideWhenUsed="0"/>
-    <w:lsdException w:name="Medium List 1 Accent 6" w:semiHidden="0" w:uiPriority="65" w:unhideWhenUsed="0"/>
-    <w:lsdException w:name="Medium List 2 Accent 6" w:semiHidden="0" w:uiPriority="66" w:unhideWhenUsed="0"/>
-    <w:lsdException w:name="Medium Grid 1 Accent 6" w:semiHidden="0" w:uiPriority="67" w:unhideWhenUsed="0"/>
-    <w:lsdException w:name="Medium Grid 2 Accent 6" w:semiHidden="0" w:uiPriority="68" w:unhideWhenUsed="0"/>
-    <w:lsdException w:name="Medium Grid 3 Accent 6" w:semiHidden="0" w:uiPriority="69" w:unhideWhenUsed="0"/>
-    <w:lsdException w:name="Dark List Accent 6" w:semiHidden="0" w:uiPriority="70" w:unhideWhenUsed="0"/>
-    <w:lsdException w:name="Colorful Shading Accent 6" w:semiHidden="0" w:uiPriority="71" w:unhideWhenUsed="0"/>
-    <w:lsdException w:name="Colorful List Accent 6" w:semiHidden="0" w:uiPriority="72" w:unhideWhenUsed="0"/>
-    <w:lsdException w:name="Colorful Grid Accent 6" w:semiHidden="0" w:uiPriority="73" w:unhideWhenUsed="0"/>
-    <w:lsdException w:name="Subtle Emphasis" w:semiHidden="0" w:uiPriority="19" w:unhideWhenUsed="0" w:qFormat="1"/>
-    <w:lsdException w:name="Intense Emphasis" w:semiHidden="0" w:uiPriority="21" w:unhideWhenUsed="0" w:qFormat="1"/>
-    <w:lsdException w:name="Subtle Reference" w:semiHidden="0" w:uiPriority="31" w:unhideWhenUsed="0" w:qFormat="1"/>
-    <w:lsdException w:name="Intense Reference" w:semiHidden="0" w:uiPriority="32" w:unhideWhenUsed="0" w:qFormat="1"/>
-    <w:lsdException w:name="Book Title" w:semiHidden="0" w:uiPriority="33" w:unhideWhenUsed="0" w:qFormat="1"/>
-    <w:lsdException w:name="Bibliography" w:uiPriority="37"/>
-    <w:lsdException w:name="TOC Heading" w:uiPriority="39" w:qFormat="1"/>
+  <w:latentStyles w:defLockedState="0" w:defUIPriority="0" w:defSemiHidden="0" w:defUnhideWhenUsed="0" w:defQFormat="0" w:count="371">
+    <w:lsdException w:name="Normal" w:qFormat="1"/>
+    <w:lsdException w:name="heading 1" w:qFormat="1"/>
+    <w:lsdException w:name="heading 2" w:qFormat="1"/>
+    <w:lsdException w:name="heading 3" w:qFormat="1"/>
+    <w:lsdException w:name="heading 4" w:qFormat="1"/>
+    <w:lsdException w:name="heading 5" w:qFormat="1"/>
+    <w:lsdException w:name="heading 6" w:semiHidden="1" w:unhideWhenUsed="1" w:qFormat="1"/>
+    <w:lsdException w:name="heading 7" w:semiHidden="1" w:unhideWhenUsed="1" w:qFormat="1"/>
+    <w:lsdException w:name="heading 8" w:semiHidden="1" w:unhideWhenUsed="1" w:qFormat="1"/>
+    <w:lsdException w:name="heading 9" w:semiHidden="1" w:unhideWhenUsed="1" w:qFormat="1"/>
+    <w:lsdException w:name="index 1" w:semiHidden="1" w:unhideWhenUsed="1"/>
+    <w:lsdException w:name="index 2" w:semiHidden="1" w:unhideWhenUsed="1"/>
+    <w:lsdException w:name="index 3" w:semiHidden="1" w:unhideWhenUsed="1"/>
+    <w:lsdException w:name="index 4" w:semiHidden="1" w:unhideWhenUsed="1"/>
+    <w:lsdException w:name="index 5" w:semiHidden="1" w:unhideWhenUsed="1"/>
+    <w:lsdException w:name="index 6" w:semiHidden="1" w:unhideWhenUsed="1"/>
+    <w:lsdException w:name="index 7" w:semiHidden="1" w:unhideWhenUsed="1"/>
+    <w:lsdException w:name="index 8" w:semiHidden="1" w:unhideWhenUsed="1"/>
+    <w:lsdException w:name="index 9" w:semiHidden="1" w:unhideWhenUsed="1"/>
+    <w:lsdException w:name="toc 1" w:semiHidden="1" w:unhideWhenUsed="1"/>
+    <w:lsdException w:name="toc 2" w:semiHidden="1" w:unhideWhenUsed="1"/>
+    <w:lsdException w:name="toc 3" w:semiHidden="1" w:unhideWhenUsed="1"/>
+    <w:lsdException w:name="toc 4" w:semiHidden="1" w:unhideWhenUsed="1"/>
+    <w:lsdException w:name="toc 5" w:semiHidden="1" w:unhideWhenUsed="1"/>
+    <w:lsdException w:name="toc 6" w:semiHidden="1" w:unhideWhenUsed="1"/>
+    <w:lsdException w:name="toc 7" w:semiHidden="1" w:unhideWhenUsed="1"/>
+    <w:lsdException w:name="toc 8" w:semiHidden="1" w:unhideWhenUsed="1"/>
+    <w:lsdException w:name="toc 9" w:semiHidden="1" w:unhideWhenUsed="1"/>
+    <w:lsdException w:name="Normal Indent" w:semiHidden="1" w:unhideWhenUsed="1"/>
+    <w:lsdException w:name="footnote text" w:semiHidden="1" w:unhideWhenUsed="1"/>
+    <w:lsdException w:name="annotation text" w:semiHidden="1" w:unhideWhenUsed="1"/>
+    <w:lsdException w:name="header" w:semiHidden="1" w:unhideWhenUsed="1"/>
+    <w:lsdException w:name="footer" w:semiHidden="1" w:unhideWhenUsed="1"/>
+    <w:lsdException w:name="index heading" w:semiHidden="1" w:unhideWhenUsed="1"/>
+    <w:lsdException w:name="caption" w:semiHidden="1" w:unhideWhenUsed="1" w:qFormat="1"/>
+    <w:lsdException w:name="table of figures" w:semiHidden="1" w:unhideWhenUsed="1"/>
+    <w:lsdException w:name="envelope address" w:semiHidden="1" w:unhideWhenUsed="1"/>
+    <w:lsdException w:name="envelope return" w:semiHidden="1" w:unhideWhenUsed="1"/>
+    <w:lsdException w:name="footnote reference" w:semiHidden="1" w:unhideWhenUsed="1"/>
+    <w:lsdException w:name="annotation reference" w:semiHidden="1" w:unhideWhenUsed="1"/>
+    <w:lsdException w:name="line number" w:semiHidden="1" w:unhideWhenUsed="1"/>
+    <w:lsdException w:name="page number" w:semiHidden="1" w:unhideWhenUsed="1"/>
+    <w:lsdException w:name="endnote reference" w:semiHidden="1" w:unhideWhenUsed="1"/>
+    <w:lsdException w:name="endnote text" w:semiHidden="1" w:unhideWhenUsed="1"/>
+    <w:lsdException w:name="table of authorities" w:semiHidden="1" w:unhideWhenUsed="1"/>
+    <w:lsdException w:name="macro" w:semiHidden="1" w:unhideWhenUsed="1"/>
+    <w:lsdException w:name="toa heading" w:semiHidden="1" w:unhideWhenUsed="1"/>
+    <w:lsdException w:name="List" w:semiHidden="1" w:unhideWhenUsed="1"/>
+    <w:lsdException w:name="List Bullet" w:semiHidden="1" w:unhideWhenUsed="1"/>
+    <w:lsdException w:name="List 2" w:semiHidden="1" w:unhideWhenUsed="1"/>
+    <w:lsdException w:name="List 3" w:semiHidden="1" w:unhideWhenUsed="1"/>
+    <w:lsdException w:name="List Bullet 2" w:semiHidden="1" w:unhideWhenUsed="1"/>
+    <w:lsdException w:name="List Bullet 3" w:semiHidden="1" w:unhideWhenUsed="1"/>
+    <w:lsdException w:name="List Bullet 4" w:semiHidden="1" w:unhideWhenUsed="1"/>
+    <w:lsdException w:name="List Bullet 5" w:semiHidden="1" w:unhideWhenUsed="1"/>
+    <w:lsdException w:name="List Number 2" w:semiHidden="1" w:unhideWhenUsed="1"/>
+    <w:lsdException w:name="List Number 3" w:semiHidden="1" w:unhideWhenUsed="1"/>
+    <w:lsdException w:name="List Number 4" w:semiHidden="1" w:unhideWhenUsed="1"/>
+    <w:lsdException w:name="List Number 5" w:semiHidden="1" w:unhideWhenUsed="1"/>
+    <w:lsdException w:name="Title" w:qFormat="1"/>
+    <w:lsdException w:name="Closing" w:semiHidden="1" w:unhideWhenUsed="1"/>
+    <w:lsdException w:name="Signature" w:semiHidden="1" w:unhideWhenUsed="1"/>
+    <w:lsdException w:name="Default Paragraph Font" w:semiHidden="1" w:unhideWhenUsed="1"/>
+    <w:lsdException w:name="Body Text" w:semiHidden="1" w:unhideWhenUsed="1"/>
+    <w:lsdException w:name="Body Text Indent" w:semiHidden="1" w:unhideWhenUsed="1"/>
+    <w:lsdException w:name="List Continue" w:semiHidden="1" w:unhideWhenUsed="1"/>
+    <w:lsdException w:name="List Continue 2" w:semiHidden="1" w:unhideWhenUsed="1"/>
+    <w:lsdException w:name="List Continue 3" w:semiHidden="1" w:unhideWhenUsed="1"/>
+    <w:lsdException w:name="List Continue 4" w:semiHidden="1" w:unhideWhenUsed="1"/>
+    <w:lsdException w:name="List Continue 5" w:semiHidden="1" w:unhideWhenUsed="1"/>
+    <w:lsdException w:name="Message Header" w:semiHidden="1" w:unhideWhenUsed="1"/>
+    <w:lsdException w:name="Subtitle" w:qFormat="1"/>
+    <w:lsdException w:name="Body Text First Indent 2" w:semiHidden="1" w:unhideWhenUsed="1"/>
+    <w:lsdException w:name="Note Heading" w:semiHidden="1" w:unhideWhenUsed="1"/>
+    <w:lsdException w:name="Body Text 2" w:semiHidden="1" w:unhideWhenUsed="1"/>
+    <w:lsdException w:name="Body Text 3" w:semiHidden="1" w:unhideWhenUsed="1"/>
+    <w:lsdException w:name="Body Text Indent 2" w:semiHidden="1" w:unhideWhenUsed="1"/>
+    <w:lsdException w:name="Body Text Indent 3" w:semiHidden="1" w:unhideWhenUsed="1"/>
+    <w:lsdException w:name="Block Text" w:semiHidden="1" w:unhideWhenUsed="1"/>
+    <w:lsdException w:name="Hyperlink" w:semiHidden="1" w:unhideWhenUsed="1"/>
+    <w:lsdException w:name="FollowedHyperlink" w:semiHidden="1" w:unhideWhenUsed="1"/>
+    <w:lsdException w:name="Strong" w:qFormat="1"/>
+    <w:lsdException w:name="Emphasis" w:qFormat="1"/>
+    <w:lsdException w:name="Document Map" w:semiHidden="1" w:unhideWhenUsed="1"/>
+    <w:lsdException w:name="Plain Text" w:semiHidden="1" w:unhideWhenUsed="1"/>
+    <w:lsdException w:name="E-mail Signature" w:semiHidden="1" w:unhideWhenUsed="1"/>
+    <w:lsdException w:name="HTML Top of Form" w:semiHidden="1" w:unhideWhenUsed="1"/>
+    <w:lsdException w:name="HTML Bottom of Form" w:semiHidden="1" w:unhideWhenUsed="1"/>
+    <w:lsdException w:name="Normal (Web)" w:semiHidden="1" w:unhideWhenUsed="1"/>
+    <w:lsdException w:name="HTML Acronym" w:semiHidden="1" w:unhideWhenUsed="1"/>
+    <w:lsdException w:name="HTML Address" w:semiHidden="1" w:unhideWhenUsed="1"/>
+    <w:lsdException w:name="HTML Cite" w:semiHidden="1" w:unhideWhenUsed="1"/>
+    <w:lsdException w:name="HTML Code" w:semiHidden="1" w:unhideWhenUsed="1"/>
+    <w:lsdException w:name="HTML Definition" w:semiHidden="1" w:unhideWhenUsed="1"/>
+    <w:lsdException w:name="HTML Keyboard" w:semiHidden="1" w:unhideWhenUsed="1"/>
+    <w:lsdException w:name="HTML Preformatted" w:semiHidden="1" w:uiPriority="99" w:unhideWhenUsed="1"/>
+    <w:lsdException w:name="HTML Sample" w:semiHidden="1" w:unhideWhenUsed="1"/>
+    <w:lsdException w:name="HTML Typewriter" w:semiHidden="1" w:unhideWhenUsed="1"/>
+    <w:lsdException w:name="HTML Variable" w:semiHidden="1" w:unhideWhenUsed="1"/>
+    <w:lsdException w:name="Normal Table" w:semiHidden="1" w:unhideWhenUsed="1"/>
+    <w:lsdException w:name="annotation subject" w:semiHidden="1" w:unhideWhenUsed="1"/>
+    <w:lsdException w:name="No List" w:semiHidden="1" w:unhideWhenUsed="1"/>
+    <w:lsdException w:name="Outline List 1" w:semiHidden="1" w:unhideWhenUsed="1"/>
+    <w:lsdException w:name="Outline List 2" w:semiHidden="1" w:unhideWhenUsed="1"/>
+    <w:lsdException w:name="Outline List 3" w:semiHidden="1" w:unhideWhenUsed="1"/>
+    <w:lsdException w:name="Table Simple 1" w:semiHidden="1" w:unhideWhenUsed="1"/>
+    <w:lsdException w:name="Table Simple 2" w:semiHidden="1" w:unhideWhenUsed="1"/>
+    <w:lsdException w:name="Table Simple 3" w:semiHidden="1" w:unhideWhenUsed="1"/>
+    <w:lsdException w:name="Table Classic 1" w:semiHidden="1" w:unhideWhenUsed="1"/>
+    <w:lsdException w:name="Table Classic 2" w:semiHidden="1" w:unhideWhenUsed="1"/>
+    <w:lsdException w:name="Table Classic 3" w:semiHidden="1" w:unhideWhenUsed="1"/>
+    <w:lsdException w:name="Table Classic 4" w:semiHidden="1" w:unhideWhenUsed="1"/>
+    <w:lsdException w:name="Table Colorful 1" w:semiHidden="1" w:unhideWhenUsed="1"/>
+    <w:lsdException w:name="Table Colorful 2" w:semiHidden="1" w:unhideWhenUsed="1"/>
+    <w:lsdException w:name="Table Colorful 3" w:semiHidden="1" w:unhideWhenUsed="1"/>
+    <w:lsdException w:name="Table Columns 1" w:semiHidden="1" w:unhideWhenUsed="1"/>
+    <w:lsdException w:name="Table Columns 2" w:semiHidden="1" w:unhideWhenUsed="1"/>
+    <w:lsdException w:name="Table Columns 3" w:semiHidden="1" w:unhideWhenUsed="1"/>
+    <w:lsdException w:name="Table Columns 4" w:semiHidden="1" w:unhideWhenUsed="1"/>
+    <w:lsdException w:name="Table Columns 5" w:semiHidden="1" w:unhideWhenUsed="1"/>
+    <w:lsdException w:name="Table Grid 1" w:semiHidden="1" w:unhideWhenUsed="1"/>
+    <w:lsdException w:name="Table Grid 2" w:semiHidden="1" w:unhideWhenUsed="1"/>
+    <w:lsdException w:name="Table Grid 3" w:semiHidden="1" w:unhideWhenUsed="1"/>
+    <w:lsdException w:name="Table Grid 4" w:semiHidden="1" w:unhideWhenUsed="1"/>
+    <w:lsdException w:name="Table Grid 5" w:semiHidden="1" w:unhideWhenUsed="1"/>
+    <w:lsdException w:name="Table Grid 6" w:semiHidden="1" w:unhideWhenUsed="1"/>
+    <w:lsdException w:name="Table Grid 7" w:semiHidden="1" w:unhideWhenUsed="1"/>
+    <w:lsdException w:name="Table Grid 8" w:semiHidden="1" w:unhideWhenUsed="1"/>
+    <w:lsdException w:name="Table List 1" w:semiHidden="1" w:unhideWhenUsed="1"/>
+    <w:lsdException w:name="Table List 2" w:semiHidden="1" w:unhideWhenUsed="1"/>
+    <w:lsdException w:name="Table List 3" w:semiHidden="1" w:unhideWhenUsed="1"/>
+    <w:lsdException w:name="Table List 4" w:semiHidden="1" w:unhideWhenUsed="1"/>
+    <w:lsdException w:name="Table List 5" w:semiHidden="1" w:unhideWhenUsed="1"/>
+    <w:lsdException w:name="Table List 6" w:semiHidden="1" w:unhideWhenUsed="1"/>
+    <w:lsdException w:name="Table List 7" w:semiHidden="1" w:unhideWhenUsed="1"/>
+    <w:lsdException w:name="Table List 8" w:semiHidden="1" w:unhideWhenUsed="1"/>
+    <w:lsdException w:name="Table 3D effects 1" w:semiHidden="1" w:unhideWhenUsed="1"/>
+    <w:lsdException w:name="Table 3D effects 2" w:semiHidden="1" w:unhideWhenUsed="1"/>
+    <w:lsdException w:name="Table 3D effects 3" w:semiHidden="1" w:unhideWhenUsed="1"/>
+    <w:lsdException w:name="Table Contemporary" w:semiHidden="1" w:unhideWhenUsed="1"/>
+    <w:lsdException w:name="Table Elegant" w:semiHidden="1" w:unhideWhenUsed="1"/>
+    <w:lsdException w:name="Table Professional" w:semiHidden="1" w:unhideWhenUsed="1"/>
+    <w:lsdException w:name="Table Subtle 1" w:semiHidden="1" w:unhideWhenUsed="1"/>
+    <w:lsdException w:name="Table Subtle 2" w:semiHidden="1" w:unhideWhenUsed="1"/>
+    <w:lsdException w:name="Table Web 1" w:semiHidden="1" w:unhideWhenUsed="1"/>
+    <w:lsdException w:name="Table Web 2" w:semiHidden="1" w:unhideWhenUsed="1"/>
+    <w:lsdException w:name="Table Web 3" w:semiHidden="1" w:unhideWhenUsed="1"/>
+    <w:lsdException w:name="Balloon Text" w:semiHidden="1" w:unhideWhenUsed="1"/>
+    <w:lsdException w:name="Table Theme" w:semiHidden="1" w:unhideWhenUsed="1"/>
+    <w:lsdException w:name="Placeholder Text" w:semiHidden="1" w:uiPriority="99"/>
+    <w:lsdException w:name="No Spacing" w:uiPriority="1" w:qFormat="1"/>
+    <w:lsdException w:name="Light Shading" w:uiPriority="60"/>
+    <w:lsdException w:name="Light List" w:uiPriority="61"/>
+    <w:lsdException w:name="Light Grid" w:uiPriority="62"/>
+    <w:lsdException w:name="Medium Shading 1" w:uiPriority="63"/>
+    <w:lsdException w:name="Medium Shading 2" w:uiPriority="64"/>
+    <w:lsdException w:name="Medium List 1" w:uiPriority="65"/>
+    <w:lsdException w:name="Medium List 2" w:uiPriority="66"/>
+    <w:lsdException w:name="Medium Grid 1" w:uiPriority="67"/>
+    <w:lsdException w:name="Medium Grid 2" w:uiPriority="68"/>
+    <w:lsdException w:name="Medium Grid 3" w:uiPriority="69"/>
+    <w:lsdException w:name="Dark List" w:uiPriority="70"/>
+    <w:lsdException w:name="Colorful Shading" w:uiPriority="71"/>
+    <w:lsdException w:name="Colorful List" w:uiPriority="72"/>
+    <w:lsdException w:name="Colorful Grid" w:uiPriority="73"/>
+    <w:lsdException w:name="Light Shading Accent 1" w:uiPriority="60"/>
+    <w:lsdException w:name="Light List Accent 1" w:uiPriority="61"/>
+    <w:lsdException w:name="Light Grid Accent 1" w:uiPriority="62"/>
+    <w:lsdException w:name="Medium Shading 1 Accent 1" w:uiPriority="63"/>
+    <w:lsdException w:name="Medium Shading 2 Accent 1" w:uiPriority="64"/>
+    <w:lsdException w:name="Medium List 1 Accent 1" w:uiPriority="65"/>
+    <w:lsdException w:name="Revision" w:semiHidden="1" w:uiPriority="99"/>
+    <w:lsdException w:name="List Paragraph" w:uiPriority="34" w:qFormat="1"/>
+    <w:lsdException w:name="Quote" w:uiPriority="29" w:qFormat="1"/>
+    <w:lsdException w:name="Intense Quote" w:uiPriority="30" w:qFormat="1"/>
+    <w:lsdException w:name="Medium List 2 Accent 1" w:uiPriority="66"/>
+    <w:lsdException w:name="Medium Grid 1 Accent 1" w:uiPriority="67"/>
+    <w:lsdException w:name="Medium Grid 2 Accent 1" w:uiPriority="68"/>
+    <w:lsdException w:name="Medium Grid 3 Accent 1" w:uiPriority="69"/>
+    <w:lsdException w:name="Dark List Accent 1" w:uiPriority="70"/>
+    <w:lsdException w:name="Colorful Shading Accent 1" w:uiPriority="71"/>
+    <w:lsdException w:name="Colorful List Accent 1" w:uiPriority="72"/>
+    <w:lsdException w:name="Colorful Grid Accent 1" w:uiPriority="73"/>
+    <w:lsdException w:name="Light Shading Accent 2" w:uiPriority="60"/>
+    <w:lsdException w:name="Light List Accent 2" w:uiPriority="61"/>
+    <w:lsdException w:name="Light Grid Accent 2" w:uiPriority="62"/>
+    <w:lsdException w:name="Medium Shading 1 Accent 2" w:uiPriority="63"/>
+    <w:lsdException w:name="Medium Shading 2 Accent 2" w:uiPriority="64"/>
+    <w:lsdException w:name="Medium List 1 Accent 2" w:uiPriority="65"/>
+    <w:lsdException w:name="Medium List 2 Accent 2" w:uiPriority="66"/>
+    <w:lsdException w:name="Medium Grid 1 Accent 2" w:uiPriority="67"/>
+    <w:lsdException w:name="Medium Grid 2 Accent 2" w:uiPriority="68"/>
+    <w:lsdException w:name="Medium Grid 3 Accent 2" w:uiPriority="69"/>
+    <w:lsdException w:name="Dark List Accent 2" w:uiPriority="70"/>
+    <w:lsdException w:name="Colorful Shading Accent 2" w:uiPriority="71"/>
+    <w:lsdException w:name="Colorful List Accent 2" w:uiPriority="72"/>
+    <w:lsdException w:name="Colorful Grid Accent 2" w:uiPriority="73"/>
+    <w:lsdException w:name="Light Shading Accent 3" w:uiPriority="60"/>
+    <w:lsdException w:name="Light List Accent 3" w:uiPriority="61"/>
+    <w:lsdException w:name="Light Grid Accent 3" w:uiPriority="62"/>
+    <w:lsdException w:name="Medium Shading 1 Accent 3" w:uiPriority="63"/>
+    <w:lsdException w:name="Medium Shading 2 Accent 3" w:uiPriority="64"/>
+    <w:lsdException w:name="Medium List 1 Accent 3" w:uiPriority="65"/>
+    <w:lsdException w:name="Medium List 2 Accent 3" w:uiPriority="66"/>
+    <w:lsdException w:name="Medium Grid 1 Accent 3" w:uiPriority="67"/>
+    <w:lsdException w:name="Medium Grid 2 Accent 3" w:uiPriority="68"/>
+    <w:lsdException w:name="Medium Grid 3 Accent 3" w:uiPriority="69"/>
+    <w:lsdException w:name="Dark List Accent 3" w:uiPriority="70"/>
+    <w:lsdException w:name="Colorful Shading Accent 3" w:uiPriority="71"/>
+    <w:lsdException w:name="Colorful List Accent 3" w:uiPriority="72"/>
+    <w:lsdException w:name="Colorful Grid Accent 3" w:uiPriority="73"/>
+    <w:lsdException w:name="Light Shading Accent 4" w:uiPriority="60"/>
+    <w:lsdException w:name="Light List Accent 4" w:uiPriority="61"/>
+    <w:lsdException w:name="Light Grid Accent 4" w:uiPriority="62"/>
+    <w:lsdException w:name="Medium Shading 1 Accent 4" w:uiPriority="63"/>
+    <w:lsdException w:name="Medium Shading 2 Accent 4" w:uiPriority="64"/>
+    <w:lsdException w:name="Medium List 1 Accent 4" w:uiPriority="65"/>
+    <w:lsdException w:name="Medium List 2 Accent 4" w:uiPriority="66"/>
+    <w:lsdException w:name="Medium Grid 1 Accent 4" w:uiPriority="67"/>
+    <w:lsdException w:name="Medium Grid 2 Accent 4" w:uiPriority="68"/>
+    <w:lsdException w:name="Medium Grid 3 Accent 4" w:uiPriority="69"/>
+    <w:lsdException w:name="Dark List Accent 4" w:uiPriority="70"/>
+    <w:lsdException w:name="Colorful Shading Accent 4" w:uiPriority="71"/>
+    <w:lsdException w:name="Colorful List Accent 4" w:uiPriority="72"/>
+    <w:lsdException w:name="Colorful Grid Accent 4" w:uiPriority="73"/>
+    <w:lsdException w:name="Light Shading Accent 5" w:uiPriority="60"/>
+    <w:lsdException w:name="Light List Accent 5" w:uiPriority="61"/>
+    <w:lsdException w:name="Light Grid Accent 5" w:uiPriority="62"/>
+    <w:lsdException w:name="Medium Shading 1 Accent 5" w:uiPriority="63"/>
+    <w:lsdException w:name="Medium Shading 2 Accent 5" w:uiPriority="64"/>
+    <w:lsdException w:name="Medium List 1 Accent 5" w:uiPriority="65"/>
+    <w:lsdException w:name="Medium List 2 Accent 5" w:uiPriority="66"/>
+    <w:lsdException w:name="Medium Grid 1 Accent 5" w:uiPriority="67"/>
+    <w:lsdException w:name="Medium Grid 2 Accent 5" w:uiPriority="68"/>
+    <w:lsdException w:name="Medium Grid 3 Accent 5" w:uiPriority="69"/>
+    <w:lsdException w:name="Dark List Accent 5" w:uiPriority="70"/>
+    <w:lsdException w:name="Colorful Shading Accent 5" w:uiPriority="71"/>
+    <w:lsdException w:name="Colorful List Accent 5" w:uiPriority="72"/>
+    <w:lsdException w:name="Colorful Grid Accent 5" w:uiPriority="73"/>
+    <w:lsdException w:name="Light Shading Accent 6" w:uiPriority="60"/>
+    <w:lsdException w:name="Light List Accent 6" w:uiPriority="61"/>
+    <w:lsdException w:name="Light Grid Accent 6" w:uiPriority="62"/>
+    <w:lsdException w:name="Medium Shading 1 Accent 6" w:uiPriority="63"/>
+    <w:lsdException w:name="Medium Shading 2 Accent 6" w:uiPriority="64"/>
+    <w:lsdException w:name="Medium List 1 Accent 6" w:uiPriority="65"/>
+    <w:lsdException w:name="Medium List 2 Accent 6" w:uiPriority="66"/>
+    <w:lsdException w:name="Medium Grid 1 Accent 6" w:uiPriority="67"/>
+    <w:lsdException w:name="Medium Grid 2 Accent 6" w:uiPriority="68"/>
+    <w:lsdException w:name="Medium Grid 3 Accent 6" w:uiPriority="69"/>
+    <w:lsdException w:name="Dark List Accent 6" w:uiPriority="70"/>
+    <w:lsdException w:name="Colorful Shading Accent 6" w:uiPriority="71"/>
+    <w:lsdException w:name="Colorful List Accent 6" w:uiPriority="72"/>
+    <w:lsdException w:name="Colorful Grid Accent 6" w:uiPriority="73"/>
+    <w:lsdException w:name="Subtle Emphasis" w:uiPriority="19" w:qFormat="1"/>
+    <w:lsdException w:name="Intense Emphasis" w:uiPriority="21" w:qFormat="1"/>
+    <w:lsdException w:name="Subtle Reference" w:uiPriority="31" w:qFormat="1"/>
+    <w:lsdException w:name="Intense Reference" w:uiPriority="32" w:qFormat="1"/>
+    <w:lsdException w:name="Book Title" w:uiPriority="33" w:qFormat="1"/>
+    <w:lsdException w:name="Bibliography" w:semiHidden="1" w:uiPriority="37" w:unhideWhenUsed="1"/>
+    <w:lsdException w:name="TOC Heading" w:semiHidden="1" w:uiPriority="39" w:unhideWhenUsed="1" w:qFormat="1"/>
+    <w:lsdException w:name="Plain Table 1" w:uiPriority="41"/>
+    <w:lsdException w:name="Plain Table 2" w:uiPriority="42"/>
+    <w:lsdException w:name="Plain Table 3" w:uiPriority="43"/>
+    <w:lsdException w:name="Plain Table 4" w:uiPriority="44"/>
+    <w:lsdException w:name="Plain Table 5" w:uiPriority="45"/>
+    <w:lsdException w:name="Grid Table Light" w:uiPriority="40"/>
+    <w:lsdException w:name="Grid Table 1 Light" w:uiPriority="46"/>
+    <w:lsdException w:name="Grid Table 2" w:uiPriority="47"/>
+    <w:lsdException w:name="Grid Table 3" w:uiPriority="48"/>
+    <w:lsdException w:name="Grid Table 4" w:uiPriority="49"/>
+    <w:lsdException w:name="Grid Table 5 Dark" w:uiPriority="50"/>
+    <w:lsdException w:name="Grid Table 6 Colorful" w:uiPriority="51"/>
+    <w:lsdException w:name="Grid Table 7 Colorful" w:uiPriority="52"/>
+    <w:lsdException w:name="Grid Table 1 Light Accent 1" w:uiPriority="46"/>
+    <w:lsdException w:name="Grid Table 2 Accent 1" w:uiPriority="47"/>
+    <w:lsdException w:name="Grid Table 3 Accent 1" w:uiPriority="48"/>
+    <w:lsdException w:name="Grid Table 4 Accent 1" w:uiPriority="49"/>
+    <w:lsdException w:name="Grid Table 5 Dark Accent 1" w:uiPriority="50"/>
+    <w:lsdException w:name="Grid Table 6 Colorful Accent 1" w:uiPriority="51"/>
+    <w:lsdException w:name="Grid Table 7 Colorful Accent 1" w:uiPriority="52"/>
+    <w:lsdException w:name="Grid Table 1 Light Accent 2" w:uiPriority="46"/>
+    <w:lsdException w:name="Grid Table 2 Accent 2" w:uiPriority="47"/>
+    <w:lsdException w:name="Grid Table 3 Accent 2" w:uiPriority="48"/>
+    <w:lsdException w:name="Grid Table 4 Accent 2" w:uiPriority="49"/>
+    <w:lsdException w:name="Grid Table 5 Dark Accent 2" w:uiPriority="50"/>
+    <w:lsdException w:name="Grid Table 6 Colorful Accent 2" w:uiPriority="51"/>
+    <w:lsdException w:name="Grid Table 7 Colorful Accent 2" w:uiPriority="52"/>
+    <w:lsdException w:name="Grid Table 1 Light Accent 3" w:uiPriority="46"/>
+    <w:lsdException w:name="Grid Table 2 Accent 3" w:uiPriority="47"/>
+    <w:lsdException w:name="Grid Table 3 Accent 3" w:uiPriority="48"/>
+    <w:lsdException w:name="Grid Table 4 Accent 3" w:uiPriority="49"/>
+    <w:lsdException w:name="Grid Table 5 Dark Accent 3" w:uiPriority="50"/>
+    <w:lsdException w:name="Grid Table 6 Colorful Accent 3" w:uiPriority="51"/>
+    <w:lsdException w:name="Grid Table 7 Colorful Accent 3" w:uiPriority="52"/>
+    <w:lsdException w:name="Grid Table 1 Light Accent 4" w:uiPriority="46"/>
+    <w:lsdException w:name="Grid Table 2 Accent 4" w:uiPriority="47"/>
+    <w:lsdException w:name="Grid Table 3 Accent 4" w:uiPriority="48"/>
+    <w:lsdException w:name="Grid Table 4 Accent 4" w:uiPriority="49"/>
+    <w:lsdException w:name="Grid Table 5 Dark Accent 4" w:uiPriority="50"/>
+    <w:lsdException w:name="Grid Table 6 Colorful Accent 4" w:uiPriority="51"/>
+    <w:lsdException w:name="Grid Table 7 Colorful Accent 4" w:uiPriority="52"/>
+    <w:lsdException w:name="Grid Table 1 Light Accent 5" w:uiPriority="46"/>
+    <w:lsdException w:name="Grid Table 2 Accent 5" w:uiPriority="47"/>
+    <w:lsdException w:name="Grid Table 3 Accent 5" w:uiPriority="48"/>
+    <w:lsdException w:name="Grid Table 4 Accent 5" w:uiPriority="49"/>
+    <w:lsdException w:name="Grid Table 5 Dark Accent 5" w:uiPriority="50"/>
+    <w:lsdException w:name="Grid Table 6 Colorful Accent 5" w:uiPriority="51"/>
+    <w:lsdException w:name="Grid Table 7 Colorful Accent 5" w:uiPriority="52"/>
+    <w:lsdException w:name="Grid Table 1 Light Accent 6" w:uiPriority="46"/>
+    <w:lsdException w:name="Grid Table 2 Accent 6" w:uiPriority="47"/>
+    <w:lsdException w:name="Grid Table 3 Accent 6" w:uiPriority="48"/>
+    <w:lsdException w:name="Grid Table 4 Accent 6" w:uiPriority="49"/>
+    <w:lsdException w:name="Grid Table 5 Dark Accent 6" w:uiPriority="50"/>
+    <w:lsdException w:name="Grid Table 6 Colorful Accent 6" w:uiPriority="51"/>
+    <w:lsdException w:name="Grid Table 7 Colorful Accent 6" w:uiPriority="52"/>
+    <w:lsdException w:name="List Table 1 Light" w:uiPriority="46"/>
+    <w:lsdException w:name="List Table 2" w:uiPriority="47"/>
+    <w:lsdException w:name="List Table 3" w:uiPriority="48"/>
+    <w:lsdException w:name="List Table 4" w:uiPriority="49"/>
+    <w:lsdException w:name="List Table 5 Dark" w:uiPriority="50"/>
+    <w:lsdException w:name="List Table 6 Colorful" w:uiPriority="51"/>
+    <w:lsdException w:name="List Table 7 Colorful" w:uiPriority="52"/>
+    <w:lsdException w:name="List Table 1 Light Accent 1" w:uiPriority="46"/>
+    <w:lsdException w:name="List Table 2 Accent 1" w:uiPriority="47"/>
+    <w:lsdException w:name="List Table 3 Accent 1" w:uiPriority="48"/>
+    <w:lsdException w:name="List Table 4 Accent 1" w:uiPriority="49"/>
+    <w:lsdException w:name="List Table 5 Dark Accent 1" w:uiPriority="50"/>
+    <w:lsdException w:name="List Table 6 Colorful Accent 1" w:uiPriority="51"/>
+    <w:lsdException w:name="List Table 7 Colorful Accent 1" w:uiPriority="52"/>
+    <w:lsdException w:name="List Table 1 Light Accent 2" w:uiPriority="46"/>
+    <w:lsdException w:name="List Table 2 Accent 2" w:uiPriority="47"/>
+    <w:lsdException w:name="List Table 3 Accent 2" w:uiPriority="48"/>
+    <w:lsdException w:name="List Table 4 Accent 2" w:uiPriority="49"/>
+    <w:lsdException w:name="List Table 5 Dark Accent 2" w:uiPriority="50"/>
+    <w:lsdException w:name="List Table 6 Colorful Accent 2" w:uiPriority="51"/>
+    <w:lsdException w:name="List Table 7 Colorful Accent 2" w:uiPriority="52"/>
+    <w:lsdException w:name="List Table 1 Light Accent 3" w:uiPriority="46"/>
+    <w:lsdException w:name="List Table 2 Accent 3" w:uiPriority="47"/>
+    <w:lsdException w:name="List Table 3 Accent 3" w:uiPriority="48"/>
+    <w:lsdException w:name="List Table 4 Accent 3" w:uiPriority="49"/>
+    <w:lsdException w:name="List Table 5 Dark Accent 3" w:uiPriority="50"/>
+    <w:lsdException w:name="List Table 6 Colorful Accent 3" w:uiPriority="51"/>
+    <w:lsdException w:name="List Table 7 Colorful Accent 3" w:uiPriority="52"/>
+    <w:lsdException w:name="List Table 1 Light Accent 4" w:uiPriority="46"/>
+    <w:lsdException w:name="List Table 2 Accent 4" w:uiPriority="47"/>
+    <w:lsdException w:name="List Table 3 Accent 4" w:uiPriority="48"/>
+    <w:lsdException w:name="List Table 4 Accent 4" w:uiPriority="49"/>
+    <w:lsdException w:name="List Table 5 Dark Accent 4" w:uiPriority="50"/>
+    <w:lsdException w:name="List Table 6 Colorful Accent 4" w:uiPriority="51"/>
+    <w:lsdException w:name="List Table 7 Colorful Accent 4" w:uiPriority="52"/>
+    <w:lsdException w:name="List Table 1 Light Accent 5" w:uiPriority="46"/>
+    <w:lsdException w:name="List Table 2 Accent 5" w:uiPriority="47"/>
+    <w:lsdException w:name="List Table 3 Accent 5" w:uiPriority="48"/>
+    <w:lsdException w:name="List Table 4 Accent 5" w:uiPriority="49"/>
+    <w:lsdException w:name="List Table 5 Dark Accent 5" w:uiPriority="50"/>
+    <w:lsdException w:name="List Table 6 Colorful Accent 5" w:uiPriority="51"/>
+    <w:lsdException w:name="List Table 7 Colorful Accent 5" w:uiPriority="52"/>
+    <w:lsdException w:name="List Table 1 Light Accent 6" w:uiPriority="46"/>
+    <w:lsdException w:name="List Table 2 Accent 6" w:uiPriority="47"/>
+    <w:lsdException w:name="List Table 3 Accent 6" w:uiPriority="48"/>
+    <w:lsdException w:name="List Table 4 Accent 6" w:uiPriority="49"/>
+    <w:lsdException w:name="List Table 5 Dark Accent 6" w:uiPriority="50"/>
+    <w:lsdException w:name="List Table 6 Colorful Accent 6" w:uiPriority="51"/>
+    <w:lsdException w:name="List Table 7 Colorful Accent 6" w:uiPriority="52"/>
   </w:latentStyles>
   <w:style w:type="paragraph" w:default="1" w:styleId="Normal">
     <w:name w:val="Normal"/>
@@ -15576,7 +15352,6 @@
     <w:basedOn w:val="TableNormal"/>
     <w:rsid w:val="0048134D"/>
     <w:tblPr>
-      <w:tblInd w:w="0" w:type="dxa"/>
       <w:tblBorders>
         <w:top w:val="single" w:sz="4" w:space="0" w:color="auto"/>
         <w:left w:val="single" w:sz="4" w:space="0" w:color="auto"/>
@@ -15585,765 +15360,6 @@
         <w:insideH w:val="single" w:sz="4" w:space="0" w:color="auto"/>
         <w:insideV w:val="single" w:sz="4" w:space="0" w:color="auto"/>
       </w:tblBorders>
-      <w:tblCellMar>
-        <w:top w:w="0" w:type="dxa"/>
-        <w:left w:w="108" w:type="dxa"/>
-        <w:bottom w:w="0" w:type="dxa"/>
-        <w:right w:w="108" w:type="dxa"/>
-      </w:tblCellMar>
-    </w:tblPr>
-  </w:style>
-  <w:style w:type="paragraph" w:styleId="HTMLPreformatted">
-    <w:name w:val="HTML Preformatted"/>
-    <w:basedOn w:val="Normal"/>
-    <w:link w:val="HTMLPreformattedChar"/>
-    <w:uiPriority w:val="99"/>
-    <w:unhideWhenUsed/>
-    <w:rsid w:val="00CE6847"/>
-    <w:pPr>
-      <w:tabs>
-        <w:tab w:val="left" w:pos="916"/>
-        <w:tab w:val="left" w:pos="1832"/>
-        <w:tab w:val="left" w:pos="2748"/>
-        <w:tab w:val="left" w:pos="3664"/>
-        <w:tab w:val="left" w:pos="4580"/>
-        <w:tab w:val="left" w:pos="5496"/>
-        <w:tab w:val="left" w:pos="6412"/>
-        <w:tab w:val="left" w:pos="7328"/>
-        <w:tab w:val="left" w:pos="8244"/>
-        <w:tab w:val="left" w:pos="9160"/>
-        <w:tab w:val="left" w:pos="10076"/>
-        <w:tab w:val="left" w:pos="10992"/>
-        <w:tab w:val="left" w:pos="11908"/>
-        <w:tab w:val="left" w:pos="12824"/>
-        <w:tab w:val="left" w:pos="13740"/>
-        <w:tab w:val="left" w:pos="14656"/>
-      </w:tabs>
-      <w:jc w:val="left"/>
-    </w:pPr>
-    <w:rPr>
-      <w:rFonts w:ascii="Courier New" w:eastAsia="Times New Roman" w:hAnsi="Courier New" w:cs="Courier New"/>
-    </w:rPr>
-  </w:style>
-  <w:style w:type="character" w:customStyle="1" w:styleId="HTMLPreformattedChar">
-    <w:name w:val="HTML Preformatted Char"/>
-    <w:basedOn w:val="DefaultParagraphFont"/>
-    <w:link w:val="HTMLPreformatted"/>
-    <w:uiPriority w:val="99"/>
-    <w:rsid w:val="00CE6847"/>
-    <w:rPr>
-      <w:rFonts w:ascii="Courier New" w:eastAsia="Times New Roman" w:hAnsi="Courier New" w:cs="Courier New"/>
-    </w:rPr>
-  </w:style>
-  <w:style w:type="paragraph" w:styleId="BalloonText">
-    <w:name w:val="Balloon Text"/>
-    <w:basedOn w:val="Normal"/>
-    <w:link w:val="BalloonTextChar"/>
-    <w:semiHidden/>
-    <w:unhideWhenUsed/>
-    <w:rsid w:val="008D5270"/>
-    <w:rPr>
-      <w:rFonts w:ascii="Tahoma" w:hAnsi="Tahoma" w:cs="Tahoma"/>
-      <w:sz w:val="16"/>
-      <w:szCs w:val="16"/>
-    </w:rPr>
-  </w:style>
-  <w:style w:type="character" w:customStyle="1" w:styleId="BalloonTextChar">
-    <w:name w:val="Balloon Text Char"/>
-    <w:basedOn w:val="DefaultParagraphFont"/>
-    <w:link w:val="BalloonText"/>
-    <w:semiHidden/>
-    <w:rsid w:val="008D5270"/>
-    <w:rPr>
-      <w:rFonts w:ascii="Tahoma" w:hAnsi="Tahoma" w:cs="Tahoma"/>
-      <w:sz w:val="16"/>
-      <w:szCs w:val="16"/>
-    </w:rPr>
-  </w:style>
-  <w:style w:type="paragraph" w:styleId="ListParagraph">
-    <w:name w:val="List Paragraph"/>
-    <w:basedOn w:val="Normal"/>
-    <w:uiPriority w:val="34"/>
-    <w:qFormat/>
-    <w:rsid w:val="00E37AAC"/>
-    <w:pPr>
-      <w:ind w:left="720"/>
-      <w:contextualSpacing/>
-    </w:pPr>
-  </w:style>
-</w:styles>
-</file>
-
-<file path=word/stylesWithEffects.xml><?xml version="1.0" encoding="utf-8"?>
-<w:styles xmlns:wpc="http://schemas.microsoft.com/office/word/2010/wordprocessingCanvas" xmlns:mc="http://schemas.openxmlformats.org/markup-compatibility/2006" xmlns:o="urn:schemas-microsoft-com:office:office" xmlns:r="http://schemas.openxmlformats.org/officeDocument/2006/relationships" xmlns:m="http://schemas.openxmlformats.org/officeDocument/2006/math" xmlns:v="urn:schemas-microsoft-com:vml" xmlns:wp14="http://schemas.microsoft.com/office/word/2010/wordprocessingDrawing" xmlns:wp="http://schemas.openxmlformats.org/drawingml/2006/wordprocessingDrawing" xmlns:w10="urn:schemas-microsoft-com:office:word" xmlns:w="http://schemas.openxmlformats.org/wordprocessingml/2006/main" xmlns:w14="http://schemas.microsoft.com/office/word/2010/wordml" xmlns:wpg="http://schemas.microsoft.com/office/word/2010/wordprocessingGroup" xmlns:wpi="http://schemas.microsoft.com/office/word/2010/wordprocessingInk" xmlns:wne="http://schemas.microsoft.com/office/word/2006/wordml" xmlns:wps="http://schemas.microsoft.com/office/word/2010/wordprocessingShape" mc:Ignorable="w14 wp14">
-  <w:docDefaults>
-    <w:rPrDefault>
-      <w:rPr>
-        <w:rFonts w:ascii="Times New Roman" w:eastAsia="SimSun" w:hAnsi="Times New Roman" w:cs="Times New Roman"/>
-        <w:lang w:val="en-US" w:eastAsia="en-US" w:bidi="ar-SA"/>
-      </w:rPr>
-    </w:rPrDefault>
-    <w:pPrDefault/>
-  </w:docDefaults>
-  <w:latentStyles w:defLockedState="0" w:defUIPriority="0" w:defSemiHidden="1" w:defUnhideWhenUsed="1" w:defQFormat="0" w:count="267">
-    <w:lsdException w:name="Normal" w:semiHidden="0" w:unhideWhenUsed="0" w:qFormat="1"/>
-    <w:lsdException w:name="heading 1" w:semiHidden="0" w:unhideWhenUsed="0" w:qFormat="1"/>
-    <w:lsdException w:name="heading 2" w:semiHidden="0" w:unhideWhenUsed="0" w:qFormat="1"/>
-    <w:lsdException w:name="heading 3" w:semiHidden="0" w:unhideWhenUsed="0" w:qFormat="1"/>
-    <w:lsdException w:name="heading 4" w:semiHidden="0" w:unhideWhenUsed="0" w:qFormat="1"/>
-    <w:lsdException w:name="heading 5" w:semiHidden="0" w:unhideWhenUsed="0" w:qFormat="1"/>
-    <w:lsdException w:name="heading 6" w:qFormat="1"/>
-    <w:lsdException w:name="heading 7" w:qFormat="1"/>
-    <w:lsdException w:name="heading 8" w:qFormat="1"/>
-    <w:lsdException w:name="heading 9" w:qFormat="1"/>
-    <w:lsdException w:name="caption" w:qFormat="1"/>
-    <w:lsdException w:name="List Number" w:semiHidden="0" w:unhideWhenUsed="0"/>
-    <w:lsdException w:name="List 4" w:semiHidden="0" w:unhideWhenUsed="0"/>
-    <w:lsdException w:name="List 5" w:semiHidden="0" w:unhideWhenUsed="0"/>
-    <w:lsdException w:name="Title" w:semiHidden="0" w:unhideWhenUsed="0" w:qFormat="1"/>
-    <w:lsdException w:name="Subtitle" w:semiHidden="0" w:unhideWhenUsed="0" w:qFormat="1"/>
-    <w:lsdException w:name="Salutation" w:semiHidden="0" w:unhideWhenUsed="0"/>
-    <w:lsdException w:name="Date" w:semiHidden="0" w:unhideWhenUsed="0"/>
-    <w:lsdException w:name="Body Text First Indent" w:semiHidden="0" w:unhideWhenUsed="0"/>
-    <w:lsdException w:name="Strong" w:semiHidden="0" w:unhideWhenUsed="0" w:qFormat="1"/>
-    <w:lsdException w:name="Emphasis" w:semiHidden="0" w:unhideWhenUsed="0" w:qFormat="1"/>
-    <w:lsdException w:name="HTML Preformatted" w:uiPriority="99"/>
-    <w:lsdException w:name="Table Grid" w:semiHidden="0" w:unhideWhenUsed="0"/>
-    <w:lsdException w:name="Placeholder Text" w:uiPriority="99" w:unhideWhenUsed="0"/>
-    <w:lsdException w:name="No Spacing" w:semiHidden="0" w:uiPriority="1" w:unhideWhenUsed="0" w:qFormat="1"/>
-    <w:lsdException w:name="Light Shading" w:semiHidden="0" w:uiPriority="60" w:unhideWhenUsed="0"/>
-    <w:lsdException w:name="Light List" w:semiHidden="0" w:uiPriority="61" w:unhideWhenUsed="0"/>
-    <w:lsdException w:name="Light Grid" w:semiHidden="0" w:uiPriority="62" w:unhideWhenUsed="0"/>
-    <w:lsdException w:name="Medium Shading 1" w:semiHidden="0" w:uiPriority="63" w:unhideWhenUsed="0"/>
-    <w:lsdException w:name="Medium Shading 2" w:semiHidden="0" w:uiPriority="64" w:unhideWhenUsed="0"/>
-    <w:lsdException w:name="Medium List 1" w:semiHidden="0" w:uiPriority="65" w:unhideWhenUsed="0"/>
-    <w:lsdException w:name="Medium List 2" w:semiHidden="0" w:uiPriority="66" w:unhideWhenUsed="0"/>
-    <w:lsdException w:name="Medium Grid 1" w:semiHidden="0" w:uiPriority="67" w:unhideWhenUsed="0"/>
-    <w:lsdException w:name="Medium Grid 2" w:semiHidden="0" w:uiPriority="68" w:unhideWhenUsed="0"/>
-    <w:lsdException w:name="Medium Grid 3" w:semiHidden="0" w:uiPriority="69" w:unhideWhenUsed="0"/>
-    <w:lsdException w:name="Dark List" w:semiHidden="0" w:uiPriority="70" w:unhideWhenUsed="0"/>
-    <w:lsdException w:name="Colorful Shading" w:semiHidden="0" w:uiPriority="71" w:unhideWhenUsed="0"/>
-    <w:lsdException w:name="Colorful List" w:semiHidden="0" w:uiPriority="72" w:unhideWhenUsed="0"/>
-    <w:lsdException w:name="Colorful Grid" w:semiHidden="0" w:uiPriority="73" w:unhideWhenUsed="0"/>
-    <w:lsdException w:name="Light Shading Accent 1" w:semiHidden="0" w:uiPriority="60" w:unhideWhenUsed="0"/>
-    <w:lsdException w:name="Light List Accent 1" w:semiHidden="0" w:uiPriority="61" w:unhideWhenUsed="0"/>
-    <w:lsdException w:name="Light Grid Accent 1" w:semiHidden="0" w:uiPriority="62" w:unhideWhenUsed="0"/>
-    <w:lsdException w:name="Medium Shading 1 Accent 1" w:semiHidden="0" w:uiPriority="63" w:unhideWhenUsed="0"/>
-    <w:lsdException w:name="Medium Shading 2 Accent 1" w:semiHidden="0" w:uiPriority="64" w:unhideWhenUsed="0"/>
-    <w:lsdException w:name="Medium List 1 Accent 1" w:semiHidden="0" w:uiPriority="65" w:unhideWhenUsed="0"/>
-    <w:lsdException w:name="Revision" w:uiPriority="99" w:unhideWhenUsed="0"/>
-    <w:lsdException w:name="List Paragraph" w:semiHidden="0" w:uiPriority="34" w:unhideWhenUsed="0" w:qFormat="1"/>
-    <w:lsdException w:name="Quote" w:semiHidden="0" w:uiPriority="29" w:unhideWhenUsed="0" w:qFormat="1"/>
-    <w:lsdException w:name="Intense Quote" w:semiHidden="0" w:uiPriority="30" w:unhideWhenUsed="0" w:qFormat="1"/>
-    <w:lsdException w:name="Medium List 2 Accent 1" w:semiHidden="0" w:uiPriority="66" w:unhideWhenUsed="0"/>
-    <w:lsdException w:name="Medium Grid 1 Accent 1" w:semiHidden="0" w:uiPriority="67" w:unhideWhenUsed="0"/>
-    <w:lsdException w:name="Medium Grid 2 Accent 1" w:semiHidden="0" w:uiPriority="68" w:unhideWhenUsed="0"/>
-    <w:lsdException w:name="Medium Grid 3 Accent 1" w:semiHidden="0" w:uiPriority="69" w:unhideWhenUsed="0"/>
-    <w:lsdException w:name="Dark List Accent 1" w:semiHidden="0" w:uiPriority="70" w:unhideWhenUsed="0"/>
-    <w:lsdException w:name="Colorful Shading Accent 1" w:semiHidden="0" w:uiPriority="71" w:unhideWhenUsed="0"/>
-    <w:lsdException w:name="Colorful List Accent 1" w:semiHidden="0" w:uiPriority="72" w:unhideWhenUsed="0"/>
-    <w:lsdException w:name="Colorful Grid Accent 1" w:semiHidden="0" w:uiPriority="73" w:unhideWhenUsed="0"/>
-    <w:lsdException w:name="Light Shading Accent 2" w:semiHidden="0" w:uiPriority="60" w:unhideWhenUsed="0"/>
-    <w:lsdException w:name="Light List Accent 2" w:semiHidden="0" w:uiPriority="61" w:unhideWhenUsed="0"/>
-    <w:lsdException w:name="Light Grid Accent 2" w:semiHidden="0" w:uiPriority="62" w:unhideWhenUsed="0"/>
-    <w:lsdException w:name="Medium Shading 1 Accent 2" w:semiHidden="0" w:uiPriority="63" w:unhideWhenUsed="0"/>
-    <w:lsdException w:name="Medium Shading 2 Accent 2" w:semiHidden="0" w:uiPriority="64" w:unhideWhenUsed="0"/>
-    <w:lsdException w:name="Medium List 1 Accent 2" w:semiHidden="0" w:uiPriority="65" w:unhideWhenUsed="0"/>
-    <w:lsdException w:name="Medium List 2 Accent 2" w:semiHidden="0" w:uiPriority="66" w:unhideWhenUsed="0"/>
-    <w:lsdException w:name="Medium Grid 1 Accent 2" w:semiHidden="0" w:uiPriority="67" w:unhideWhenUsed="0"/>
-    <w:lsdException w:name="Medium Grid 2 Accent 2" w:semiHidden="0" w:uiPriority="68" w:unhideWhenUsed="0"/>
-    <w:lsdException w:name="Medium Grid 3 Accent 2" w:semiHidden="0" w:uiPriority="69" w:unhideWhenUsed="0"/>
-    <w:lsdException w:name="Dark List Accent 2" w:semiHidden="0" w:uiPriority="70" w:unhideWhenUsed="0"/>
-    <w:lsdException w:name="Colorful Shading Accent 2" w:semiHidden="0" w:uiPriority="71" w:unhideWhenUsed="0"/>
-    <w:lsdException w:name="Colorful List Accent 2" w:semiHidden="0" w:uiPriority="72" w:unhideWhenUsed="0"/>
-    <w:lsdException w:name="Colorful Grid Accent 2" w:semiHidden="0" w:uiPriority="73" w:unhideWhenUsed="0"/>
-    <w:lsdException w:name="Light Shading Accent 3" w:semiHidden="0" w:uiPriority="60" w:unhideWhenUsed="0"/>
-    <w:lsdException w:name="Light List Accent 3" w:semiHidden="0" w:uiPriority="61" w:unhideWhenUsed="0"/>
-    <w:lsdException w:name="Light Grid Accent 3" w:semiHidden="0" w:uiPriority="62" w:unhideWhenUsed="0"/>
-    <w:lsdException w:name="Medium Shading 1 Accent 3" w:semiHidden="0" w:uiPriority="63" w:unhideWhenUsed="0"/>
-    <w:lsdException w:name="Medium Shading 2 Accent 3" w:semiHidden="0" w:uiPriority="64" w:unhideWhenUsed="0"/>
-    <w:lsdException w:name="Medium List 1 Accent 3" w:semiHidden="0" w:uiPriority="65" w:unhideWhenUsed="0"/>
-    <w:lsdException w:name="Medium List 2 Accent 3" w:semiHidden="0" w:uiPriority="66" w:unhideWhenUsed="0"/>
-    <w:lsdException w:name="Medium Grid 1 Accent 3" w:semiHidden="0" w:uiPriority="67" w:unhideWhenUsed="0"/>
-    <w:lsdException w:name="Medium Grid 2 Accent 3" w:semiHidden="0" w:uiPriority="68" w:unhideWhenUsed="0"/>
-    <w:lsdException w:name="Medium Grid 3 Accent 3" w:semiHidden="0" w:uiPriority="69" w:unhideWhenUsed="0"/>
-    <w:lsdException w:name="Dark List Accent 3" w:semiHidden="0" w:uiPriority="70" w:unhideWhenUsed="0"/>
-    <w:lsdException w:name="Colorful Shading Accent 3" w:semiHidden="0" w:uiPriority="71" w:unhideWhenUsed="0"/>
-    <w:lsdException w:name="Colorful List Accent 3" w:semiHidden="0" w:uiPriority="72" w:unhideWhenUsed="0"/>
-    <w:lsdException w:name="Colorful Grid Accent 3" w:semiHidden="0" w:uiPriority="73" w:unhideWhenUsed="0"/>
-    <w:lsdException w:name="Light Shading Accent 4" w:semiHidden="0" w:uiPriority="60" w:unhideWhenUsed="0"/>
-    <w:lsdException w:name="Light List Accent 4" w:semiHidden="0" w:uiPriority="61" w:unhideWhenUsed="0"/>
-    <w:lsdException w:name="Light Grid Accent 4" w:semiHidden="0" w:uiPriority="62" w:unhideWhenUsed="0"/>
-    <w:lsdException w:name="Medium Shading 1 Accent 4" w:semiHidden="0" w:uiPriority="63" w:unhideWhenUsed="0"/>
-    <w:lsdException w:name="Medium Shading 2 Accent 4" w:semiHidden="0" w:uiPriority="64" w:unhideWhenUsed="0"/>
-    <w:lsdException w:name="Medium List 1 Accent 4" w:semiHidden="0" w:uiPriority="65" w:unhideWhenUsed="0"/>
-    <w:lsdException w:name="Medium List 2 Accent 4" w:semiHidden="0" w:uiPriority="66" w:unhideWhenUsed="0"/>
-    <w:lsdException w:name="Medium Grid 1 Accent 4" w:semiHidden="0" w:uiPriority="67" w:unhideWhenUsed="0"/>
-    <w:lsdException w:name="Medium Grid 2 Accent 4" w:semiHidden="0" w:uiPriority="68" w:unhideWhenUsed="0"/>
-    <w:lsdException w:name="Medium Grid 3 Accent 4" w:semiHidden="0" w:uiPriority="69" w:unhideWhenUsed="0"/>
-    <w:lsdException w:name="Dark List Accent 4" w:semiHidden="0" w:uiPriority="70" w:unhideWhenUsed="0"/>
-    <w:lsdException w:name="Colorful Shading Accent 4" w:semiHidden="0" w:uiPriority="71" w:unhideWhenUsed="0"/>
-    <w:lsdException w:name="Colorful List Accent 4" w:semiHidden="0" w:uiPriority="72" w:unhideWhenUsed="0"/>
-    <w:lsdException w:name="Colorful Grid Accent 4" w:semiHidden="0" w:uiPriority="73" w:unhideWhenUsed="0"/>
-    <w:lsdException w:name="Light Shading Accent 5" w:semiHidden="0" w:uiPriority="60" w:unhideWhenUsed="0"/>
-    <w:lsdException w:name="Light List Accent 5" w:semiHidden="0" w:uiPriority="61" w:unhideWhenUsed="0"/>
-    <w:lsdException w:name="Light Grid Accent 5" w:semiHidden="0" w:uiPriority="62" w:unhideWhenUsed="0"/>
-    <w:lsdException w:name="Medium Shading 1 Accent 5" w:semiHidden="0" w:uiPriority="63" w:unhideWhenUsed="0"/>
-    <w:lsdException w:name="Medium Shading 2 Accent 5" w:semiHidden="0" w:uiPriority="64" w:unhideWhenUsed="0"/>
-    <w:lsdException w:name="Medium List 1 Accent 5" w:semiHidden="0" w:uiPriority="65" w:unhideWhenUsed="0"/>
-    <w:lsdException w:name="Medium List 2 Accent 5" w:semiHidden="0" w:uiPriority="66" w:unhideWhenUsed="0"/>
-    <w:lsdException w:name="Medium Grid 1 Accent 5" w:semiHidden="0" w:uiPriority="67" w:unhideWhenUsed="0"/>
-    <w:lsdException w:name="Medium Grid 2 Accent 5" w:semiHidden="0" w:uiPriority="68" w:unhideWhenUsed="0"/>
-    <w:lsdException w:name="Medium Grid 3 Accent 5" w:semiHidden="0" w:uiPriority="69" w:unhideWhenUsed="0"/>
-    <w:lsdException w:name="Dark List Accent 5" w:semiHidden="0" w:uiPriority="70" w:unhideWhenUsed="0"/>
-    <w:lsdException w:name="Colorful Shading Accent 5" w:semiHidden="0" w:uiPriority="71" w:unhideWhenUsed="0"/>
-    <w:lsdException w:name="Colorful List Accent 5" w:semiHidden="0" w:uiPriority="72" w:unhideWhenUsed="0"/>
-    <w:lsdException w:name="Colorful Grid Accent 5" w:semiHidden="0" w:uiPriority="73" w:unhideWhenUsed="0"/>
-    <w:lsdException w:name="Light Shading Accent 6" w:semiHidden="0" w:uiPriority="60" w:unhideWhenUsed="0"/>
-    <w:lsdException w:name="Light List Accent 6" w:semiHidden="0" w:uiPriority="61" w:unhideWhenUsed="0"/>
-    <w:lsdException w:name="Light Grid Accent 6" w:semiHidden="0" w:uiPriority="62" w:unhideWhenUsed="0"/>
-    <w:lsdException w:name="Medium Shading 1 Accent 6" w:semiHidden="0" w:uiPriority="63" w:unhideWhenUsed="0"/>
-    <w:lsdException w:name="Medium Shading 2 Accent 6" w:semiHidden="0" w:uiPriority="64" w:unhideWhenUsed="0"/>
-    <w:lsdException w:name="Medium List 1 Accent 6" w:semiHidden="0" w:uiPriority="65" w:unhideWhenUsed="0"/>
-    <w:lsdException w:name="Medium List 2 Accent 6" w:semiHidden="0" w:uiPriority="66" w:unhideWhenUsed="0"/>
-    <w:lsdException w:name="Medium Grid 1 Accent 6" w:semiHidden="0" w:uiPriority="67" w:unhideWhenUsed="0"/>
-    <w:lsdException w:name="Medium Grid 2 Accent 6" w:semiHidden="0" w:uiPriority="68" w:unhideWhenUsed="0"/>
-    <w:lsdException w:name="Medium Grid 3 Accent 6" w:semiHidden="0" w:uiPriority="69" w:unhideWhenUsed="0"/>
-    <w:lsdException w:name="Dark List Accent 6" w:semiHidden="0" w:uiPriority="70" w:unhideWhenUsed="0"/>
-    <w:lsdException w:name="Colorful Shading Accent 6" w:semiHidden="0" w:uiPriority="71" w:unhideWhenUsed="0"/>
-    <w:lsdException w:name="Colorful List Accent 6" w:semiHidden="0" w:uiPriority="72" w:unhideWhenUsed="0"/>
-    <w:lsdException w:name="Colorful Grid Accent 6" w:semiHidden="0" w:uiPriority="73" w:unhideWhenUsed="0"/>
-    <w:lsdException w:name="Subtle Emphasis" w:semiHidden="0" w:uiPriority="19" w:unhideWhenUsed="0" w:qFormat="1"/>
-    <w:lsdException w:name="Intense Emphasis" w:semiHidden="0" w:uiPriority="21" w:unhideWhenUsed="0" w:qFormat="1"/>
-    <w:lsdException w:name="Subtle Reference" w:semiHidden="0" w:uiPriority="31" w:unhideWhenUsed="0" w:qFormat="1"/>
-    <w:lsdException w:name="Intense Reference" w:semiHidden="0" w:uiPriority="32" w:unhideWhenUsed="0" w:qFormat="1"/>
-    <w:lsdException w:name="Book Title" w:semiHidden="0" w:uiPriority="33" w:unhideWhenUsed="0" w:qFormat="1"/>
-    <w:lsdException w:name="Bibliography" w:uiPriority="37"/>
-    <w:lsdException w:name="TOC Heading" w:uiPriority="39" w:qFormat="1"/>
-  </w:latentStyles>
-  <w:style w:type="paragraph" w:default="1" w:styleId="Normal">
-    <w:name w:val="Normal"/>
-    <w:qFormat/>
-    <w:pPr>
-      <w:jc w:val="center"/>
-    </w:pPr>
-  </w:style>
-  <w:style w:type="paragraph" w:styleId="Heading1">
-    <w:name w:val="heading 1"/>
-    <w:basedOn w:val="Normal"/>
-    <w:next w:val="Normal"/>
-    <w:qFormat/>
-    <w:rsid w:val="006B6B66"/>
-    <w:pPr>
-      <w:keepNext/>
-      <w:keepLines/>
-      <w:numPr>
-        <w:numId w:val="25"/>
-      </w:numPr>
-      <w:tabs>
-        <w:tab w:val="left" w:pos="216"/>
-      </w:tabs>
-      <w:spacing w:before="160" w:after="80"/>
-      <w:outlineLvl w:val="0"/>
-    </w:pPr>
-    <w:rPr>
-      <w:smallCaps/>
-      <w:noProof/>
-    </w:rPr>
-  </w:style>
-  <w:style w:type="paragraph" w:styleId="Heading2">
-    <w:name w:val="heading 2"/>
-    <w:basedOn w:val="Normal"/>
-    <w:next w:val="Normal"/>
-    <w:qFormat/>
-    <w:rsid w:val="00ED0149"/>
-    <w:pPr>
-      <w:keepNext/>
-      <w:keepLines/>
-      <w:numPr>
-        <w:ilvl w:val="1"/>
-        <w:numId w:val="25"/>
-      </w:numPr>
-      <w:spacing w:before="120" w:after="60"/>
-      <w:jc w:val="left"/>
-      <w:outlineLvl w:val="1"/>
-    </w:pPr>
-    <w:rPr>
-      <w:i/>
-      <w:iCs/>
-      <w:noProof/>
-    </w:rPr>
-  </w:style>
-  <w:style w:type="paragraph" w:styleId="Heading3">
-    <w:name w:val="heading 3"/>
-    <w:basedOn w:val="Normal"/>
-    <w:next w:val="Normal"/>
-    <w:qFormat/>
-    <w:rsid w:val="00794804"/>
-    <w:pPr>
-      <w:numPr>
-        <w:ilvl w:val="2"/>
-        <w:numId w:val="25"/>
-      </w:numPr>
-      <w:spacing w:line="240" w:lineRule="exact"/>
-      <w:jc w:val="both"/>
-      <w:outlineLvl w:val="2"/>
-    </w:pPr>
-    <w:rPr>
-      <w:i/>
-      <w:iCs/>
-      <w:noProof/>
-    </w:rPr>
-  </w:style>
-  <w:style w:type="paragraph" w:styleId="Heading4">
-    <w:name w:val="heading 4"/>
-    <w:basedOn w:val="Normal"/>
-    <w:next w:val="Normal"/>
-    <w:qFormat/>
-    <w:rsid w:val="00794804"/>
-    <w:pPr>
-      <w:numPr>
-        <w:ilvl w:val="3"/>
-        <w:numId w:val="25"/>
-      </w:numPr>
-      <w:tabs>
-        <w:tab w:val="left" w:pos="720"/>
-      </w:tabs>
-      <w:spacing w:before="40" w:after="40"/>
-      <w:jc w:val="both"/>
-      <w:outlineLvl w:val="3"/>
-    </w:pPr>
-    <w:rPr>
-      <w:i/>
-      <w:iCs/>
-      <w:noProof/>
-    </w:rPr>
-  </w:style>
-  <w:style w:type="paragraph" w:styleId="Heading5">
-    <w:name w:val="heading 5"/>
-    <w:basedOn w:val="Normal"/>
-    <w:next w:val="Normal"/>
-    <w:qFormat/>
-    <w:pPr>
-      <w:tabs>
-        <w:tab w:val="left" w:pos="360"/>
-      </w:tabs>
-      <w:spacing w:before="160" w:after="80"/>
-      <w:outlineLvl w:val="4"/>
-    </w:pPr>
-    <w:rPr>
-      <w:smallCaps/>
-      <w:noProof/>
-    </w:rPr>
-  </w:style>
-  <w:style w:type="character" w:default="1" w:styleId="DefaultParagraphFont">
-    <w:name w:val="Default Paragraph Font"/>
-    <w:uiPriority w:val="1"/>
-    <w:semiHidden/>
-    <w:unhideWhenUsed/>
-  </w:style>
-  <w:style w:type="table" w:default="1" w:styleId="TableNormal">
-    <w:name w:val="Normal Table"/>
-    <w:uiPriority w:val="99"/>
-    <w:semiHidden/>
-    <w:unhideWhenUsed/>
-    <w:tblPr>
-      <w:tblInd w:w="0" w:type="dxa"/>
-      <w:tblCellMar>
-        <w:top w:w="0" w:type="dxa"/>
-        <w:left w:w="108" w:type="dxa"/>
-        <w:bottom w:w="0" w:type="dxa"/>
-        <w:right w:w="108" w:type="dxa"/>
-      </w:tblCellMar>
-    </w:tblPr>
-  </w:style>
-  <w:style w:type="numbering" w:default="1" w:styleId="NoList">
-    <w:name w:val="No List"/>
-    <w:uiPriority w:val="99"/>
-    <w:semiHidden/>
-    <w:unhideWhenUsed/>
-  </w:style>
-  <w:style w:type="paragraph" w:customStyle="1" w:styleId="Abstract">
-    <w:name w:val="Abstract"/>
-    <w:link w:val="AbstractChar"/>
-    <w:rsid w:val="00972203"/>
-    <w:pPr>
-      <w:spacing w:after="200"/>
-      <w:ind w:firstLine="272"/>
-      <w:jc w:val="both"/>
-    </w:pPr>
-    <w:rPr>
-      <w:b/>
-      <w:bCs/>
-      <w:sz w:val="18"/>
-      <w:szCs w:val="18"/>
-    </w:rPr>
-  </w:style>
-  <w:style w:type="paragraph" w:customStyle="1" w:styleId="Affiliation">
-    <w:name w:val="Affiliation"/>
-    <w:pPr>
-      <w:jc w:val="center"/>
-    </w:pPr>
-  </w:style>
-  <w:style w:type="paragraph" w:customStyle="1" w:styleId="Author">
-    <w:name w:val="Author"/>
-    <w:pPr>
-      <w:spacing w:before="360" w:after="40"/>
-      <w:jc w:val="center"/>
-    </w:pPr>
-    <w:rPr>
-      <w:noProof/>
-      <w:sz w:val="22"/>
-      <w:szCs w:val="22"/>
-    </w:rPr>
-  </w:style>
-  <w:style w:type="paragraph" w:styleId="BodyText">
-    <w:name w:val="Body Text"/>
-    <w:basedOn w:val="Normal"/>
-    <w:link w:val="BodyTextChar"/>
-    <w:rsid w:val="00E7596C"/>
-    <w:pPr>
-      <w:tabs>
-        <w:tab w:val="left" w:pos="288"/>
-      </w:tabs>
-      <w:spacing w:after="120" w:line="228" w:lineRule="auto"/>
-      <w:ind w:firstLine="288"/>
-      <w:jc w:val="both"/>
-    </w:pPr>
-    <w:rPr>
-      <w:spacing w:val="-1"/>
-      <w:lang w:val="x-none" w:eastAsia="x-none"/>
-    </w:rPr>
-  </w:style>
-  <w:style w:type="character" w:customStyle="1" w:styleId="BodyTextChar">
-    <w:name w:val="Body Text Char"/>
-    <w:link w:val="BodyText"/>
-    <w:rsid w:val="00E7596C"/>
-    <w:rPr>
-      <w:spacing w:val="-1"/>
-      <w:lang w:val="x-none" w:eastAsia="x-none"/>
-    </w:rPr>
-  </w:style>
-  <w:style w:type="paragraph" w:customStyle="1" w:styleId="bulletlist">
-    <w:name w:val="bullet list"/>
-    <w:basedOn w:val="BodyText"/>
-    <w:rsid w:val="001B67DC"/>
-    <w:pPr>
-      <w:numPr>
-        <w:numId w:val="1"/>
-      </w:numPr>
-      <w:tabs>
-        <w:tab w:val="clear" w:pos="648"/>
-      </w:tabs>
-      <w:ind w:left="576" w:hanging="288"/>
-    </w:pPr>
-  </w:style>
-  <w:style w:type="paragraph" w:customStyle="1" w:styleId="equation">
-    <w:name w:val="equation"/>
-    <w:basedOn w:val="Normal"/>
-    <w:rsid w:val="008A2C7D"/>
-    <w:pPr>
-      <w:tabs>
-        <w:tab w:val="center" w:pos="2520"/>
-        <w:tab w:val="right" w:pos="5040"/>
-      </w:tabs>
-      <w:spacing w:before="240" w:after="240" w:line="216" w:lineRule="auto"/>
-    </w:pPr>
-    <w:rPr>
-      <w:rFonts w:ascii="Symbol" w:hAnsi="Symbol" w:cs="Symbol"/>
-    </w:rPr>
-  </w:style>
-  <w:style w:type="paragraph" w:customStyle="1" w:styleId="figurecaption">
-    <w:name w:val="figure caption"/>
-    <w:rsid w:val="005B0344"/>
-    <w:pPr>
-      <w:numPr>
-        <w:numId w:val="2"/>
-      </w:numPr>
-      <w:tabs>
-        <w:tab w:val="left" w:pos="533"/>
-      </w:tabs>
-      <w:spacing w:before="80" w:after="200"/>
-      <w:ind w:left="0" w:firstLine="0"/>
-      <w:jc w:val="both"/>
-    </w:pPr>
-    <w:rPr>
-      <w:noProof/>
-      <w:sz w:val="16"/>
-      <w:szCs w:val="16"/>
-    </w:rPr>
-  </w:style>
-  <w:style w:type="paragraph" w:customStyle="1" w:styleId="footnote">
-    <w:name w:val="footnote"/>
-    <w:pPr>
-      <w:framePr w:hSpace="187" w:vSpace="187" w:wrap="notBeside" w:vAnchor="text" w:hAnchor="page" w:x="6121" w:y="577"/>
-      <w:numPr>
-        <w:numId w:val="3"/>
-      </w:numPr>
-      <w:spacing w:after="40"/>
-    </w:pPr>
-    <w:rPr>
-      <w:sz w:val="16"/>
-      <w:szCs w:val="16"/>
-    </w:rPr>
-  </w:style>
-  <w:style w:type="paragraph" w:customStyle="1" w:styleId="papersubtitle">
-    <w:name w:val="paper subtitle"/>
-    <w:pPr>
-      <w:spacing w:after="120"/>
-      <w:jc w:val="center"/>
-    </w:pPr>
-    <w:rPr>
-      <w:rFonts w:eastAsia="MS Mincho"/>
-      <w:noProof/>
-      <w:sz w:val="28"/>
-      <w:szCs w:val="28"/>
-    </w:rPr>
-  </w:style>
-  <w:style w:type="paragraph" w:customStyle="1" w:styleId="papertitle">
-    <w:name w:val="paper title"/>
-    <w:pPr>
-      <w:spacing w:after="120"/>
-      <w:jc w:val="center"/>
-    </w:pPr>
-    <w:rPr>
-      <w:rFonts w:eastAsia="MS Mincho"/>
-      <w:noProof/>
-      <w:sz w:val="48"/>
-      <w:szCs w:val="48"/>
-    </w:rPr>
-  </w:style>
-  <w:style w:type="paragraph" w:customStyle="1" w:styleId="references">
-    <w:name w:val="references"/>
-    <w:pPr>
-      <w:numPr>
-        <w:numId w:val="8"/>
-      </w:numPr>
-      <w:spacing w:after="50" w:line="180" w:lineRule="exact"/>
-      <w:jc w:val="both"/>
-    </w:pPr>
-    <w:rPr>
-      <w:rFonts w:eastAsia="MS Mincho"/>
-      <w:noProof/>
-      <w:sz w:val="16"/>
-      <w:szCs w:val="16"/>
-    </w:rPr>
-  </w:style>
-  <w:style w:type="paragraph" w:customStyle="1" w:styleId="sponsors">
-    <w:name w:val="sponsors"/>
-    <w:pPr>
-      <w:framePr w:wrap="auto" w:hAnchor="text" w:x="615" w:y="2239"/>
-      <w:pBdr>
-        <w:top w:val="single" w:sz="4" w:space="2" w:color="auto"/>
-      </w:pBdr>
-      <w:ind w:firstLine="288"/>
-    </w:pPr>
-    <w:rPr>
-      <w:sz w:val="16"/>
-      <w:szCs w:val="16"/>
-    </w:rPr>
-  </w:style>
-  <w:style w:type="paragraph" w:customStyle="1" w:styleId="tablecolhead">
-    <w:name w:val="table col head"/>
-    <w:basedOn w:val="Normal"/>
-    <w:rPr>
-      <w:b/>
-      <w:bCs/>
-      <w:sz w:val="16"/>
-      <w:szCs w:val="16"/>
-    </w:rPr>
-  </w:style>
-  <w:style w:type="paragraph" w:customStyle="1" w:styleId="tablecolsubhead">
-    <w:name w:val="table col subhead"/>
-    <w:basedOn w:val="tablecolhead"/>
-    <w:rPr>
-      <w:i/>
-      <w:iCs/>
-      <w:sz w:val="15"/>
-      <w:szCs w:val="15"/>
-    </w:rPr>
-  </w:style>
-  <w:style w:type="paragraph" w:customStyle="1" w:styleId="tablecopy">
-    <w:name w:val="table copy"/>
-    <w:pPr>
-      <w:jc w:val="both"/>
-    </w:pPr>
-    <w:rPr>
-      <w:noProof/>
-      <w:sz w:val="16"/>
-      <w:szCs w:val="16"/>
-    </w:rPr>
-  </w:style>
-  <w:style w:type="paragraph" w:customStyle="1" w:styleId="tablefootnote">
-    <w:name w:val="table footnote"/>
-    <w:rsid w:val="005E2800"/>
-    <w:pPr>
-      <w:numPr>
-        <w:numId w:val="24"/>
-      </w:numPr>
-      <w:spacing w:before="60" w:after="30"/>
-      <w:ind w:left="58" w:hanging="29"/>
-      <w:jc w:val="right"/>
-    </w:pPr>
-    <w:rPr>
-      <w:sz w:val="12"/>
-      <w:szCs w:val="12"/>
-    </w:rPr>
-  </w:style>
-  <w:style w:type="paragraph" w:customStyle="1" w:styleId="tablehead">
-    <w:name w:val="table head"/>
-    <w:pPr>
-      <w:numPr>
-        <w:numId w:val="9"/>
-      </w:numPr>
-      <w:spacing w:before="240" w:after="120" w:line="216" w:lineRule="auto"/>
-      <w:jc w:val="center"/>
-    </w:pPr>
-    <w:rPr>
-      <w:smallCaps/>
-      <w:noProof/>
-      <w:sz w:val="16"/>
-      <w:szCs w:val="16"/>
-    </w:rPr>
-  </w:style>
-  <w:style w:type="paragraph" w:customStyle="1" w:styleId="Keywords">
-    <w:name w:val="Keywords"/>
-    <w:basedOn w:val="Abstract"/>
-    <w:qFormat/>
-    <w:rsid w:val="00F9441B"/>
-    <w:pPr>
-      <w:spacing w:after="120"/>
-      <w:ind w:firstLine="274"/>
-    </w:pPr>
-    <w:rPr>
-      <w:i/>
-    </w:rPr>
-  </w:style>
-  <w:style w:type="paragraph" w:styleId="Header">
-    <w:name w:val="header"/>
-    <w:basedOn w:val="Normal"/>
-    <w:link w:val="HeaderChar"/>
-    <w:rsid w:val="001A3B3D"/>
-    <w:pPr>
-      <w:tabs>
-        <w:tab w:val="center" w:pos="4680"/>
-        <w:tab w:val="right" w:pos="9360"/>
-      </w:tabs>
-    </w:pPr>
-  </w:style>
-  <w:style w:type="character" w:customStyle="1" w:styleId="HeaderChar">
-    <w:name w:val="Header Char"/>
-    <w:basedOn w:val="DefaultParagraphFont"/>
-    <w:link w:val="Header"/>
-    <w:rsid w:val="001A3B3D"/>
-  </w:style>
-  <w:style w:type="paragraph" w:styleId="Footer">
-    <w:name w:val="footer"/>
-    <w:basedOn w:val="Normal"/>
-    <w:link w:val="FooterChar"/>
-    <w:rsid w:val="001A3B3D"/>
-    <w:pPr>
-      <w:tabs>
-        <w:tab w:val="center" w:pos="4680"/>
-        <w:tab w:val="right" w:pos="9360"/>
-      </w:tabs>
-    </w:pPr>
-  </w:style>
-  <w:style w:type="character" w:customStyle="1" w:styleId="FooterChar">
-    <w:name w:val="Footer Char"/>
-    <w:basedOn w:val="DefaultParagraphFont"/>
-    <w:link w:val="Footer"/>
-    <w:rsid w:val="001A3B3D"/>
-  </w:style>
-  <w:style w:type="paragraph" w:customStyle="1" w:styleId="keywords0">
-    <w:name w:val="key words"/>
-    <w:rsid w:val="006A56C2"/>
-    <w:pPr>
-      <w:spacing w:after="120"/>
-      <w:ind w:firstLine="288"/>
-      <w:jc w:val="both"/>
-    </w:pPr>
-    <w:rPr>
-      <w:b/>
-      <w:bCs/>
-      <w:i/>
-      <w:iCs/>
-      <w:noProof/>
-      <w:sz w:val="18"/>
-      <w:szCs w:val="18"/>
-    </w:rPr>
-  </w:style>
-  <w:style w:type="paragraph" w:customStyle="1" w:styleId="StyleAbstractItalic">
-    <w:name w:val="Style Abstract + Italic"/>
-    <w:basedOn w:val="Abstract"/>
-    <w:link w:val="StyleAbstractItalicChar"/>
-    <w:rsid w:val="006A56C2"/>
-    <w:pPr>
-      <w:ind w:firstLine="0"/>
-    </w:pPr>
-    <w:rPr>
-      <w:rFonts w:eastAsia="MS Mincho"/>
-      <w:i/>
-      <w:iCs/>
-    </w:rPr>
-  </w:style>
-  <w:style w:type="character" w:customStyle="1" w:styleId="AbstractChar">
-    <w:name w:val="Abstract Char"/>
-    <w:link w:val="Abstract"/>
-    <w:locked/>
-    <w:rsid w:val="006A56C2"/>
-    <w:rPr>
-      <w:b/>
-      <w:bCs/>
-      <w:sz w:val="18"/>
-      <w:szCs w:val="18"/>
-    </w:rPr>
-  </w:style>
-  <w:style w:type="character" w:customStyle="1" w:styleId="StyleAbstractItalicChar">
-    <w:name w:val="Style Abstract + Italic Char"/>
-    <w:link w:val="StyleAbstractItalic"/>
-    <w:locked/>
-    <w:rsid w:val="006A56C2"/>
-    <w:rPr>
-      <w:rFonts w:eastAsia="MS Mincho"/>
-      <w:b/>
-      <w:bCs/>
-      <w:i/>
-      <w:iCs/>
-      <w:sz w:val="18"/>
-      <w:szCs w:val="18"/>
-    </w:rPr>
-  </w:style>
-  <w:style w:type="character" w:styleId="PlaceholderText">
-    <w:name w:val="Placeholder Text"/>
-    <w:basedOn w:val="DefaultParagraphFont"/>
-    <w:uiPriority w:val="99"/>
-    <w:semiHidden/>
-    <w:rsid w:val="007B6B72"/>
-    <w:rPr>
-      <w:color w:val="808080"/>
-    </w:rPr>
-  </w:style>
-  <w:style w:type="table" w:styleId="TableGrid">
-    <w:name w:val="Table Grid"/>
-    <w:basedOn w:val="TableNormal"/>
-    <w:rsid w:val="0048134D"/>
-    <w:tblPr>
-      <w:tblInd w:w="0" w:type="dxa"/>
-      <w:tblBorders>
-        <w:top w:val="single" w:sz="4" w:space="0" w:color="auto"/>
-        <w:left w:val="single" w:sz="4" w:space="0" w:color="auto"/>
-        <w:bottom w:val="single" w:sz="4" w:space="0" w:color="auto"/>
-        <w:right w:val="single" w:sz="4" w:space="0" w:color="auto"/>
-        <w:insideH w:val="single" w:sz="4" w:space="0" w:color="auto"/>
-        <w:insideV w:val="single" w:sz="4" w:space="0" w:color="auto"/>
-      </w:tblBorders>
-      <w:tblCellMar>
-        <w:top w:w="0" w:type="dxa"/>
-        <w:left w:w="108" w:type="dxa"/>
-        <w:bottom w:w="0" w:type="dxa"/>
-        <w:right w:w="108" w:type="dxa"/>
-      </w:tblCellMar>
     </w:tblPr>
   </w:style>
   <w:style w:type="paragraph" w:styleId="HTMLPreformatted">
@@ -16682,7 +15698,7 @@
   <a:extraClrSchemeLst/>
   <a:extLst>
     <a:ext uri="{05A4C25C-085E-4340-85A3-A5531E510DB2}">
-      <thm15:themeFamily xmlns:thm15="http://schemas.microsoft.com/office/thememl/2012/main" xmlns="" name="Office Theme" id="{62F939B6-93AF-4DB8-9C6B-D6C7DFDC589F}" vid="{4A3C46E8-61CC-4603-A589-7422A47A8E4A}"/>
+      <thm15:themeFamily xmlns:thm15="http://schemas.microsoft.com/office/thememl/2012/main" name="Office Theme" id="{62F939B6-93AF-4DB8-9C6B-D6C7DFDC589F}" vid="{4A3C46E8-61CC-4603-A589-7422A47A8E4A}"/>
     </a:ext>
   </a:extLst>
 </a:theme>
@@ -16693,7 +15709,7 @@
 </file>
 
 <file path=customXml/itemProps1.xml><?xml version="1.0" encoding="utf-8"?>
-<ds:datastoreItem xmlns:ds="http://schemas.openxmlformats.org/officeDocument/2006/customXml" ds:itemID="{FC1AA1CE-D32B-40F8-81D7-73664DDA27F5}">
+<ds:datastoreItem xmlns:ds="http://schemas.openxmlformats.org/officeDocument/2006/customXml" ds:itemID="{98F6423D-C267-43DD-800B-5B08A99E4F8F}">
   <ds:schemaRefs>
     <ds:schemaRef ds:uri="http://schemas.openxmlformats.org/officeDocument/2006/bibliography"/>
   </ds:schemaRefs>

</xml_diff>